<commit_message>
refreshed issues w/ VS
</commit_message>
<xml_diff>
--- a/A02 - 3D Primitives/A02 - 3D Primitives.docx
+++ b/A02 - 3D Primitives/A02 - 3D Primitives.docx
@@ -1,6 +1,6 @@
 
 <file path=word/document.xml><?xml version="1.0" encoding="utf-8"?>
-<w:document xmlns:wpc="http://schemas.microsoft.com/office/word/2010/wordprocessingCanvas" xmlns:cx="http://schemas.microsoft.com/office/drawing/2014/chartex" xmlns:cx1="http://schemas.microsoft.com/office/drawing/2015/9/8/chartex" xmlns:cx2="http://schemas.microsoft.com/office/drawing/2015/10/21/chartex" xmlns:cx3="http://schemas.microsoft.com/office/drawing/2016/5/9/chartex" xmlns:cx4="http://schemas.microsoft.com/office/drawing/2016/5/10/chartex" xmlns:cx5="http://schemas.microsoft.com/office/drawing/2016/5/11/chartex" xmlns:cx6="http://schemas.microsoft.com/office/drawing/2016/5/12/chartex" xmlns:cx7="http://schemas.microsoft.com/office/drawing/2016/5/13/chartex" xmlns:cx8="http://schemas.microsoft.com/office/drawing/2016/5/14/chartex" xmlns:mc="http://schemas.openxmlformats.org/markup-compatibility/2006" xmlns:aink="http://schemas.microsoft.com/office/drawing/2016/ink" xmlns:am3d="http://schemas.microsoft.com/office/drawing/2017/model3d" xmlns:o="urn:schemas-microsoft-com:office:office" xmlns:r="http://schemas.openxmlformats.org/officeDocument/2006/relationships" xmlns:m="http://schemas.openxmlformats.org/officeDocument/2006/math" xmlns:v="urn:schemas-microsoft-com:vml" xmlns:wp14="http://schemas.microsoft.com/office/word/2010/wordprocessingDrawing" xmlns:wp="http://schemas.openxmlformats.org/drawingml/2006/wordprocessingDrawing" xmlns:w10="urn:schemas-microsoft-com:office:word" xmlns:w="http://schemas.openxmlformats.org/wordprocessingml/2006/main" xmlns:w14="http://schemas.microsoft.com/office/word/2010/wordml" xmlns:w15="http://schemas.microsoft.com/office/word/2012/wordml" xmlns:w16cid="http://schemas.microsoft.com/office/word/2016/wordml/cid" xmlns:w16se="http://schemas.microsoft.com/office/word/2015/wordml/symex" xmlns:wpg="http://schemas.microsoft.com/office/word/2010/wordprocessingGroup" xmlns:wpi="http://schemas.microsoft.com/office/word/2010/wordprocessingInk" xmlns:wne="http://schemas.microsoft.com/office/word/2006/wordml" xmlns:wps="http://schemas.microsoft.com/office/word/2010/wordprocessingShape" mc:Ignorable="w14 w15 w16se w16cid wp14">
+<w:document xmlns:wpc="http://schemas.microsoft.com/office/word/2010/wordprocessingCanvas" xmlns:mc="http://schemas.openxmlformats.org/markup-compatibility/2006" xmlns:o="urn:schemas-microsoft-com:office:office" xmlns:r="http://schemas.openxmlformats.org/officeDocument/2006/relationships" xmlns:m="http://schemas.openxmlformats.org/officeDocument/2006/math" xmlns:v="urn:schemas-microsoft-com:vml" xmlns:wp14="http://schemas.microsoft.com/office/word/2010/wordprocessingDrawing" xmlns:wp="http://schemas.openxmlformats.org/drawingml/2006/wordprocessingDrawing" xmlns:w10="urn:schemas-microsoft-com:office:word" xmlns:w="http://schemas.openxmlformats.org/wordprocessingml/2006/main" xmlns:w14="http://schemas.microsoft.com/office/word/2010/wordml" xmlns:w15="http://schemas.microsoft.com/office/word/2012/wordml" xmlns:wpg="http://schemas.microsoft.com/office/word/2010/wordprocessingGroup" xmlns:wpi="http://schemas.microsoft.com/office/word/2010/wordprocessingInk" xmlns:wne="http://schemas.microsoft.com/office/word/2006/wordml" xmlns:wps="http://schemas.microsoft.com/office/word/2010/wordprocessingShape" mc:Ignorable="w14 w15 wp14">
   <w:body>
     <w:tbl>
       <w:tblPr>
@@ -1103,10 +1103,10 @@
             <v:path o:extrusionok="f" gradientshapeok="t" o:connecttype="rect"/>
             <o:lock v:ext="edit" aspectratio="t"/>
           </v:shapetype>
-          <v:shape id="_x0000_i1025" type="#_x0000_t75" style="width:189.75pt;height:225pt" o:ole="">
+          <v:shape id="_x0000_i1025" type="#_x0000_t75" style="width:190pt;height:224.85pt" o:ole="">
             <v:imagedata r:id="rId9" o:title=""/>
           </v:shape>
-          <o:OLEObject Type="Embed" ProgID="Unknown" ShapeID="_x0000_i1025" DrawAspect="Content" ObjectID="_1560416502" r:id="rId10"/>
+          <o:OLEObject Type="Embed" ProgID="Unknown" ShapeID="_x0000_i1025" DrawAspect="Content" ObjectID="_1587808352" r:id="rId10"/>
         </w:object>
       </w:r>
     </w:p>
@@ -1269,6 +1269,7 @@
           <w:szCs w:val="27"/>
         </w:rPr>
       </w:pPr>
+      <w:proofErr w:type="gramStart"/>
       <w:r>
         <w:rPr>
           <w:rFonts w:ascii="Times New Roman" w:eastAsia="Times New Roman" w:hAnsi="Times New Roman"/>
@@ -1285,17 +1286,7 @@
           <w:sz w:val="27"/>
           <w:szCs w:val="27"/>
         </w:rPr>
-        <w:t xml:space="preserve">ubdivisions </w:t>
-      </w:r>
-      <w:proofErr w:type="gramStart"/>
-      <w:r>
-        <w:rPr>
-          <w:rFonts w:ascii="Times New Roman" w:eastAsia="Times New Roman" w:hAnsi="Times New Roman"/>
-          <w:color w:val="000000"/>
-          <w:sz w:val="27"/>
-          <w:szCs w:val="27"/>
-        </w:rPr>
-        <w:t>is</w:t>
+        <w:t>ubdivisions</w:t>
       </w:r>
       <w:proofErr w:type="gramEnd"/>
       <w:r>
@@ -1305,7 +1296,7 @@
           <w:sz w:val="27"/>
           <w:szCs w:val="27"/>
         </w:rPr>
-        <w:t xml:space="preserve"> how many sides the base have, if this is 3 the cylinder has a triangular base, if it has 360 the base is a circle, etc.</w:t>
+        <w:t xml:space="preserve"> is how many sides the base have, if this is 3 the cylinder has a triangular base, if it has 360 the base is a circle, etc.</w:t>
       </w:r>
     </w:p>
     <w:p>
@@ -1352,10 +1343,10 @@
       </w:pPr>
       <w:r>
         <w:object w:dxaOrig="11550" w:dyaOrig="15675">
-          <v:shape id="_x0000_i1026" type="#_x0000_t75" style="width:162.75pt;height:221.25pt" o:ole="">
+          <v:shape id="_x0000_i1026" type="#_x0000_t75" style="width:162.85pt;height:221.15pt" o:ole="">
             <v:imagedata r:id="rId11" o:title=""/>
           </v:shape>
-          <o:OLEObject Type="Embed" ProgID="Unknown" ShapeID="_x0000_i1026" DrawAspect="Content" ObjectID="_1560416503" r:id="rId12"/>
+          <o:OLEObject Type="Embed" ProgID="Unknown" ShapeID="_x0000_i1026" DrawAspect="Content" ObjectID="_1587808353" r:id="rId12"/>
         </w:object>
       </w:r>
     </w:p>
@@ -1684,10 +1675,10 @@
       </w:pPr>
       <w:r>
         <w:object w:dxaOrig="11550" w:dyaOrig="15675">
-          <v:shape id="_x0000_i1027" type="#_x0000_t75" style="width:160.5pt;height:215.25pt" o:ole="">
+          <v:shape id="_x0000_i1027" type="#_x0000_t75" style="width:160.55pt;height:215.45pt" o:ole="">
             <v:imagedata r:id="rId13" o:title=""/>
           </v:shape>
-          <o:OLEObject Type="Embed" ProgID="Unknown" ShapeID="_x0000_i1027" DrawAspect="Content" ObjectID="_1560416504" r:id="rId14"/>
+          <o:OLEObject Type="Embed" ProgID="Unknown" ShapeID="_x0000_i1027" DrawAspect="Content" ObjectID="_1587808354" r:id="rId14"/>
         </w:object>
       </w:r>
     </w:p>
@@ -1883,10 +1874,10 @@
       </w:pPr>
       <w:r>
         <w:object w:dxaOrig="11550" w:dyaOrig="11757">
-          <v:shape id="_x0000_i1028" type="#_x0000_t75" style="width:171.75pt;height:174pt" o:ole="">
+          <v:shape id="_x0000_i1028" type="#_x0000_t75" style="width:171.45pt;height:174pt" o:ole="">
             <v:imagedata r:id="rId15" o:title=""/>
           </v:shape>
-          <o:OLEObject Type="Embed" ProgID="Unknown" ShapeID="_x0000_i1028" DrawAspect="Content" ObjectID="_1560416505" r:id="rId16"/>
+          <o:OLEObject Type="Embed" ProgID="Unknown" ShapeID="_x0000_i1028" DrawAspect="Content" ObjectID="_1587808355" r:id="rId16"/>
         </w:object>
       </w:r>
     </w:p>
@@ -1920,100 +1911,20 @@
     <w:p>
       <w:pPr>
         <w:spacing w:after="0" w:line="240" w:lineRule="auto"/>
-        <w:jc w:val="both"/>
-        <w:rPr>
-          <w:rFonts w:ascii="Times New Roman" w:hAnsi="Times New Roman" w:cs="Times New Roman"/>
-          <w:sz w:val="27"/>
-          <w:szCs w:val="27"/>
-        </w:rPr>
-      </w:pPr>
-      <w:r>
-        <w:rPr>
-          <w:rFonts w:ascii="Times New Roman" w:hAnsi="Times New Roman" w:cs="Times New Roman"/>
-          <w:sz w:val="27"/>
-          <w:szCs w:val="27"/>
-        </w:rPr>
-        <w:lastRenderedPageBreak/>
-        <w:t>In order to make this assignment easier to understand I will provide the functionality of another 3D Shape, the Cube:</w:t>
-      </w:r>
-    </w:p>
-    <w:p>
-      <w:pPr>
-        <w:spacing w:after="0" w:line="240" w:lineRule="auto"/>
-        <w:jc w:val="both"/>
-        <w:rPr>
-          <w:rFonts w:ascii="Times New Roman" w:hAnsi="Times New Roman" w:cs="Times New Roman"/>
-          <w:sz w:val="27"/>
-          <w:szCs w:val="27"/>
-        </w:rPr>
-      </w:pPr>
-    </w:p>
-    <w:p>
-      <w:pPr>
-        <w:pStyle w:val="ListParagraph"/>
-        <w:spacing w:after="0" w:line="240" w:lineRule="auto"/>
-        <w:ind w:left="360" w:firstLine="360"/>
-        <w:jc w:val="both"/>
-        <w:rPr>
-          <w:rFonts w:ascii="Times New Roman" w:eastAsia="Times New Roman" w:hAnsi="Times New Roman"/>
-          <w:color w:val="000000"/>
-          <w:sz w:val="27"/>
-          <w:szCs w:val="27"/>
-        </w:rPr>
-      </w:pPr>
-      <w:proofErr w:type="gramStart"/>
-      <w:r>
-        <w:rPr>
-          <w:rFonts w:ascii="Times New Roman" w:eastAsia="Times New Roman" w:hAnsi="Times New Roman"/>
-          <w:color w:val="000000"/>
-          <w:sz w:val="27"/>
-          <w:szCs w:val="27"/>
-        </w:rPr>
-        <w:t>C</w:t>
-      </w:r>
-      <w:r>
-        <w:rPr>
-          <w:rFonts w:ascii="Times New Roman" w:eastAsia="Times New Roman" w:hAnsi="Times New Roman"/>
-          <w:color w:val="000000"/>
-          <w:sz w:val="27"/>
-          <w:szCs w:val="27"/>
-        </w:rPr>
-        <w:t>ube(</w:t>
-      </w:r>
-      <w:proofErr w:type="gramEnd"/>
-      <w:r>
-        <w:rPr>
-          <w:rFonts w:ascii="Times New Roman" w:eastAsia="Times New Roman" w:hAnsi="Times New Roman"/>
-          <w:color w:val="000000"/>
-          <w:sz w:val="27"/>
-          <w:szCs w:val="27"/>
-        </w:rPr>
-        <w:t>float</w:t>
-      </w:r>
-      <w:r>
-        <w:rPr>
-          <w:rFonts w:ascii="Times New Roman" w:eastAsia="Times New Roman" w:hAnsi="Times New Roman"/>
-          <w:color w:val="000000"/>
-          <w:sz w:val="27"/>
-          <w:szCs w:val="27"/>
-        </w:rPr>
-        <w:t xml:space="preserve"> size, vector3 color);</w:t>
-      </w:r>
-      <w:r>
-        <w:rPr>
-          <w:rFonts w:ascii="Times New Roman" w:eastAsia="Times New Roman" w:hAnsi="Times New Roman"/>
-          <w:color w:val="000000"/>
-          <w:sz w:val="27"/>
-          <w:szCs w:val="27"/>
-        </w:rPr>
-        <w:t xml:space="preserve"> // Example code</w:t>
-      </w:r>
+        <w:jc w:val="center"/>
+        <w:rPr>
+          <w:rFonts w:ascii="Times New Roman" w:eastAsia="Times New Roman" w:hAnsi="Times New Roman"/>
+          <w:color w:val="000000"/>
+          <w:sz w:val="27"/>
+          <w:szCs w:val="27"/>
+        </w:rPr>
+      </w:pPr>
     </w:p>
     <w:p>
       <w:pPr>
         <w:pStyle w:val="ListParagraph"/>
         <w:numPr>
-          <w:ilvl w:val="1"/>
+          <w:ilvl w:val="0"/>
           <w:numId w:val="18"/>
         </w:numPr>
         <w:spacing w:after="0" w:line="240" w:lineRule="auto"/>
@@ -2032,15 +1943,75 @@
           <w:sz w:val="27"/>
           <w:szCs w:val="27"/>
         </w:rPr>
-        <w:t>size, is the length of each edge in your cube.</w:t>
+        <w:t xml:space="preserve">Torus(float </w:t>
+      </w:r>
+      <w:proofErr w:type="spellStart"/>
+      <w:r>
+        <w:rPr>
+          <w:rFonts w:ascii="Times New Roman" w:eastAsia="Times New Roman" w:hAnsi="Times New Roman"/>
+          <w:color w:val="000000"/>
+          <w:sz w:val="27"/>
+          <w:szCs w:val="27"/>
+        </w:rPr>
+        <w:t>innerRadius</w:t>
+      </w:r>
+      <w:proofErr w:type="spellEnd"/>
+      <w:r>
+        <w:rPr>
+          <w:rFonts w:ascii="Times New Roman" w:eastAsia="Times New Roman" w:hAnsi="Times New Roman"/>
+          <w:color w:val="000000"/>
+          <w:sz w:val="27"/>
+          <w:szCs w:val="27"/>
+        </w:rPr>
+        <w:t xml:space="preserve">, float </w:t>
+      </w:r>
+      <w:proofErr w:type="spellStart"/>
+      <w:r>
+        <w:rPr>
+          <w:rFonts w:ascii="Times New Roman" w:eastAsia="Times New Roman" w:hAnsi="Times New Roman"/>
+          <w:color w:val="000000"/>
+          <w:sz w:val="27"/>
+          <w:szCs w:val="27"/>
+        </w:rPr>
+        <w:t>outerRadius</w:t>
+      </w:r>
+      <w:proofErr w:type="spellEnd"/>
+      <w:r>
+        <w:rPr>
+          <w:rFonts w:ascii="Times New Roman" w:eastAsia="Times New Roman" w:hAnsi="Times New Roman"/>
+          <w:color w:val="000000"/>
+          <w:sz w:val="27"/>
+          <w:szCs w:val="27"/>
+        </w:rPr>
+        <w:t xml:space="preserve">, </w:t>
+      </w:r>
+      <w:proofErr w:type="spellStart"/>
+      <w:r>
+        <w:rPr>
+          <w:rFonts w:ascii="Times New Roman" w:eastAsia="Times New Roman" w:hAnsi="Times New Roman"/>
+          <w:color w:val="000000"/>
+          <w:sz w:val="27"/>
+          <w:szCs w:val="27"/>
+        </w:rPr>
+        <w:t>int</w:t>
+      </w:r>
+      <w:proofErr w:type="spellEnd"/>
+      <w:r>
+        <w:rPr>
+          <w:rFonts w:ascii="Times New Roman" w:eastAsia="Times New Roman" w:hAnsi="Times New Roman"/>
+          <w:color w:val="000000"/>
+          <w:sz w:val="27"/>
+          <w:szCs w:val="27"/>
+        </w:rPr>
+        <w:t xml:space="preserve"> subdivisions, vector3 color);</w:t>
       </w:r>
     </w:p>
     <w:p>
       <w:pPr>
         <w:pStyle w:val="ListParagraph"/>
         <w:numPr>
-          <w:ilvl w:val="1"/>
-          <w:numId w:val="18"/>
+          <w:ilvl w:val="0"/>
+          <w:numId w:val="19"/>
         </w:numPr>
         <w:spacing w:after="0" w:line="240" w:lineRule="auto"/>
         <w:jc w:val="both"/>
@@ -2051,1741 +2022,139 @@
           <w:szCs w:val="27"/>
         </w:rPr>
       </w:pPr>
-      <w:r>
-        <w:rPr>
-          <w:rFonts w:ascii="Times New Roman" w:eastAsia="Times New Roman" w:hAnsi="Times New Roman"/>
-          <w:color w:val="000000"/>
-          <w:sz w:val="27"/>
-          <w:szCs w:val="27"/>
-        </w:rPr>
-        <w:t>color, the color of this shape</w:t>
+      <w:proofErr w:type="spellStart"/>
+      <w:proofErr w:type="gramStart"/>
+      <w:r>
+        <w:rPr>
+          <w:rFonts w:ascii="Times New Roman" w:eastAsia="Times New Roman" w:hAnsi="Times New Roman"/>
+          <w:color w:val="000000"/>
+          <w:sz w:val="27"/>
+          <w:szCs w:val="27"/>
+        </w:rPr>
+        <w:t>innerRadius</w:t>
+      </w:r>
+      <w:proofErr w:type="spellEnd"/>
+      <w:proofErr w:type="gramEnd"/>
+      <w:r>
+        <w:rPr>
+          <w:rFonts w:ascii="Times New Roman" w:eastAsia="Times New Roman" w:hAnsi="Times New Roman"/>
+          <w:color w:val="000000"/>
+          <w:sz w:val="27"/>
+          <w:szCs w:val="27"/>
+        </w:rPr>
+        <w:t xml:space="preserve"> is the size of the radius going from the center to the innermost part of the donut.</w:t>
       </w:r>
     </w:p>
     <w:p>
       <w:pPr>
         <w:pStyle w:val="ListParagraph"/>
+        <w:numPr>
+          <w:ilvl w:val="0"/>
+          <w:numId w:val="19"/>
+        </w:numPr>
+        <w:spacing w:after="0" w:line="240" w:lineRule="auto"/>
+        <w:jc w:val="both"/>
+        <w:rPr>
+          <w:rFonts w:ascii="Times New Roman" w:eastAsia="Times New Roman" w:hAnsi="Times New Roman"/>
+          <w:color w:val="000000"/>
+          <w:sz w:val="27"/>
+          <w:szCs w:val="27"/>
+        </w:rPr>
+      </w:pPr>
+      <w:proofErr w:type="spellStart"/>
+      <w:proofErr w:type="gramStart"/>
+      <w:r>
+        <w:rPr>
+          <w:rFonts w:ascii="Times New Roman" w:eastAsia="Times New Roman" w:hAnsi="Times New Roman"/>
+          <w:color w:val="000000"/>
+          <w:sz w:val="27"/>
+          <w:szCs w:val="27"/>
+        </w:rPr>
+        <w:t>outerRadius</w:t>
+      </w:r>
+      <w:proofErr w:type="spellEnd"/>
+      <w:proofErr w:type="gramEnd"/>
+      <w:r>
+        <w:rPr>
+          <w:rFonts w:ascii="Times New Roman" w:eastAsia="Times New Roman" w:hAnsi="Times New Roman"/>
+          <w:color w:val="000000"/>
+          <w:sz w:val="27"/>
+          <w:szCs w:val="27"/>
+        </w:rPr>
+        <w:t xml:space="preserve"> is the size of the radius going from the center to the outermost part of the donut.</w:t>
+      </w:r>
+    </w:p>
+    <w:p>
+      <w:pPr>
+        <w:pStyle w:val="ListParagraph"/>
+        <w:numPr>
+          <w:ilvl w:val="0"/>
+          <w:numId w:val="19"/>
+        </w:numPr>
+        <w:spacing w:after="0" w:line="240" w:lineRule="auto"/>
+        <w:jc w:val="both"/>
+        <w:rPr>
+          <w:rFonts w:ascii="Times New Roman" w:eastAsia="Times New Roman" w:hAnsi="Times New Roman"/>
+          <w:color w:val="000000"/>
+          <w:sz w:val="27"/>
+          <w:szCs w:val="27"/>
+        </w:rPr>
+      </w:pPr>
+      <w:r>
+        <w:rPr>
+          <w:rFonts w:ascii="Times New Roman" w:eastAsia="Times New Roman" w:hAnsi="Times New Roman"/>
+          <w:color w:val="000000"/>
+          <w:sz w:val="27"/>
+          <w:szCs w:val="27"/>
+        </w:rPr>
+        <w:t>Subdivisions is the number of subdivisions that goes around the torus.</w:t>
+      </w:r>
+    </w:p>
+    <w:p>
+      <w:pPr>
+        <w:pStyle w:val="ListParagraph"/>
+        <w:numPr>
+          <w:ilvl w:val="0"/>
+          <w:numId w:val="19"/>
+        </w:numPr>
+        <w:spacing w:after="0" w:line="240" w:lineRule="auto"/>
+        <w:jc w:val="both"/>
+        <w:rPr>
+          <w:rFonts w:ascii="Times New Roman" w:eastAsia="Times New Roman" w:hAnsi="Times New Roman"/>
+          <w:color w:val="000000"/>
+          <w:sz w:val="27"/>
+          <w:szCs w:val="27"/>
+        </w:rPr>
+      </w:pPr>
+      <w:r>
+        <w:rPr>
+          <w:rFonts w:ascii="Times New Roman" w:eastAsia="Times New Roman" w:hAnsi="Times New Roman"/>
+          <w:color w:val="000000"/>
+          <w:sz w:val="27"/>
+          <w:szCs w:val="27"/>
+        </w:rPr>
+        <w:t>Color of the shape.</w:t>
+      </w:r>
+    </w:p>
+    <w:p>
+      <w:pPr>
+        <w:pStyle w:val="ListParagraph"/>
+        <w:spacing w:after="0" w:line="240" w:lineRule="auto"/>
+        <w:jc w:val="both"/>
+        <w:rPr>
+          <w:rFonts w:ascii="Times New Roman" w:eastAsia="Times New Roman" w:hAnsi="Times New Roman"/>
+          <w:color w:val="000000"/>
+          <w:sz w:val="27"/>
+          <w:szCs w:val="27"/>
+        </w:rPr>
+      </w:pPr>
+    </w:p>
+    <w:p>
+      <w:pPr>
+        <w:pStyle w:val="ListParagraph"/>
         <w:spacing w:after="0" w:line="240" w:lineRule="auto"/>
         <w:ind w:left="1440"/>
-        <w:jc w:val="center"/>
-      </w:pPr>
-      <w:r>
-        <w:object w:dxaOrig="15400" w:dyaOrig="15675">
-          <v:shape id="_x0000_i1029" type="#_x0000_t75" style="width:205.5pt;height:209.25pt" o:ole="">
-            <v:imagedata r:id="rId17" o:title=""/>
-          </v:shape>
-          <o:OLEObject Type="Embed" ProgID="Unknown" ShapeID="_x0000_i1029" DrawAspect="Content" ObjectID="_1560416506" r:id="rId18"/>
-        </w:object>
-      </w:r>
-    </w:p>
-    <w:p>
-      <w:pPr>
-        <w:pStyle w:val="ListParagraph"/>
-        <w:spacing w:after="0" w:line="240" w:lineRule="auto"/>
-        <w:ind w:left="1440"/>
-        <w:jc w:val="both"/>
-        <w:rPr>
-          <w:rFonts w:ascii="Times New Roman" w:eastAsia="Times New Roman" w:hAnsi="Times New Roman"/>
-          <w:color w:val="000000"/>
-          <w:sz w:val="27"/>
-          <w:szCs w:val="27"/>
-        </w:rPr>
-      </w:pPr>
-    </w:p>
-    <w:p>
-      <w:pPr>
-        <w:spacing w:after="0" w:line="240" w:lineRule="auto"/>
-        <w:jc w:val="both"/>
-        <w:rPr>
-          <w:rFonts w:ascii="Times New Roman" w:eastAsia="Times New Roman" w:hAnsi="Times New Roman"/>
-          <w:color w:val="000000"/>
-          <w:sz w:val="27"/>
-          <w:szCs w:val="27"/>
-        </w:rPr>
-      </w:pPr>
-      <w:r>
-        <w:rPr>
-          <w:rFonts w:ascii="Times New Roman" w:eastAsia="Times New Roman" w:hAnsi="Times New Roman"/>
-          <w:color w:val="000000"/>
-          <w:sz w:val="27"/>
-          <w:szCs w:val="27"/>
-        </w:rPr>
-        <w:t>Startup code is available at</w:t>
-      </w:r>
-      <w:r>
-        <w:rPr>
-          <w:rFonts w:ascii="Times New Roman" w:eastAsia="Times New Roman" w:hAnsi="Times New Roman"/>
-          <w:color w:val="000000"/>
-          <w:sz w:val="27"/>
-          <w:szCs w:val="27"/>
-        </w:rPr>
-        <w:t xml:space="preserve"> our repository </w:t>
-      </w:r>
-      <w:r>
-        <w:rPr>
-          <w:rFonts w:ascii="Times New Roman" w:eastAsia="Times New Roman" w:hAnsi="Times New Roman"/>
-          <w:color w:val="000000"/>
-          <w:sz w:val="27"/>
-          <w:szCs w:val="27"/>
-        </w:rPr>
-        <w:t xml:space="preserve">under the </w:t>
-      </w:r>
-      <w:r>
-        <w:rPr>
-          <w:rFonts w:ascii="Times New Roman" w:eastAsia="Times New Roman" w:hAnsi="Times New Roman"/>
-          <w:color w:val="000000"/>
-          <w:sz w:val="27"/>
-          <w:szCs w:val="27"/>
-        </w:rPr>
-        <w:t>“</w:t>
-      </w:r>
-      <w:r>
-        <w:rPr>
-          <w:rFonts w:ascii="Times New Roman" w:eastAsia="Times New Roman" w:hAnsi="Times New Roman"/>
-          <w:color w:val="000000"/>
-          <w:sz w:val="27"/>
-          <w:szCs w:val="27"/>
-        </w:rPr>
-        <w:t>A0</w:t>
-      </w:r>
-      <w:r>
-        <w:rPr>
-          <w:rFonts w:ascii="Times New Roman" w:eastAsia="Times New Roman" w:hAnsi="Times New Roman"/>
-          <w:color w:val="000000"/>
-          <w:sz w:val="27"/>
-          <w:szCs w:val="27"/>
-        </w:rPr>
-        <w:t xml:space="preserve">2 - </w:t>
-      </w:r>
-      <w:r>
-        <w:rPr>
-          <w:rFonts w:ascii="Times New Roman" w:eastAsia="Times New Roman" w:hAnsi="Times New Roman"/>
-          <w:color w:val="000000"/>
-          <w:sz w:val="27"/>
-          <w:szCs w:val="27"/>
-        </w:rPr>
-        <w:t>3D</w:t>
-      </w:r>
-      <w:r>
-        <w:rPr>
-          <w:rFonts w:ascii="Times New Roman" w:eastAsia="Times New Roman" w:hAnsi="Times New Roman"/>
-          <w:color w:val="000000"/>
-          <w:sz w:val="27"/>
-          <w:szCs w:val="27"/>
-        </w:rPr>
-        <w:t xml:space="preserve"> Primitives”</w:t>
-      </w:r>
-      <w:r>
-        <w:rPr>
-          <w:rFonts w:ascii="Times New Roman" w:eastAsia="Times New Roman" w:hAnsi="Times New Roman"/>
-          <w:color w:val="000000"/>
-          <w:sz w:val="27"/>
-          <w:szCs w:val="27"/>
-        </w:rPr>
-        <w:t xml:space="preserve"> project.</w:t>
-      </w:r>
-    </w:p>
-    <w:p>
-      <w:pPr>
-        <w:spacing w:after="0" w:line="240" w:lineRule="auto"/>
-        <w:jc w:val="both"/>
-        <w:rPr>
-          <w:rFonts w:ascii="Times New Roman" w:eastAsia="Times New Roman" w:hAnsi="Times New Roman"/>
-          <w:color w:val="000000"/>
-          <w:sz w:val="27"/>
-          <w:szCs w:val="27"/>
-        </w:rPr>
-      </w:pPr>
-    </w:p>
-    <w:p>
-      <w:pPr>
-        <w:spacing w:after="0" w:line="240" w:lineRule="auto"/>
-        <w:jc w:val="both"/>
-        <w:rPr>
-          <w:rFonts w:ascii="Times New Roman" w:eastAsia="Times New Roman" w:hAnsi="Times New Roman"/>
-          <w:color w:val="000000"/>
-          <w:sz w:val="27"/>
-          <w:szCs w:val="27"/>
-        </w:rPr>
-      </w:pPr>
-      <w:r>
-        <w:rPr>
-          <w:rFonts w:ascii="Times New Roman" w:eastAsia="Times New Roman" w:hAnsi="Times New Roman"/>
-          <w:color w:val="000000"/>
-          <w:sz w:val="27"/>
-          <w:szCs w:val="27"/>
-        </w:rPr>
-        <w:t xml:space="preserve">Inside the _Binary folder you will find </w:t>
-      </w:r>
-      <w:r>
-        <w:rPr>
-          <w:rFonts w:ascii="Times New Roman" w:eastAsia="Times New Roman" w:hAnsi="Times New Roman"/>
-          <w:color w:val="000000"/>
-          <w:sz w:val="27"/>
-          <w:szCs w:val="27"/>
-        </w:rPr>
-        <w:t xml:space="preserve">a </w:t>
-      </w:r>
-      <w:r>
-        <w:rPr>
-          <w:rFonts w:ascii="Times New Roman" w:eastAsia="Times New Roman" w:hAnsi="Times New Roman"/>
-          <w:color w:val="000000"/>
-          <w:sz w:val="27"/>
-          <w:szCs w:val="27"/>
-        </w:rPr>
-        <w:t>binar</w:t>
-      </w:r>
-      <w:r>
-        <w:rPr>
-          <w:rFonts w:ascii="Times New Roman" w:eastAsia="Times New Roman" w:hAnsi="Times New Roman"/>
-          <w:color w:val="000000"/>
-          <w:sz w:val="27"/>
-          <w:szCs w:val="27"/>
-        </w:rPr>
-        <w:t>y</w:t>
-      </w:r>
-      <w:r>
-        <w:rPr>
-          <w:rFonts w:ascii="Times New Roman" w:eastAsia="Times New Roman" w:hAnsi="Times New Roman"/>
-          <w:color w:val="000000"/>
-          <w:sz w:val="27"/>
-          <w:szCs w:val="27"/>
-        </w:rPr>
-        <w:t xml:space="preserve"> </w:t>
-      </w:r>
-      <w:r>
-        <w:rPr>
-          <w:rFonts w:ascii="Times New Roman" w:eastAsia="Times New Roman" w:hAnsi="Times New Roman"/>
-          <w:color w:val="000000"/>
-          <w:sz w:val="27"/>
-          <w:szCs w:val="27"/>
-        </w:rPr>
-        <w:t>DEMO with an example of the solution</w:t>
-      </w:r>
-      <w:r>
-        <w:rPr>
-          <w:rFonts w:ascii="Times New Roman" w:eastAsia="Times New Roman" w:hAnsi="Times New Roman"/>
-          <w:color w:val="000000"/>
-          <w:sz w:val="27"/>
-          <w:szCs w:val="27"/>
-        </w:rPr>
-        <w:t>.</w:t>
-      </w:r>
-    </w:p>
-    <w:p>
-      <w:pPr>
-        <w:spacing w:after="0" w:line="240" w:lineRule="auto"/>
-        <w:jc w:val="both"/>
-        <w:rPr>
-          <w:rFonts w:ascii="Times New Roman" w:eastAsia="Times New Roman" w:hAnsi="Times New Roman"/>
-          <w:color w:val="000000"/>
-          <w:sz w:val="27"/>
-          <w:szCs w:val="27"/>
-        </w:rPr>
-      </w:pPr>
-    </w:p>
-    <w:p>
-      <w:pPr>
-        <w:spacing w:after="0" w:line="240" w:lineRule="auto"/>
-        <w:jc w:val="both"/>
-        <w:rPr>
-          <w:rFonts w:ascii="Times New Roman" w:eastAsia="Times New Roman" w:hAnsi="Times New Roman"/>
-          <w:color w:val="000000"/>
-          <w:sz w:val="27"/>
-          <w:szCs w:val="27"/>
-        </w:rPr>
-      </w:pPr>
-      <w:r>
-        <w:rPr>
-          <w:rFonts w:ascii="Times New Roman" w:eastAsia="Times New Roman" w:hAnsi="Times New Roman"/>
-          <w:color w:val="000000"/>
-          <w:sz w:val="27"/>
-          <w:szCs w:val="27"/>
-        </w:rPr>
-        <w:t>All shapes need to be</w:t>
-      </w:r>
-      <w:r>
-        <w:rPr>
-          <w:rFonts w:ascii="Times New Roman" w:eastAsia="Times New Roman" w:hAnsi="Times New Roman"/>
-          <w:color w:val="000000"/>
-          <w:sz w:val="27"/>
-          <w:szCs w:val="27"/>
-        </w:rPr>
-        <w:t>:</w:t>
-      </w:r>
-    </w:p>
-    <w:p>
-      <w:pPr>
-        <w:spacing w:after="0" w:line="240" w:lineRule="auto"/>
-        <w:jc w:val="both"/>
-        <w:rPr>
-          <w:rFonts w:ascii="Times New Roman" w:eastAsia="Times New Roman" w:hAnsi="Times New Roman"/>
-          <w:color w:val="000000"/>
-          <w:sz w:val="27"/>
-          <w:szCs w:val="27"/>
-        </w:rPr>
-      </w:pPr>
-    </w:p>
-    <w:p>
-      <w:pPr>
-        <w:spacing w:after="0" w:line="240" w:lineRule="auto"/>
-        <w:ind w:left="720"/>
-        <w:jc w:val="both"/>
-        <w:rPr>
-          <w:rFonts w:ascii="Times New Roman" w:eastAsia="Times New Roman" w:hAnsi="Times New Roman"/>
-          <w:color w:val="000000"/>
-          <w:sz w:val="27"/>
-          <w:szCs w:val="27"/>
-        </w:rPr>
-      </w:pPr>
-      <w:r>
-        <w:rPr>
-          <w:rFonts w:ascii="Times New Roman" w:eastAsia="Times New Roman" w:hAnsi="Times New Roman"/>
-          <w:color w:val="000000"/>
-          <w:sz w:val="27"/>
-          <w:szCs w:val="27"/>
-        </w:rPr>
-        <w:t>C</w:t>
-      </w:r>
-      <w:r>
-        <w:rPr>
-          <w:rFonts w:ascii="Times New Roman" w:eastAsia="Times New Roman" w:hAnsi="Times New Roman"/>
-          <w:color w:val="000000"/>
-          <w:sz w:val="27"/>
-          <w:szCs w:val="27"/>
-        </w:rPr>
-        <w:t>entered in the origin so if you were to move them to a different</w:t>
-      </w:r>
-      <w:r>
-        <w:rPr>
-          <w:rFonts w:ascii="Times New Roman" w:eastAsia="Times New Roman" w:hAnsi="Times New Roman"/>
-          <w:color w:val="000000"/>
-          <w:sz w:val="27"/>
-          <w:szCs w:val="27"/>
-        </w:rPr>
-        <w:t xml:space="preserve"> location you can simply provide a </w:t>
-      </w:r>
-      <w:r>
-        <w:rPr>
-          <w:rFonts w:ascii="Times New Roman" w:eastAsia="Times New Roman" w:hAnsi="Times New Roman"/>
-          <w:color w:val="000000"/>
-          <w:sz w:val="27"/>
-          <w:szCs w:val="27"/>
-        </w:rPr>
-        <w:t xml:space="preserve">model matrix </w:t>
-      </w:r>
-      <w:r>
-        <w:rPr>
-          <w:rFonts w:ascii="Times New Roman" w:eastAsia="Times New Roman" w:hAnsi="Times New Roman"/>
-          <w:color w:val="000000"/>
-          <w:sz w:val="27"/>
-          <w:szCs w:val="27"/>
-        </w:rPr>
-        <w:t>at render time</w:t>
-      </w:r>
-      <w:r>
-        <w:rPr>
-          <w:rFonts w:ascii="Times New Roman" w:eastAsia="Times New Roman" w:hAnsi="Times New Roman"/>
-          <w:color w:val="000000"/>
-          <w:sz w:val="27"/>
-          <w:szCs w:val="27"/>
-        </w:rPr>
-        <w:t>.</w:t>
-      </w:r>
-    </w:p>
-    <w:p>
-      <w:pPr>
-        <w:spacing w:after="0" w:line="240" w:lineRule="auto"/>
-        <w:ind w:left="720"/>
-        <w:jc w:val="both"/>
-        <w:rPr>
-          <w:rFonts w:ascii="Times New Roman" w:eastAsia="Times New Roman" w:hAnsi="Times New Roman"/>
-          <w:color w:val="000000"/>
-          <w:sz w:val="27"/>
-          <w:szCs w:val="27"/>
-        </w:rPr>
-      </w:pPr>
-    </w:p>
-    <w:p>
-      <w:pPr>
-        <w:spacing w:after="0" w:line="240" w:lineRule="auto"/>
-        <w:ind w:left="720"/>
-        <w:jc w:val="both"/>
-        <w:rPr>
-          <w:rFonts w:ascii="Times New Roman" w:eastAsia="Times New Roman" w:hAnsi="Times New Roman"/>
-          <w:color w:val="000000"/>
-          <w:sz w:val="27"/>
-          <w:szCs w:val="27"/>
-        </w:rPr>
-      </w:pPr>
-      <w:r>
-        <w:rPr>
-          <w:rFonts w:ascii="Times New Roman" w:eastAsia="Times New Roman" w:hAnsi="Times New Roman"/>
-          <w:color w:val="000000"/>
-          <w:sz w:val="27"/>
-          <w:szCs w:val="27"/>
-        </w:rPr>
-        <w:t>Procedural, meaning that even if your shape is generated like you normally expect with the provided example signature but it fails to change the number of sides or size at demand, your solution is wrong.</w:t>
-      </w:r>
-    </w:p>
-    <w:p>
-      <w:pPr>
-        <w:spacing w:after="0" w:line="240" w:lineRule="auto"/>
-        <w:jc w:val="both"/>
-        <w:rPr>
-          <w:rFonts w:ascii="Times New Roman" w:eastAsia="Times New Roman" w:hAnsi="Times New Roman"/>
-          <w:color w:val="000000"/>
-          <w:sz w:val="27"/>
-          <w:szCs w:val="27"/>
-        </w:rPr>
-      </w:pPr>
-    </w:p>
-    <w:p>
-      <w:pPr>
-        <w:spacing w:after="0" w:line="240" w:lineRule="auto"/>
-        <w:jc w:val="both"/>
-        <w:rPr>
-          <w:rFonts w:ascii="Times New Roman" w:eastAsia="Times New Roman" w:hAnsi="Times New Roman"/>
-          <w:color w:val="000000"/>
-          <w:sz w:val="27"/>
-          <w:szCs w:val="27"/>
-        </w:rPr>
-      </w:pPr>
-      <w:r>
-        <w:rPr>
-          <w:rFonts w:ascii="Times New Roman" w:eastAsia="Times New Roman" w:hAnsi="Times New Roman"/>
-          <w:color w:val="000000"/>
-          <w:sz w:val="27"/>
-          <w:szCs w:val="27"/>
-        </w:rPr>
-        <w:t>You may base you</w:t>
-      </w:r>
-      <w:r>
-        <w:rPr>
-          <w:rFonts w:ascii="Times New Roman" w:eastAsia="Times New Roman" w:hAnsi="Times New Roman"/>
-          <w:color w:val="000000"/>
-          <w:sz w:val="27"/>
-          <w:szCs w:val="27"/>
-        </w:rPr>
-        <w:t xml:space="preserve">r solution on </w:t>
-      </w:r>
-      <w:r>
-        <w:rPr>
-          <w:rFonts w:ascii="Times New Roman" w:eastAsia="Times New Roman" w:hAnsi="Times New Roman"/>
-          <w:color w:val="000000"/>
-          <w:sz w:val="27"/>
-          <w:szCs w:val="27"/>
-        </w:rPr>
-        <w:t xml:space="preserve">the same solution in </w:t>
-      </w:r>
-      <w:r>
-        <w:rPr>
-          <w:rFonts w:ascii="Times New Roman" w:eastAsia="Times New Roman" w:hAnsi="Times New Roman"/>
-          <w:color w:val="000000"/>
-          <w:sz w:val="27"/>
-          <w:szCs w:val="27"/>
-        </w:rPr>
-        <w:t>our framework</w:t>
-      </w:r>
-      <w:r>
-        <w:rPr>
-          <w:rFonts w:ascii="Times New Roman" w:eastAsia="Times New Roman" w:hAnsi="Times New Roman"/>
-          <w:color w:val="000000"/>
-          <w:sz w:val="27"/>
-          <w:szCs w:val="27"/>
-        </w:rPr>
-        <w:t xml:space="preserve"> or create a blank solution for this homework</w:t>
-      </w:r>
-      <w:r>
-        <w:rPr>
-          <w:rFonts w:ascii="Times New Roman" w:eastAsia="Times New Roman" w:hAnsi="Times New Roman"/>
-          <w:color w:val="000000"/>
-          <w:sz w:val="27"/>
-          <w:szCs w:val="27"/>
-        </w:rPr>
-        <w:t xml:space="preserve"> (or better yet use your own engine</w:t>
-      </w:r>
-      <w:r>
-        <w:rPr>
-          <w:rFonts w:ascii="Times New Roman" w:eastAsia="Times New Roman" w:hAnsi="Times New Roman"/>
-          <w:color w:val="000000"/>
-          <w:sz w:val="27"/>
-          <w:szCs w:val="27"/>
-        </w:rPr>
-        <w:t xml:space="preserve"> / framework</w:t>
-      </w:r>
-      <w:r>
-        <w:rPr>
-          <w:rFonts w:ascii="Times New Roman" w:eastAsia="Times New Roman" w:hAnsi="Times New Roman"/>
-          <w:color w:val="000000"/>
-          <w:sz w:val="27"/>
-          <w:szCs w:val="27"/>
-        </w:rPr>
-        <w:t xml:space="preserve"> if you have one)</w:t>
-      </w:r>
-      <w:r>
-        <w:rPr>
-          <w:rFonts w:ascii="Times New Roman" w:eastAsia="Times New Roman" w:hAnsi="Times New Roman"/>
-          <w:color w:val="000000"/>
-          <w:sz w:val="27"/>
-          <w:szCs w:val="27"/>
-        </w:rPr>
-        <w:t>. I recommend you go for the first option as you would not need to create your own framework, meaning you can skip the programming involved in camera, input</w:t>
-      </w:r>
-      <w:r>
-        <w:rPr>
-          <w:rFonts w:ascii="Times New Roman" w:eastAsia="Times New Roman" w:hAnsi="Times New Roman"/>
-          <w:color w:val="000000"/>
-          <w:sz w:val="27"/>
-          <w:szCs w:val="27"/>
-        </w:rPr>
-        <w:t>, buffer binding</w:t>
-      </w:r>
-      <w:r>
-        <w:rPr>
-          <w:rFonts w:ascii="Times New Roman" w:eastAsia="Times New Roman" w:hAnsi="Times New Roman"/>
-          <w:color w:val="000000"/>
-          <w:sz w:val="27"/>
-          <w:szCs w:val="27"/>
-        </w:rPr>
-        <w:t xml:space="preserve">, etc. </w:t>
-      </w:r>
-      <w:r>
-        <w:rPr>
-          <w:rFonts w:ascii="Times New Roman" w:eastAsia="Times New Roman" w:hAnsi="Times New Roman"/>
-          <w:color w:val="000000"/>
-          <w:sz w:val="27"/>
-          <w:szCs w:val="27"/>
-        </w:rPr>
-        <w:t>If use</w:t>
-      </w:r>
-      <w:r>
-        <w:rPr>
-          <w:rFonts w:ascii="Times New Roman" w:eastAsia="Times New Roman" w:hAnsi="Times New Roman"/>
-          <w:color w:val="000000"/>
-          <w:sz w:val="27"/>
-          <w:szCs w:val="27"/>
-        </w:rPr>
-        <w:t>d</w:t>
-      </w:r>
-      <w:r>
-        <w:rPr>
-          <w:rFonts w:ascii="Times New Roman" w:eastAsia="Times New Roman" w:hAnsi="Times New Roman"/>
-          <w:color w:val="000000"/>
-          <w:sz w:val="27"/>
-          <w:szCs w:val="27"/>
-        </w:rPr>
-        <w:t xml:space="preserve"> your own solution</w:t>
-      </w:r>
-      <w:r>
-        <w:rPr>
-          <w:rFonts w:ascii="Times New Roman" w:eastAsia="Times New Roman" w:hAnsi="Times New Roman"/>
-          <w:color w:val="000000"/>
-          <w:sz w:val="27"/>
-          <w:szCs w:val="27"/>
-        </w:rPr>
-        <w:t>, the only condition is that you need</w:t>
-      </w:r>
-      <w:r>
-        <w:rPr>
-          <w:rFonts w:ascii="Times New Roman" w:eastAsia="Times New Roman" w:hAnsi="Times New Roman"/>
-          <w:color w:val="000000"/>
-          <w:sz w:val="27"/>
-          <w:szCs w:val="27"/>
-        </w:rPr>
-        <w:t xml:space="preserve"> to use the </w:t>
-      </w:r>
-      <w:r>
-        <w:rPr>
-          <w:rFonts w:ascii="Times New Roman" w:eastAsia="Times New Roman" w:hAnsi="Times New Roman"/>
-          <w:color w:val="000000"/>
-          <w:sz w:val="27"/>
-          <w:szCs w:val="27"/>
-        </w:rPr>
-        <w:t>E</w:t>
-      </w:r>
-      <w:r>
-        <w:rPr>
-          <w:rFonts w:ascii="Times New Roman" w:eastAsia="Times New Roman" w:hAnsi="Times New Roman"/>
-          <w:color w:val="000000"/>
-          <w:sz w:val="27"/>
-          <w:szCs w:val="27"/>
-        </w:rPr>
-        <w:t>0</w:t>
-      </w:r>
-      <w:r>
-        <w:rPr>
-          <w:rFonts w:ascii="Times New Roman" w:eastAsia="Times New Roman" w:hAnsi="Times New Roman"/>
-          <w:color w:val="000000"/>
-          <w:sz w:val="27"/>
-          <w:szCs w:val="27"/>
-        </w:rPr>
-        <w:t>1</w:t>
-      </w:r>
-      <w:r>
-        <w:rPr>
-          <w:rFonts w:ascii="Times New Roman" w:eastAsia="Times New Roman" w:hAnsi="Times New Roman"/>
-          <w:color w:val="000000"/>
-          <w:sz w:val="27"/>
-          <w:szCs w:val="27"/>
-        </w:rPr>
-        <w:t xml:space="preserve"> way </w:t>
-      </w:r>
-      <w:r>
-        <w:rPr>
-          <w:rFonts w:ascii="Times New Roman" w:eastAsia="Times New Roman" w:hAnsi="Times New Roman"/>
-          <w:color w:val="000000"/>
-          <w:sz w:val="27"/>
-          <w:szCs w:val="27"/>
-        </w:rPr>
-        <w:t xml:space="preserve">(or a similar one) </w:t>
-      </w:r>
-      <w:r>
-        <w:rPr>
-          <w:rFonts w:ascii="Times New Roman" w:eastAsia="Times New Roman" w:hAnsi="Times New Roman"/>
-          <w:color w:val="000000"/>
-          <w:sz w:val="27"/>
-          <w:szCs w:val="27"/>
-        </w:rPr>
-        <w:t>of dividing your code/solution in folders</w:t>
-      </w:r>
-      <w:r>
-        <w:rPr>
-          <w:rFonts w:ascii="Times New Roman" w:eastAsia="Times New Roman" w:hAnsi="Times New Roman"/>
-          <w:color w:val="000000"/>
-          <w:sz w:val="27"/>
-          <w:szCs w:val="27"/>
-        </w:rPr>
-        <w:t xml:space="preserve"> and having all the intermediary files out of the final submission and that your project is VS201</w:t>
-      </w:r>
-      <w:r>
-        <w:rPr>
-          <w:rFonts w:ascii="Times New Roman" w:eastAsia="Times New Roman" w:hAnsi="Times New Roman"/>
-          <w:color w:val="000000"/>
-          <w:sz w:val="27"/>
-          <w:szCs w:val="27"/>
-        </w:rPr>
-        <w:t>5</w:t>
-      </w:r>
-      <w:r>
-        <w:rPr>
-          <w:rFonts w:ascii="Times New Roman" w:eastAsia="Times New Roman" w:hAnsi="Times New Roman"/>
-          <w:color w:val="000000"/>
-          <w:sz w:val="27"/>
-          <w:szCs w:val="27"/>
-        </w:rPr>
-        <w:t xml:space="preserve"> compliant</w:t>
-      </w:r>
-      <w:r>
-        <w:rPr>
-          <w:rFonts w:ascii="Times New Roman" w:eastAsia="Times New Roman" w:hAnsi="Times New Roman"/>
-          <w:color w:val="000000"/>
-          <w:sz w:val="27"/>
-          <w:szCs w:val="27"/>
-        </w:rPr>
-        <w:t>.</w:t>
-      </w:r>
-    </w:p>
-    <w:p>
-      <w:pPr>
-        <w:spacing w:after="0" w:line="240" w:lineRule="auto"/>
-        <w:jc w:val="both"/>
-        <w:rPr>
-          <w:rFonts w:ascii="Times New Roman" w:eastAsia="Times New Roman" w:hAnsi="Times New Roman"/>
-          <w:color w:val="000000"/>
-          <w:sz w:val="27"/>
-          <w:szCs w:val="27"/>
-        </w:rPr>
-      </w:pPr>
-    </w:p>
-    <w:p>
-      <w:pPr>
-        <w:spacing w:after="0" w:line="240" w:lineRule="auto"/>
-        <w:jc w:val="both"/>
-        <w:rPr>
-          <w:rFonts w:ascii="Times New Roman" w:eastAsia="Times New Roman" w:hAnsi="Times New Roman"/>
-          <w:color w:val="000000"/>
-          <w:sz w:val="27"/>
-          <w:szCs w:val="27"/>
-        </w:rPr>
-      </w:pPr>
-      <w:r>
-        <w:rPr>
-          <w:rFonts w:ascii="Times New Roman" w:eastAsia="Times New Roman" w:hAnsi="Times New Roman"/>
-          <w:color w:val="000000"/>
-          <w:sz w:val="27"/>
-          <w:szCs w:val="27"/>
-        </w:rPr>
-        <w:t xml:space="preserve">If you decide to use </w:t>
-      </w:r>
-      <w:r>
-        <w:rPr>
-          <w:rFonts w:ascii="Times New Roman" w:eastAsia="Times New Roman" w:hAnsi="Times New Roman"/>
-          <w:color w:val="000000"/>
-          <w:sz w:val="27"/>
-          <w:szCs w:val="27"/>
-        </w:rPr>
-        <w:t>our framework</w:t>
-      </w:r>
-      <w:r>
-        <w:rPr>
-          <w:rFonts w:ascii="Times New Roman" w:eastAsia="Times New Roman" w:hAnsi="Times New Roman"/>
-          <w:color w:val="000000"/>
-          <w:sz w:val="27"/>
-          <w:szCs w:val="27"/>
-        </w:rPr>
-        <w:t xml:space="preserve"> you only need to provide the vertex position for each one of the vertices after calculating it. All your work should be done in My</w:t>
-      </w:r>
-      <w:r>
-        <w:rPr>
-          <w:rFonts w:ascii="Times New Roman" w:eastAsia="Times New Roman" w:hAnsi="Times New Roman"/>
-          <w:color w:val="000000"/>
-          <w:sz w:val="27"/>
-          <w:szCs w:val="27"/>
-        </w:rPr>
-        <w:t>Mesh</w:t>
-      </w:r>
-      <w:r>
-        <w:rPr>
-          <w:rFonts w:ascii="Times New Roman" w:eastAsia="Times New Roman" w:hAnsi="Times New Roman"/>
-          <w:color w:val="000000"/>
-          <w:sz w:val="27"/>
-          <w:szCs w:val="27"/>
-        </w:rPr>
-        <w:t xml:space="preserve">.cpp, and that should be the only file you need to modify for creating the </w:t>
-      </w:r>
-      <w:r>
-        <w:rPr>
-          <w:rFonts w:ascii="Times New Roman" w:eastAsia="Times New Roman" w:hAnsi="Times New Roman"/>
-          <w:color w:val="000000"/>
-          <w:sz w:val="27"/>
-          <w:szCs w:val="27"/>
-        </w:rPr>
-        <w:t>primitives</w:t>
-      </w:r>
-      <w:r>
-        <w:rPr>
-          <w:rFonts w:ascii="Times New Roman" w:eastAsia="Times New Roman" w:hAnsi="Times New Roman"/>
-          <w:color w:val="000000"/>
-          <w:sz w:val="27"/>
-          <w:szCs w:val="27"/>
-        </w:rPr>
-        <w:t>, on the other hand for displaying them all your work should be done in the App</w:t>
-      </w:r>
-      <w:r>
-        <w:rPr>
-          <w:rFonts w:ascii="Times New Roman" w:eastAsia="Times New Roman" w:hAnsi="Times New Roman"/>
-          <w:color w:val="000000"/>
-          <w:sz w:val="27"/>
-          <w:szCs w:val="27"/>
-        </w:rPr>
-        <w:t>Class</w:t>
-      </w:r>
-      <w:r>
-        <w:rPr>
-          <w:rFonts w:ascii="Times New Roman" w:eastAsia="Times New Roman" w:hAnsi="Times New Roman"/>
-          <w:color w:val="000000"/>
-          <w:sz w:val="27"/>
-          <w:szCs w:val="27"/>
-        </w:rPr>
-        <w:t>.cpp file as in the provided example.</w:t>
-      </w:r>
-      <w:r>
-        <w:rPr>
-          <w:rFonts w:ascii="Times New Roman" w:eastAsia="Times New Roman" w:hAnsi="Times New Roman"/>
-          <w:color w:val="000000"/>
-          <w:sz w:val="27"/>
-          <w:szCs w:val="27"/>
-        </w:rPr>
-        <w:t xml:space="preserve"> </w:t>
-      </w:r>
-    </w:p>
-    <w:p>
-      <w:pPr>
-        <w:spacing w:after="0" w:line="240" w:lineRule="auto"/>
-        <w:jc w:val="both"/>
-        <w:rPr>
-          <w:rFonts w:ascii="Times New Roman" w:eastAsia="Times New Roman" w:hAnsi="Times New Roman"/>
-          <w:color w:val="000000"/>
-          <w:sz w:val="27"/>
-          <w:szCs w:val="27"/>
-        </w:rPr>
-      </w:pPr>
-    </w:p>
-    <w:p>
-      <w:pPr>
-        <w:spacing w:after="0" w:line="240" w:lineRule="auto"/>
-        <w:jc w:val="both"/>
-        <w:rPr>
-          <w:rFonts w:ascii="Times New Roman" w:eastAsia="Times New Roman" w:hAnsi="Times New Roman"/>
-          <w:color w:val="000000"/>
-          <w:sz w:val="27"/>
-          <w:szCs w:val="27"/>
-        </w:rPr>
-      </w:pPr>
-      <w:r>
-        <w:rPr>
-          <w:rFonts w:ascii="Times New Roman" w:eastAsia="Times New Roman" w:hAnsi="Times New Roman"/>
-          <w:color w:val="000000"/>
-          <w:sz w:val="27"/>
-          <w:szCs w:val="27"/>
-        </w:rPr>
-        <w:t>If you are using our framework you only need to zip the project (not the whole solution).</w:t>
-      </w:r>
-    </w:p>
-    <w:p>
-      <w:pPr>
-        <w:spacing w:after="0" w:line="240" w:lineRule="auto"/>
-        <w:jc w:val="both"/>
-        <w:rPr>
-          <w:rFonts w:ascii="Times New Roman" w:eastAsia="Times New Roman" w:hAnsi="Times New Roman"/>
-          <w:color w:val="000000"/>
-          <w:sz w:val="27"/>
-          <w:szCs w:val="27"/>
-        </w:rPr>
-      </w:pPr>
-    </w:p>
-    <w:p>
-      <w:pPr>
-        <w:spacing w:after="0" w:line="240" w:lineRule="auto"/>
-        <w:jc w:val="both"/>
-        <w:rPr>
-          <w:rFonts w:ascii="Times New Roman" w:eastAsia="Times New Roman" w:hAnsi="Times New Roman"/>
-          <w:color w:val="000000"/>
-          <w:sz w:val="27"/>
-          <w:szCs w:val="27"/>
-        </w:rPr>
-      </w:pPr>
-      <w:r>
-        <w:rPr>
-          <w:rFonts w:ascii="Times New Roman" w:eastAsia="Times New Roman" w:hAnsi="Times New Roman"/>
-          <w:color w:val="000000"/>
-          <w:sz w:val="27"/>
-          <w:szCs w:val="27"/>
-        </w:rPr>
-        <w:t xml:space="preserve">If you decide to use your own solution, you are only allowed to use a single fragment and vertex shader for this homework. Should you need to change a value in the </w:t>
-      </w:r>
-      <w:proofErr w:type="spellStart"/>
-      <w:r>
-        <w:rPr>
-          <w:rFonts w:ascii="Times New Roman" w:eastAsia="Times New Roman" w:hAnsi="Times New Roman"/>
-          <w:color w:val="000000"/>
-          <w:sz w:val="27"/>
-          <w:szCs w:val="27"/>
-        </w:rPr>
-        <w:t>shaders</w:t>
-      </w:r>
-      <w:proofErr w:type="spellEnd"/>
-      <w:r>
-        <w:rPr>
-          <w:rFonts w:ascii="Times New Roman" w:eastAsia="Times New Roman" w:hAnsi="Times New Roman"/>
-          <w:color w:val="000000"/>
-          <w:sz w:val="27"/>
-          <w:szCs w:val="27"/>
-        </w:rPr>
-        <w:t xml:space="preserve"> you would do it through uniforms</w:t>
-      </w:r>
-      <w:r>
-        <w:rPr>
-          <w:rFonts w:ascii="Times New Roman" w:eastAsia="Times New Roman" w:hAnsi="Times New Roman"/>
-          <w:color w:val="000000"/>
-          <w:sz w:val="27"/>
-          <w:szCs w:val="27"/>
-        </w:rPr>
-        <w:t xml:space="preserve"> to make the grader’s life easier</w:t>
-      </w:r>
-      <w:r>
-        <w:rPr>
-          <w:rFonts w:ascii="Times New Roman" w:eastAsia="Times New Roman" w:hAnsi="Times New Roman"/>
-          <w:color w:val="000000"/>
-          <w:sz w:val="27"/>
-          <w:szCs w:val="27"/>
-        </w:rPr>
-        <w:t>.</w:t>
-      </w:r>
-      <w:r>
-        <w:rPr>
-          <w:rFonts w:ascii="Times New Roman" w:eastAsia="Times New Roman" w:hAnsi="Times New Roman"/>
-          <w:color w:val="000000"/>
-          <w:sz w:val="27"/>
-          <w:szCs w:val="27"/>
-        </w:rPr>
-        <w:t xml:space="preserve"> And you need to zip all the required files for me to compile the project and execute it. You cannot assume that I have anything other than Visual Studio 2015 installed in my computer, actually I do not have GLUT, GLFW, GLM, GLEW, or anything in my system, when I use those libraries I use them from the include folder.</w:t>
-      </w:r>
-    </w:p>
-    <w:p>
-      <w:pPr>
-        <w:spacing w:after="0" w:line="240" w:lineRule="auto"/>
-        <w:jc w:val="both"/>
-        <w:rPr>
-          <w:rFonts w:ascii="Times New Roman" w:eastAsia="Times New Roman" w:hAnsi="Times New Roman"/>
-          <w:color w:val="000000"/>
-          <w:sz w:val="27"/>
-          <w:szCs w:val="27"/>
-        </w:rPr>
-      </w:pPr>
-    </w:p>
-    <w:p>
-      <w:pPr>
-        <w:spacing w:after="0" w:line="240" w:lineRule="auto"/>
-        <w:jc w:val="both"/>
-        <w:rPr>
-          <w:rFonts w:ascii="Times New Roman" w:eastAsia="Times New Roman" w:hAnsi="Times New Roman"/>
-          <w:b/>
-          <w:color w:val="000000"/>
-          <w:sz w:val="27"/>
-          <w:szCs w:val="27"/>
-        </w:rPr>
-      </w:pPr>
-      <w:r>
-        <w:rPr>
-          <w:rFonts w:ascii="Times New Roman" w:eastAsia="Times New Roman" w:hAnsi="Times New Roman"/>
-          <w:b/>
-          <w:color w:val="000000"/>
-          <w:sz w:val="27"/>
-          <w:szCs w:val="27"/>
-        </w:rPr>
-        <w:t>Tips:</w:t>
-      </w:r>
-    </w:p>
-    <w:p>
-      <w:pPr>
-        <w:spacing w:after="0" w:line="240" w:lineRule="auto"/>
-        <w:jc w:val="both"/>
-        <w:rPr>
-          <w:rFonts w:ascii="Times New Roman" w:eastAsia="Times New Roman" w:hAnsi="Times New Roman"/>
-          <w:color w:val="000000"/>
-          <w:sz w:val="27"/>
-          <w:szCs w:val="27"/>
-        </w:rPr>
-      </w:pPr>
-      <w:r>
-        <w:rPr>
-          <w:rFonts w:ascii="Times New Roman" w:eastAsia="Times New Roman" w:hAnsi="Times New Roman"/>
-          <w:color w:val="000000"/>
-          <w:sz w:val="27"/>
-          <w:szCs w:val="27"/>
-        </w:rPr>
-        <w:t xml:space="preserve">Cone </w:t>
-      </w:r>
-      <w:r>
-        <w:rPr>
-          <w:rFonts w:ascii="Times New Roman" w:eastAsia="Times New Roman" w:hAnsi="Times New Roman"/>
-          <w:color w:val="000000"/>
-          <w:sz w:val="27"/>
-          <w:szCs w:val="27"/>
-        </w:rPr>
-        <w:t xml:space="preserve">and </w:t>
-      </w:r>
-      <w:r>
-        <w:rPr>
-          <w:rFonts w:ascii="Times New Roman" w:eastAsia="Times New Roman" w:hAnsi="Times New Roman"/>
-          <w:color w:val="000000"/>
-          <w:sz w:val="27"/>
-          <w:szCs w:val="27"/>
-        </w:rPr>
-        <w:t xml:space="preserve">Cylinder </w:t>
-      </w:r>
-      <w:r>
-        <w:rPr>
-          <w:rFonts w:ascii="Times New Roman" w:eastAsia="Times New Roman" w:hAnsi="Times New Roman"/>
-          <w:color w:val="000000"/>
-          <w:sz w:val="27"/>
-          <w:szCs w:val="27"/>
-        </w:rPr>
-        <w:t xml:space="preserve">are the easiest to implement, I recommend you start with them. Tube is similar to </w:t>
-      </w:r>
-      <w:r>
-        <w:rPr>
-          <w:rFonts w:ascii="Times New Roman" w:eastAsia="Times New Roman" w:hAnsi="Times New Roman"/>
-          <w:color w:val="000000"/>
-          <w:sz w:val="27"/>
-          <w:szCs w:val="27"/>
-        </w:rPr>
-        <w:t>C</w:t>
-      </w:r>
-      <w:r>
-        <w:rPr>
-          <w:rFonts w:ascii="Times New Roman" w:eastAsia="Times New Roman" w:hAnsi="Times New Roman"/>
-          <w:color w:val="000000"/>
-          <w:sz w:val="27"/>
-          <w:szCs w:val="27"/>
-        </w:rPr>
-        <w:t xml:space="preserve">ylinder but requires extra points to calculate. Sphere is the most complex shape in the set and there are various ways to implement it, there are no minimum requirements for it aside that the resulting shape should look like a sphere, if you want to implement a dodecahedron for it that is acceptable, but think about this, if you create a new point at the middle of each pentagon and move that point </w:t>
-      </w:r>
-      <w:r>
-        <w:rPr>
-          <w:rFonts w:ascii="Times New Roman" w:eastAsia="Times New Roman" w:hAnsi="Times New Roman"/>
-          <w:color w:val="000000"/>
-          <w:sz w:val="27"/>
-          <w:szCs w:val="27"/>
-        </w:rPr>
-        <w:t>“</w:t>
-      </w:r>
-      <w:r>
-        <w:rPr>
-          <w:rFonts w:ascii="Times New Roman" w:eastAsia="Times New Roman" w:hAnsi="Times New Roman"/>
-          <w:color w:val="000000"/>
-          <w:sz w:val="27"/>
-          <w:szCs w:val="27"/>
-        </w:rPr>
-        <w:t>radius</w:t>
-      </w:r>
-      <w:r>
-        <w:rPr>
-          <w:rFonts w:ascii="Times New Roman" w:eastAsia="Times New Roman" w:hAnsi="Times New Roman"/>
-          <w:color w:val="000000"/>
-          <w:sz w:val="27"/>
-          <w:szCs w:val="27"/>
-        </w:rPr>
-        <w:t>”</w:t>
-      </w:r>
-      <w:r>
-        <w:rPr>
-          <w:rFonts w:ascii="Times New Roman" w:eastAsia="Times New Roman" w:hAnsi="Times New Roman"/>
-          <w:color w:val="000000"/>
-          <w:sz w:val="27"/>
-          <w:szCs w:val="27"/>
-        </w:rPr>
-        <w:t xml:space="preserve"> units from the center in the vector that is created from the center to its current location, the shape would look “rounder” and this action can be repeated one more time to make it look more smooth.</w:t>
-      </w:r>
-    </w:p>
-    <w:p>
-      <w:pPr>
-        <w:spacing w:after="0" w:line="240" w:lineRule="auto"/>
-        <w:jc w:val="both"/>
-        <w:rPr>
-          <w:rFonts w:ascii="Times New Roman" w:eastAsia="Times New Roman" w:hAnsi="Times New Roman"/>
-          <w:color w:val="000000"/>
-          <w:sz w:val="27"/>
-          <w:szCs w:val="27"/>
-        </w:rPr>
-      </w:pPr>
-    </w:p>
-    <w:p>
-      <w:pPr>
-        <w:spacing w:after="0" w:line="240" w:lineRule="auto"/>
-        <w:jc w:val="both"/>
-        <w:rPr>
-          <w:rFonts w:ascii="Times New Roman" w:eastAsia="Times New Roman" w:hAnsi="Times New Roman"/>
-          <w:b/>
-          <w:color w:val="000000"/>
-          <w:sz w:val="27"/>
-          <w:szCs w:val="27"/>
-        </w:rPr>
-      </w:pPr>
-      <w:r>
-        <w:rPr>
-          <w:rFonts w:ascii="Times New Roman" w:eastAsia="Times New Roman" w:hAnsi="Times New Roman"/>
-          <w:b/>
-          <w:color w:val="000000"/>
-          <w:sz w:val="27"/>
-          <w:szCs w:val="27"/>
-        </w:rPr>
-        <w:t>Grading:</w:t>
-      </w:r>
-    </w:p>
-    <w:p>
-      <w:pPr>
-        <w:spacing w:after="0" w:line="240" w:lineRule="auto"/>
-        <w:jc w:val="both"/>
-        <w:rPr>
-          <w:rFonts w:ascii="Times New Roman" w:eastAsia="Times New Roman" w:hAnsi="Times New Roman"/>
-          <w:color w:val="000000"/>
-          <w:sz w:val="27"/>
-          <w:szCs w:val="27"/>
-        </w:rPr>
-      </w:pPr>
-      <w:r>
-        <w:rPr>
-          <w:rFonts w:ascii="Times New Roman" w:eastAsia="Times New Roman" w:hAnsi="Times New Roman"/>
-          <w:color w:val="000000"/>
-          <w:sz w:val="27"/>
-          <w:szCs w:val="27"/>
-        </w:rPr>
-        <w:t>Each shape is worth 2</w:t>
-      </w:r>
-      <w:r>
-        <w:rPr>
-          <w:rFonts w:ascii="Times New Roman" w:eastAsia="Times New Roman" w:hAnsi="Times New Roman"/>
-          <w:color w:val="000000"/>
-          <w:sz w:val="27"/>
-          <w:szCs w:val="27"/>
-        </w:rPr>
-        <w:t>5</w:t>
-      </w:r>
-      <w:r>
-        <w:rPr>
-          <w:rFonts w:ascii="Times New Roman" w:eastAsia="Times New Roman" w:hAnsi="Times New Roman"/>
-          <w:color w:val="000000"/>
-          <w:sz w:val="27"/>
-          <w:szCs w:val="27"/>
-        </w:rPr>
-        <w:t>% of the grade.</w:t>
-      </w:r>
-      <w:r>
-        <w:rPr>
-          <w:rFonts w:ascii="Times New Roman" w:eastAsia="Times New Roman" w:hAnsi="Times New Roman"/>
-          <w:color w:val="000000"/>
-          <w:sz w:val="27"/>
-          <w:szCs w:val="27"/>
-        </w:rPr>
-        <w:t xml:space="preserve"> It is not necessary to have all the shapes working </w:t>
-      </w:r>
-      <w:r>
-        <w:rPr>
-          <w:rFonts w:ascii="Times New Roman" w:eastAsia="Times New Roman" w:hAnsi="Times New Roman"/>
-          <w:color w:val="000000"/>
-          <w:sz w:val="27"/>
-          <w:szCs w:val="27"/>
-        </w:rPr>
-        <w:t>by</w:t>
-      </w:r>
-      <w:r>
-        <w:rPr>
-          <w:rFonts w:ascii="Times New Roman" w:eastAsia="Times New Roman" w:hAnsi="Times New Roman"/>
-          <w:color w:val="000000"/>
-          <w:sz w:val="27"/>
-          <w:szCs w:val="27"/>
-        </w:rPr>
-        <w:t xml:space="preserve"> the end of the assignment</w:t>
-      </w:r>
-      <w:r>
-        <w:rPr>
-          <w:rFonts w:ascii="Times New Roman" w:eastAsia="Times New Roman" w:hAnsi="Times New Roman"/>
-          <w:color w:val="000000"/>
-          <w:sz w:val="27"/>
-          <w:szCs w:val="27"/>
-        </w:rPr>
-        <w:t>, you will receive partial credit for whatever you do</w:t>
-      </w:r>
-      <w:r>
-        <w:rPr>
-          <w:rFonts w:ascii="Times New Roman" w:eastAsia="Times New Roman" w:hAnsi="Times New Roman"/>
-          <w:color w:val="000000"/>
-          <w:sz w:val="27"/>
-          <w:szCs w:val="27"/>
-        </w:rPr>
-        <w:t xml:space="preserve">, but it’s a requirement to at least attempt them, no partial credit will be given for uncompleted methods but it’s in your best benefit to explain what do you suspect is your issue with each shape if </w:t>
-      </w:r>
-      <w:r>
-        <w:rPr>
-          <w:rFonts w:ascii="Times New Roman" w:eastAsia="Times New Roman" w:hAnsi="Times New Roman"/>
-          <w:color w:val="000000"/>
-          <w:sz w:val="27"/>
-          <w:szCs w:val="27"/>
-        </w:rPr>
-        <w:t xml:space="preserve">it is not </w:t>
-      </w:r>
-      <w:r>
-        <w:rPr>
-          <w:rFonts w:ascii="Times New Roman" w:eastAsia="Times New Roman" w:hAnsi="Times New Roman"/>
-          <w:color w:val="000000"/>
-          <w:sz w:val="27"/>
-          <w:szCs w:val="27"/>
-        </w:rPr>
-        <w:t>working.</w:t>
-      </w:r>
-    </w:p>
-    <w:p>
-      <w:pPr>
-        <w:spacing w:after="0" w:line="240" w:lineRule="auto"/>
-        <w:jc w:val="both"/>
-        <w:rPr>
-          <w:rFonts w:ascii="Times New Roman" w:eastAsia="Times New Roman" w:hAnsi="Times New Roman"/>
-          <w:color w:val="000000"/>
-          <w:sz w:val="27"/>
-          <w:szCs w:val="27"/>
-        </w:rPr>
-      </w:pPr>
-    </w:p>
-    <w:p>
-      <w:pPr>
-        <w:spacing w:after="0" w:line="240" w:lineRule="auto"/>
-        <w:jc w:val="both"/>
-        <w:rPr>
-          <w:rFonts w:ascii="Times New Roman" w:eastAsia="Times New Roman" w:hAnsi="Times New Roman"/>
-          <w:color w:val="000000"/>
-          <w:sz w:val="27"/>
-          <w:szCs w:val="27"/>
-        </w:rPr>
-      </w:pPr>
-      <w:r>
-        <w:rPr>
-          <w:rFonts w:ascii="Times New Roman" w:eastAsia="Times New Roman" w:hAnsi="Times New Roman"/>
-          <w:color w:val="000000"/>
-          <w:sz w:val="27"/>
-          <w:szCs w:val="27"/>
-        </w:rPr>
-        <w:t>If your code doesn’t compile or compiles and then crashes you will not receive any credit. Test your code in the lab computers as we are going to be using them for grading</w:t>
-      </w:r>
-      <w:r>
-        <w:rPr>
-          <w:rFonts w:ascii="Times New Roman" w:eastAsia="Times New Roman" w:hAnsi="Times New Roman"/>
-          <w:color w:val="000000"/>
-          <w:sz w:val="27"/>
-          <w:szCs w:val="27"/>
-        </w:rPr>
-        <w:t xml:space="preserve"> (This does not apply to online courses)</w:t>
-      </w:r>
-    </w:p>
-    <w:p>
-      <w:pPr>
-        <w:spacing w:after="0" w:line="240" w:lineRule="auto"/>
-        <w:jc w:val="both"/>
-        <w:rPr>
-          <w:rFonts w:ascii="Times New Roman" w:eastAsia="Times New Roman" w:hAnsi="Times New Roman"/>
-          <w:color w:val="000000"/>
-          <w:sz w:val="27"/>
-          <w:szCs w:val="27"/>
-        </w:rPr>
-      </w:pPr>
-    </w:p>
-    <w:p>
-      <w:pPr>
-        <w:spacing w:after="0" w:line="240" w:lineRule="auto"/>
-        <w:jc w:val="both"/>
-        <w:rPr>
-          <w:rFonts w:ascii="Times New Roman" w:eastAsia="Times New Roman" w:hAnsi="Times New Roman"/>
-          <w:color w:val="000000"/>
-          <w:sz w:val="27"/>
-          <w:szCs w:val="27"/>
-        </w:rPr>
-      </w:pPr>
-      <w:r>
-        <w:rPr>
-          <w:rFonts w:ascii="Times New Roman" w:eastAsia="Times New Roman" w:hAnsi="Times New Roman"/>
-          <w:color w:val="000000"/>
-          <w:sz w:val="27"/>
-          <w:szCs w:val="27"/>
-        </w:rPr>
-        <w:lastRenderedPageBreak/>
-        <w:t xml:space="preserve">As any other </w:t>
-      </w:r>
-      <w:proofErr w:type="gramStart"/>
-      <w:r>
-        <w:rPr>
-          <w:rFonts w:ascii="Times New Roman" w:eastAsia="Times New Roman" w:hAnsi="Times New Roman"/>
-          <w:color w:val="000000"/>
-          <w:sz w:val="27"/>
-          <w:szCs w:val="27"/>
-        </w:rPr>
-        <w:t>submission</w:t>
-      </w:r>
-      <w:proofErr w:type="gramEnd"/>
-      <w:r>
-        <w:rPr>
-          <w:rFonts w:ascii="Times New Roman" w:eastAsia="Times New Roman" w:hAnsi="Times New Roman"/>
-          <w:color w:val="000000"/>
-          <w:sz w:val="27"/>
-          <w:szCs w:val="27"/>
-        </w:rPr>
-        <w:t xml:space="preserve"> your code needs to be in the format specified in the E</w:t>
-      </w:r>
-      <w:r>
-        <w:rPr>
-          <w:rFonts w:ascii="Times New Roman" w:eastAsia="Times New Roman" w:hAnsi="Times New Roman"/>
-          <w:color w:val="000000"/>
-          <w:sz w:val="27"/>
-          <w:szCs w:val="27"/>
-        </w:rPr>
-        <w:t>0</w:t>
-      </w:r>
-      <w:r>
-        <w:rPr>
-          <w:rFonts w:ascii="Times New Roman" w:eastAsia="Times New Roman" w:hAnsi="Times New Roman"/>
-          <w:color w:val="000000"/>
-          <w:sz w:val="27"/>
-          <w:szCs w:val="27"/>
-        </w:rPr>
-        <w:t>1</w:t>
-      </w:r>
-      <w:r>
-        <w:rPr>
-          <w:rFonts w:ascii="Times New Roman" w:eastAsia="Times New Roman" w:hAnsi="Times New Roman"/>
-          <w:color w:val="000000"/>
-          <w:sz w:val="27"/>
-          <w:szCs w:val="27"/>
-        </w:rPr>
-        <w:t xml:space="preserve"> with a clean solution (remove all intermediary files</w:t>
-      </w:r>
-      <w:r>
-        <w:rPr>
-          <w:rFonts w:ascii="Times New Roman" w:eastAsia="Times New Roman" w:hAnsi="Times New Roman"/>
-          <w:color w:val="000000"/>
-          <w:sz w:val="27"/>
-          <w:szCs w:val="27"/>
-        </w:rPr>
-        <w:t xml:space="preserve">, </w:t>
-      </w:r>
-      <w:r>
-        <w:rPr>
-          <w:rFonts w:ascii="Times New Roman" w:eastAsia="Times New Roman" w:hAnsi="Times New Roman"/>
-          <w:color w:val="000000"/>
-          <w:sz w:val="27"/>
-          <w:szCs w:val="27"/>
-        </w:rPr>
-        <w:t xml:space="preserve">the </w:t>
-      </w:r>
-      <w:proofErr w:type="spellStart"/>
-      <w:r>
-        <w:rPr>
-          <w:rFonts w:ascii="Times New Roman" w:eastAsia="Times New Roman" w:hAnsi="Times New Roman"/>
-          <w:color w:val="000000"/>
-          <w:sz w:val="27"/>
-          <w:szCs w:val="27"/>
-        </w:rPr>
-        <w:t>sdf</w:t>
-      </w:r>
-      <w:proofErr w:type="spellEnd"/>
-      <w:r>
-        <w:rPr>
-          <w:rFonts w:ascii="Times New Roman" w:eastAsia="Times New Roman" w:hAnsi="Times New Roman"/>
-          <w:color w:val="000000"/>
-          <w:sz w:val="27"/>
-          <w:szCs w:val="27"/>
-        </w:rPr>
-        <w:t xml:space="preserve"> file</w:t>
-      </w:r>
-      <w:r>
-        <w:rPr>
-          <w:rFonts w:ascii="Times New Roman" w:eastAsia="Times New Roman" w:hAnsi="Times New Roman"/>
-          <w:color w:val="000000"/>
-          <w:sz w:val="27"/>
-          <w:szCs w:val="27"/>
-        </w:rPr>
-        <w:t xml:space="preserve">, the </w:t>
-      </w:r>
-      <w:proofErr w:type="spellStart"/>
-      <w:r>
-        <w:rPr>
-          <w:rFonts w:ascii="Times New Roman" w:eastAsia="Times New Roman" w:hAnsi="Times New Roman"/>
-          <w:color w:val="000000"/>
-          <w:sz w:val="27"/>
-          <w:szCs w:val="27"/>
-        </w:rPr>
-        <w:t>opendb</w:t>
-      </w:r>
-      <w:proofErr w:type="spellEnd"/>
-      <w:r>
-        <w:rPr>
-          <w:rFonts w:ascii="Times New Roman" w:eastAsia="Times New Roman" w:hAnsi="Times New Roman"/>
-          <w:color w:val="000000"/>
-          <w:sz w:val="27"/>
-          <w:szCs w:val="27"/>
-        </w:rPr>
-        <w:t xml:space="preserve"> or </w:t>
-      </w:r>
-      <w:proofErr w:type="spellStart"/>
-      <w:r>
-        <w:rPr>
-          <w:rFonts w:ascii="Times New Roman" w:eastAsia="Times New Roman" w:hAnsi="Times New Roman"/>
-          <w:color w:val="000000"/>
-          <w:sz w:val="27"/>
-          <w:szCs w:val="27"/>
-        </w:rPr>
-        <w:t>db</w:t>
-      </w:r>
-      <w:proofErr w:type="spellEnd"/>
-      <w:r>
-        <w:rPr>
-          <w:rFonts w:ascii="Times New Roman" w:eastAsia="Times New Roman" w:hAnsi="Times New Roman"/>
-          <w:color w:val="000000"/>
-          <w:sz w:val="27"/>
-          <w:szCs w:val="27"/>
-        </w:rPr>
-        <w:t xml:space="preserve"> file, </w:t>
-      </w:r>
-      <w:proofErr w:type="spellStart"/>
-      <w:r>
-        <w:rPr>
-          <w:rFonts w:ascii="Times New Roman" w:eastAsia="Times New Roman" w:hAnsi="Times New Roman"/>
-          <w:color w:val="000000"/>
-          <w:sz w:val="27"/>
-          <w:szCs w:val="27"/>
-        </w:rPr>
-        <w:t>etc</w:t>
-      </w:r>
-      <w:proofErr w:type="spellEnd"/>
-      <w:r>
-        <w:rPr>
-          <w:rFonts w:ascii="Times New Roman" w:eastAsia="Times New Roman" w:hAnsi="Times New Roman"/>
-          <w:color w:val="000000"/>
-          <w:sz w:val="27"/>
-          <w:szCs w:val="27"/>
-        </w:rPr>
-        <w:t>)</w:t>
-      </w:r>
-      <w:r>
-        <w:rPr>
-          <w:rFonts w:ascii="Times New Roman" w:eastAsia="Times New Roman" w:hAnsi="Times New Roman"/>
-          <w:color w:val="000000"/>
-          <w:sz w:val="27"/>
-          <w:szCs w:val="27"/>
-        </w:rPr>
-        <w:t>.</w:t>
-      </w:r>
-      <w:r>
-        <w:rPr>
-          <w:rFonts w:ascii="Times New Roman" w:eastAsia="Times New Roman" w:hAnsi="Times New Roman"/>
-          <w:color w:val="000000"/>
-          <w:sz w:val="27"/>
-          <w:szCs w:val="27"/>
-        </w:rPr>
-        <w:t xml:space="preserve"> </w:t>
-      </w:r>
-      <w:r>
-        <w:rPr>
-          <w:rFonts w:ascii="Times New Roman" w:eastAsia="Times New Roman" w:hAnsi="Times New Roman"/>
-          <w:color w:val="000000"/>
-          <w:sz w:val="27"/>
-          <w:szCs w:val="27"/>
-        </w:rPr>
-        <w:t>S</w:t>
-      </w:r>
-      <w:r>
-        <w:rPr>
-          <w:rFonts w:ascii="Times New Roman" w:eastAsia="Times New Roman" w:hAnsi="Times New Roman"/>
-          <w:color w:val="000000"/>
-          <w:sz w:val="27"/>
-          <w:szCs w:val="27"/>
-        </w:rPr>
-        <w:t>ubmissions will not be accepted if they don’t comply with this requirement.</w:t>
-      </w:r>
-    </w:p>
-    <w:p>
-      <w:pPr>
-        <w:spacing w:after="0" w:line="240" w:lineRule="auto"/>
-        <w:jc w:val="both"/>
-        <w:rPr>
-          <w:rFonts w:ascii="Times New Roman" w:eastAsia="Times New Roman" w:hAnsi="Times New Roman"/>
-          <w:color w:val="000000"/>
-          <w:sz w:val="27"/>
-          <w:szCs w:val="27"/>
-        </w:rPr>
-      </w:pPr>
-    </w:p>
-    <w:p>
-      <w:pPr>
-        <w:spacing w:after="0" w:line="240" w:lineRule="auto"/>
-        <w:jc w:val="both"/>
-        <w:rPr>
-          <w:rFonts w:ascii="Times New Roman" w:eastAsia="Times New Roman" w:hAnsi="Times New Roman"/>
-          <w:color w:val="000000"/>
-          <w:sz w:val="27"/>
-          <w:szCs w:val="27"/>
-        </w:rPr>
-      </w:pPr>
-      <w:r>
-        <w:rPr>
-          <w:rFonts w:ascii="Times New Roman" w:eastAsia="Times New Roman" w:hAnsi="Times New Roman"/>
-          <w:color w:val="000000"/>
-          <w:sz w:val="27"/>
-          <w:szCs w:val="27"/>
-        </w:rPr>
-        <w:t>All Generate* methods in the pro</w:t>
-      </w:r>
-      <w:r>
-        <w:rPr>
-          <w:rFonts w:ascii="Times New Roman" w:eastAsia="Times New Roman" w:hAnsi="Times New Roman"/>
-          <w:color w:val="000000"/>
-          <w:sz w:val="27"/>
-          <w:szCs w:val="27"/>
-        </w:rPr>
-        <w:t xml:space="preserve">vided code </w:t>
-      </w:r>
-      <w:r>
-        <w:rPr>
-          <w:rFonts w:ascii="Times New Roman" w:eastAsia="Times New Roman" w:hAnsi="Times New Roman"/>
-          <w:color w:val="000000"/>
-          <w:sz w:val="27"/>
-          <w:szCs w:val="27"/>
-        </w:rPr>
-        <w:t xml:space="preserve">will clean up the memory and compile the object for you, there is no need to worry about the memory allocation for this homework assignment unless you are using your own </w:t>
-      </w:r>
-      <w:r>
-        <w:rPr>
-          <w:rFonts w:ascii="Times New Roman" w:eastAsia="Times New Roman" w:hAnsi="Times New Roman"/>
-          <w:color w:val="000000"/>
-          <w:sz w:val="27"/>
-          <w:szCs w:val="27"/>
-        </w:rPr>
-        <w:t>engine/framework</w:t>
-      </w:r>
-      <w:r>
-        <w:rPr>
-          <w:rFonts w:ascii="Times New Roman" w:eastAsia="Times New Roman" w:hAnsi="Times New Roman"/>
-          <w:color w:val="000000"/>
-          <w:sz w:val="27"/>
-          <w:szCs w:val="27"/>
-        </w:rPr>
-        <w:t>. Memory leaks will subtract points from your final grade.</w:t>
-      </w:r>
-    </w:p>
-    <w:p>
-      <w:pPr>
-        <w:spacing w:after="0" w:line="240" w:lineRule="auto"/>
-        <w:jc w:val="both"/>
-        <w:rPr>
-          <w:rFonts w:ascii="Times New Roman" w:eastAsia="Times New Roman" w:hAnsi="Times New Roman"/>
-          <w:color w:val="000000"/>
-          <w:sz w:val="27"/>
-          <w:szCs w:val="27"/>
-        </w:rPr>
-      </w:pPr>
-    </w:p>
-    <w:p>
-      <w:pPr>
-        <w:spacing w:after="0" w:line="240" w:lineRule="auto"/>
-        <w:jc w:val="both"/>
-        <w:rPr>
-          <w:rFonts w:ascii="Times New Roman" w:eastAsia="Times New Roman" w:hAnsi="Times New Roman"/>
-          <w:color w:val="000000"/>
-          <w:sz w:val="27"/>
-          <w:szCs w:val="27"/>
-        </w:rPr>
-      </w:pPr>
-      <w:r>
-        <w:rPr>
-          <w:rFonts w:ascii="Times New Roman" w:eastAsia="Times New Roman" w:hAnsi="Times New Roman"/>
-          <w:color w:val="000000"/>
-          <w:sz w:val="27"/>
-          <w:szCs w:val="27"/>
-        </w:rPr>
-        <w:t>There are some controls already implemented in this solution:</w:t>
-      </w:r>
-    </w:p>
-    <w:p>
-      <w:pPr>
-        <w:spacing w:after="0" w:line="240" w:lineRule="auto"/>
-        <w:jc w:val="both"/>
-        <w:rPr>
-          <w:rFonts w:ascii="Times New Roman" w:eastAsia="Times New Roman" w:hAnsi="Times New Roman"/>
-          <w:color w:val="000000"/>
-          <w:sz w:val="27"/>
-          <w:szCs w:val="27"/>
-        </w:rPr>
-      </w:pPr>
-    </w:p>
-    <w:p>
-      <w:pPr>
-        <w:spacing w:after="0" w:line="240" w:lineRule="auto"/>
-        <w:jc w:val="both"/>
-        <w:rPr>
-          <w:rFonts w:ascii="Times New Roman" w:eastAsia="Times New Roman" w:hAnsi="Times New Roman"/>
-          <w:color w:val="000000"/>
-          <w:sz w:val="27"/>
-          <w:szCs w:val="27"/>
-        </w:rPr>
-      </w:pPr>
-      <w:r>
-        <w:rPr>
-          <w:rFonts w:ascii="Times New Roman" w:eastAsia="Times New Roman" w:hAnsi="Times New Roman"/>
-          <w:color w:val="000000"/>
-          <w:sz w:val="27"/>
-          <w:szCs w:val="27"/>
-        </w:rPr>
-        <w:t>WASD will let you move in your view vector</w:t>
-      </w:r>
-    </w:p>
-    <w:p>
-      <w:pPr>
-        <w:spacing w:after="0" w:line="240" w:lineRule="auto"/>
-        <w:jc w:val="both"/>
-        <w:rPr>
-          <w:rFonts w:ascii="Times New Roman" w:eastAsia="Times New Roman" w:hAnsi="Times New Roman"/>
-          <w:color w:val="000000"/>
-          <w:sz w:val="27"/>
-          <w:szCs w:val="27"/>
-        </w:rPr>
-      </w:pPr>
-      <w:r>
-        <w:rPr>
-          <w:rFonts w:ascii="Times New Roman" w:eastAsia="Times New Roman" w:hAnsi="Times New Roman"/>
-          <w:color w:val="000000"/>
-          <w:sz w:val="27"/>
-          <w:szCs w:val="27"/>
-        </w:rPr>
-        <w:t>Right click (and hold) will change the angle of the view vector</w:t>
-      </w:r>
-    </w:p>
-    <w:p>
-      <w:pPr>
-        <w:spacing w:after="0" w:line="240" w:lineRule="auto"/>
-        <w:jc w:val="both"/>
-        <w:rPr>
-          <w:rFonts w:ascii="Times New Roman" w:eastAsia="Times New Roman" w:hAnsi="Times New Roman"/>
-          <w:color w:val="000000"/>
-          <w:sz w:val="27"/>
-          <w:szCs w:val="27"/>
-        </w:rPr>
-      </w:pPr>
-      <w:r>
-        <w:rPr>
-          <w:rFonts w:ascii="Times New Roman" w:eastAsia="Times New Roman" w:hAnsi="Times New Roman"/>
-          <w:color w:val="000000"/>
-          <w:sz w:val="27"/>
-          <w:szCs w:val="27"/>
-        </w:rPr>
-        <w:t>Middle click and drag will let you rotate the object in the global coordinate system</w:t>
-      </w:r>
-    </w:p>
-    <w:p>
-      <w:pPr>
-        <w:spacing w:after="0" w:line="240" w:lineRule="auto"/>
-        <w:jc w:val="both"/>
-        <w:rPr>
-          <w:rFonts w:ascii="Times New Roman" w:eastAsia="Times New Roman" w:hAnsi="Times New Roman"/>
-          <w:color w:val="000000"/>
-          <w:sz w:val="27"/>
-          <w:szCs w:val="27"/>
-        </w:rPr>
-      </w:pPr>
-      <w:r>
-        <w:rPr>
-          <w:rFonts w:ascii="Times New Roman" w:eastAsia="Times New Roman" w:hAnsi="Times New Roman"/>
-          <w:color w:val="000000"/>
-          <w:sz w:val="27"/>
-          <w:szCs w:val="27"/>
-        </w:rPr>
-        <w:t>F</w:t>
-      </w:r>
-      <w:r>
-        <w:rPr>
-          <w:rFonts w:ascii="Times New Roman" w:eastAsia="Times New Roman" w:hAnsi="Times New Roman"/>
-          <w:color w:val="000000"/>
-          <w:sz w:val="27"/>
-          <w:szCs w:val="27"/>
-        </w:rPr>
-        <w:t>4</w:t>
-      </w:r>
-      <w:r>
-        <w:rPr>
-          <w:rFonts w:ascii="Times New Roman" w:eastAsia="Times New Roman" w:hAnsi="Times New Roman"/>
-          <w:color w:val="000000"/>
-          <w:sz w:val="27"/>
-          <w:szCs w:val="27"/>
-        </w:rPr>
-        <w:t xml:space="preserve"> to F</w:t>
-      </w:r>
-      <w:r>
-        <w:rPr>
-          <w:rFonts w:ascii="Times New Roman" w:eastAsia="Times New Roman" w:hAnsi="Times New Roman"/>
-          <w:color w:val="000000"/>
-          <w:sz w:val="27"/>
-          <w:szCs w:val="27"/>
-        </w:rPr>
-        <w:t>10</w:t>
-      </w:r>
-      <w:r>
-        <w:rPr>
-          <w:rFonts w:ascii="Times New Roman" w:eastAsia="Times New Roman" w:hAnsi="Times New Roman"/>
-          <w:color w:val="000000"/>
-          <w:sz w:val="27"/>
-          <w:szCs w:val="27"/>
-        </w:rPr>
-        <w:t xml:space="preserve"> will let you change your primitives.</w:t>
-      </w:r>
-    </w:p>
-    <w:p>
-      <w:pPr>
-        <w:spacing w:after="0" w:line="240" w:lineRule="auto"/>
-        <w:jc w:val="both"/>
-        <w:rPr>
-          <w:rFonts w:ascii="Times New Roman" w:eastAsia="Times New Roman" w:hAnsi="Times New Roman"/>
-          <w:color w:val="000000"/>
-          <w:sz w:val="27"/>
-          <w:szCs w:val="27"/>
-        </w:rPr>
-      </w:pPr>
-    </w:p>
-    <w:p>
-      <w:pPr>
-        <w:spacing w:after="0" w:line="240" w:lineRule="auto"/>
-        <w:jc w:val="both"/>
-        <w:rPr>
-          <w:rFonts w:ascii="Times New Roman" w:eastAsia="Times New Roman" w:hAnsi="Times New Roman"/>
-          <w:color w:val="000000"/>
-          <w:sz w:val="27"/>
-          <w:szCs w:val="27"/>
-        </w:rPr>
-      </w:pPr>
-      <w:r>
-        <w:rPr>
-          <w:rFonts w:ascii="Times New Roman" w:eastAsia="Times New Roman" w:hAnsi="Times New Roman"/>
-          <w:color w:val="000000"/>
-          <w:sz w:val="27"/>
-          <w:szCs w:val="27"/>
-        </w:rPr>
-        <w:t>Extra:</w:t>
-      </w:r>
-    </w:p>
-    <w:p>
-      <w:pPr>
-        <w:spacing w:after="0" w:line="240" w:lineRule="auto"/>
-        <w:jc w:val="both"/>
-        <w:rPr>
-          <w:rFonts w:ascii="Times New Roman" w:eastAsia="Times New Roman" w:hAnsi="Times New Roman"/>
-          <w:color w:val="000000"/>
-          <w:sz w:val="27"/>
-          <w:szCs w:val="27"/>
-        </w:rPr>
-      </w:pPr>
-      <w:r>
-        <w:rPr>
-          <w:rFonts w:ascii="Times New Roman" w:eastAsia="Times New Roman" w:hAnsi="Times New Roman"/>
-          <w:color w:val="000000"/>
-          <w:sz w:val="27"/>
-          <w:szCs w:val="27"/>
-        </w:rPr>
-        <w:t>For extra 2</w:t>
-      </w:r>
-      <w:r>
-        <w:rPr>
-          <w:rFonts w:ascii="Times New Roman" w:eastAsia="Times New Roman" w:hAnsi="Times New Roman"/>
-          <w:color w:val="000000"/>
-          <w:sz w:val="27"/>
-          <w:szCs w:val="27"/>
-        </w:rPr>
-        <w:t>5</w:t>
-      </w:r>
-      <w:r>
-        <w:rPr>
-          <w:rFonts w:ascii="Times New Roman" w:eastAsia="Times New Roman" w:hAnsi="Times New Roman"/>
-          <w:color w:val="000000"/>
-          <w:sz w:val="27"/>
-          <w:szCs w:val="27"/>
-        </w:rPr>
-        <w:t>%</w:t>
-      </w:r>
-      <w:r>
-        <w:rPr>
-          <w:rFonts w:ascii="Times New Roman" w:eastAsia="Times New Roman" w:hAnsi="Times New Roman"/>
-          <w:color w:val="000000"/>
-          <w:sz w:val="27"/>
-          <w:szCs w:val="27"/>
-        </w:rPr>
-        <w:t xml:space="preserve"> credit</w:t>
-      </w:r>
-      <w:r>
-        <w:rPr>
-          <w:rFonts w:ascii="Times New Roman" w:eastAsia="Times New Roman" w:hAnsi="Times New Roman"/>
-          <w:color w:val="000000"/>
-          <w:sz w:val="27"/>
-          <w:szCs w:val="27"/>
-        </w:rPr>
-        <w:t xml:space="preserve"> implement a torus, the signature should be as follows:</w:t>
-      </w:r>
-    </w:p>
-    <w:p>
-      <w:pPr>
-        <w:spacing w:after="0" w:line="240" w:lineRule="auto"/>
-        <w:jc w:val="center"/>
-        <w:rPr>
-          <w:rFonts w:ascii="Times New Roman" w:eastAsia="Times New Roman" w:hAnsi="Times New Roman"/>
-          <w:color w:val="000000"/>
-          <w:sz w:val="27"/>
-          <w:szCs w:val="27"/>
-        </w:rPr>
+        <w:jc w:val="both"/>
       </w:pPr>
       <w:r>
         <w:rPr>
@@ -3796,7 +2165,7 @@
           <w:szCs w:val="27"/>
         </w:rPr>
         <w:drawing>
-          <wp:inline distT="0" distB="0" distL="0" distR="0">
+          <wp:inline distT="0" distB="0" distL="0" distR="0" wp14:anchorId="09054BDF" wp14:editId="2B3C5CBD">
             <wp:extent cx="4564095" cy="2819400"/>
             <wp:effectExtent l="0" t="0" r="8255" b="0"/>
             <wp:docPr id="3" name="Picture 3"/>
@@ -3811,7 +2180,7 @@
                     <pic:cNvPicPr/>
                   </pic:nvPicPr>
                   <pic:blipFill>
-                    <a:blip r:embed="rId19">
+                    <a:blip r:embed="rId17">
                       <a:extLst>
                         <a:ext uri="{28A0092B-C50C-407E-A947-70E740481C1C}">
                           <a14:useLocalDpi xmlns:a14="http://schemas.microsoft.com/office/drawing/2010/main" val="0"/>
@@ -3843,6 +2212,49 @@
         <w:spacing w:after="0" w:line="240" w:lineRule="auto"/>
         <w:jc w:val="both"/>
         <w:rPr>
+          <w:rFonts w:ascii="Times New Roman" w:hAnsi="Times New Roman" w:cs="Times New Roman"/>
+          <w:sz w:val="27"/>
+          <w:szCs w:val="27"/>
+        </w:rPr>
+      </w:pPr>
+    </w:p>
+    <w:p>
+      <w:pPr>
+        <w:spacing w:after="0" w:line="240" w:lineRule="auto"/>
+        <w:jc w:val="both"/>
+        <w:rPr>
+          <w:rFonts w:ascii="Times New Roman" w:hAnsi="Times New Roman" w:cs="Times New Roman"/>
+          <w:sz w:val="27"/>
+          <w:szCs w:val="27"/>
+        </w:rPr>
+      </w:pPr>
+      <w:r>
+        <w:rPr>
+          <w:rFonts w:ascii="Times New Roman" w:hAnsi="Times New Roman" w:cs="Times New Roman"/>
+          <w:sz w:val="27"/>
+          <w:szCs w:val="27"/>
+        </w:rPr>
+        <w:t>In order to make this assignment easier to understand I will provide the functionality of another 3D Shape, the Cube:</w:t>
+      </w:r>
+    </w:p>
+    <w:p>
+      <w:pPr>
+        <w:spacing w:after="0" w:line="240" w:lineRule="auto"/>
+        <w:jc w:val="both"/>
+        <w:rPr>
+          <w:rFonts w:ascii="Times New Roman" w:hAnsi="Times New Roman" w:cs="Times New Roman"/>
+          <w:sz w:val="27"/>
+          <w:szCs w:val="27"/>
+        </w:rPr>
+      </w:pPr>
+    </w:p>
+    <w:p>
+      <w:pPr>
+        <w:pStyle w:val="ListParagraph"/>
+        <w:spacing w:after="0" w:line="240" w:lineRule="auto"/>
+        <w:ind w:left="360" w:firstLine="360"/>
+        <w:jc w:val="both"/>
+        <w:rPr>
           <w:rFonts w:ascii="Times New Roman" w:eastAsia="Times New Roman" w:hAnsi="Times New Roman"/>
           <w:color w:val="000000"/>
           <w:sz w:val="27"/>
@@ -3857,7 +2269,16 @@
           <w:sz w:val="27"/>
           <w:szCs w:val="27"/>
         </w:rPr>
-        <w:t>Torus(</w:t>
+        <w:t>C</w:t>
+      </w:r>
+      <w:r>
+        <w:rPr>
+          <w:rFonts w:ascii="Times New Roman" w:eastAsia="Times New Roman" w:hAnsi="Times New Roman"/>
+          <w:color w:val="000000"/>
+          <w:sz w:val="27"/>
+          <w:szCs w:val="27"/>
+        </w:rPr>
+        <w:t>ube(</w:t>
       </w:r>
       <w:proofErr w:type="gramEnd"/>
       <w:r>
@@ -3867,75 +2288,33 @@
           <w:sz w:val="27"/>
           <w:szCs w:val="27"/>
         </w:rPr>
-        <w:t xml:space="preserve">float </w:t>
-      </w:r>
-      <w:proofErr w:type="spellStart"/>
-      <w:r>
-        <w:rPr>
-          <w:rFonts w:ascii="Times New Roman" w:eastAsia="Times New Roman" w:hAnsi="Times New Roman"/>
-          <w:color w:val="000000"/>
-          <w:sz w:val="27"/>
-          <w:szCs w:val="27"/>
-        </w:rPr>
-        <w:t>innerRadius</w:t>
-      </w:r>
-      <w:proofErr w:type="spellEnd"/>
-      <w:r>
-        <w:rPr>
-          <w:rFonts w:ascii="Times New Roman" w:eastAsia="Times New Roman" w:hAnsi="Times New Roman"/>
-          <w:color w:val="000000"/>
-          <w:sz w:val="27"/>
-          <w:szCs w:val="27"/>
-        </w:rPr>
-        <w:t xml:space="preserve">, float </w:t>
-      </w:r>
-      <w:proofErr w:type="spellStart"/>
-      <w:r>
-        <w:rPr>
-          <w:rFonts w:ascii="Times New Roman" w:eastAsia="Times New Roman" w:hAnsi="Times New Roman"/>
-          <w:color w:val="000000"/>
-          <w:sz w:val="27"/>
-          <w:szCs w:val="27"/>
-        </w:rPr>
-        <w:t>outerRadius</w:t>
-      </w:r>
-      <w:proofErr w:type="spellEnd"/>
-      <w:r>
-        <w:rPr>
-          <w:rFonts w:ascii="Times New Roman" w:eastAsia="Times New Roman" w:hAnsi="Times New Roman"/>
-          <w:color w:val="000000"/>
-          <w:sz w:val="27"/>
-          <w:szCs w:val="27"/>
-        </w:rPr>
-        <w:t xml:space="preserve">, </w:t>
-      </w:r>
-      <w:proofErr w:type="spellStart"/>
-      <w:r>
-        <w:rPr>
-          <w:rFonts w:ascii="Times New Roman" w:eastAsia="Times New Roman" w:hAnsi="Times New Roman"/>
-          <w:color w:val="000000"/>
-          <w:sz w:val="27"/>
-          <w:szCs w:val="27"/>
-        </w:rPr>
-        <w:t>int</w:t>
-      </w:r>
-      <w:proofErr w:type="spellEnd"/>
-      <w:r>
-        <w:rPr>
-          <w:rFonts w:ascii="Times New Roman" w:eastAsia="Times New Roman" w:hAnsi="Times New Roman"/>
-          <w:color w:val="000000"/>
-          <w:sz w:val="27"/>
-          <w:szCs w:val="27"/>
-        </w:rPr>
-        <w:t xml:space="preserve"> subdivisions, vector3 color);</w:t>
+        <w:t>float</w:t>
+      </w:r>
+      <w:r>
+        <w:rPr>
+          <w:rFonts w:ascii="Times New Roman" w:eastAsia="Times New Roman" w:hAnsi="Times New Roman"/>
+          <w:color w:val="000000"/>
+          <w:sz w:val="27"/>
+          <w:szCs w:val="27"/>
+        </w:rPr>
+        <w:t xml:space="preserve"> size, vector3 color);</w:t>
+      </w:r>
+      <w:r>
+        <w:rPr>
+          <w:rFonts w:ascii="Times New Roman" w:eastAsia="Times New Roman" w:hAnsi="Times New Roman"/>
+          <w:color w:val="000000"/>
+          <w:sz w:val="27"/>
+          <w:szCs w:val="27"/>
+        </w:rPr>
+        <w:t xml:space="preserve"> // Example code</w:t>
       </w:r>
     </w:p>
     <w:p>
       <w:pPr>
         <w:pStyle w:val="ListParagraph"/>
         <w:numPr>
-          <w:ilvl w:val="0"/>
-          <w:numId w:val="19"/>
+          <w:ilvl w:val="1"/>
+          <w:numId w:val="18"/>
         </w:numPr>
         <w:spacing w:after="0" w:line="240" w:lineRule="auto"/>
         <w:jc w:val="both"/>
@@ -3946,33 +2325,22 @@
           <w:szCs w:val="27"/>
         </w:rPr>
       </w:pPr>
-      <w:proofErr w:type="spellStart"/>
-      <w:r>
-        <w:rPr>
-          <w:rFonts w:ascii="Times New Roman" w:eastAsia="Times New Roman" w:hAnsi="Times New Roman"/>
-          <w:color w:val="000000"/>
-          <w:sz w:val="27"/>
-          <w:szCs w:val="27"/>
-        </w:rPr>
-        <w:t>innerRadius</w:t>
-      </w:r>
-      <w:proofErr w:type="spellEnd"/>
-      <w:r>
-        <w:rPr>
-          <w:rFonts w:ascii="Times New Roman" w:eastAsia="Times New Roman" w:hAnsi="Times New Roman"/>
-          <w:color w:val="000000"/>
-          <w:sz w:val="27"/>
-          <w:szCs w:val="27"/>
-        </w:rPr>
-        <w:t xml:space="preserve"> is the size of the radius going from the center to the innermost part of the donut.</w:t>
+      <w:r>
+        <w:rPr>
+          <w:rFonts w:ascii="Times New Roman" w:eastAsia="Times New Roman" w:hAnsi="Times New Roman"/>
+          <w:color w:val="000000"/>
+          <w:sz w:val="27"/>
+          <w:szCs w:val="27"/>
+        </w:rPr>
+        <w:t>size, is the length of each edge in your cube.</w:t>
       </w:r>
     </w:p>
     <w:p>
       <w:pPr>
         <w:pStyle w:val="ListParagraph"/>
         <w:numPr>
-          <w:ilvl w:val="0"/>
-          <w:numId w:val="19"/>
+          <w:ilvl w:val="1"/>
+          <w:numId w:val="18"/>
         </w:numPr>
         <w:spacing w:after="0" w:line="240" w:lineRule="auto"/>
         <w:jc w:val="both"/>
@@ -3983,6 +2351,806 @@
           <w:szCs w:val="27"/>
         </w:rPr>
       </w:pPr>
+      <w:r>
+        <w:rPr>
+          <w:rFonts w:ascii="Times New Roman" w:eastAsia="Times New Roman" w:hAnsi="Times New Roman"/>
+          <w:color w:val="000000"/>
+          <w:sz w:val="27"/>
+          <w:szCs w:val="27"/>
+        </w:rPr>
+        <w:t>color, the color of this shape</w:t>
+      </w:r>
+    </w:p>
+    <w:p>
+      <w:pPr>
+        <w:pStyle w:val="ListParagraph"/>
+        <w:spacing w:after="0" w:line="240" w:lineRule="auto"/>
+        <w:ind w:left="1440"/>
+        <w:jc w:val="center"/>
+      </w:pPr>
+      <w:r>
+        <w:object w:dxaOrig="15400" w:dyaOrig="15675">
+          <v:shape id="_x0000_i1029" type="#_x0000_t75" style="width:170.85pt;height:174pt" o:ole="">
+            <v:imagedata r:id="rId18" o:title=""/>
+          </v:shape>
+          <o:OLEObject Type="Embed" ProgID="Unknown" ShapeID="_x0000_i1029" DrawAspect="Content" ObjectID="_1587808356" r:id="rId19"/>
+        </w:object>
+      </w:r>
+    </w:p>
+    <w:p>
+      <w:pPr>
+        <w:spacing w:after="0" w:line="240" w:lineRule="auto"/>
+        <w:jc w:val="both"/>
+        <w:rPr>
+          <w:rFonts w:ascii="Times New Roman" w:eastAsia="Times New Roman" w:hAnsi="Times New Roman"/>
+          <w:color w:val="000000"/>
+          <w:sz w:val="27"/>
+          <w:szCs w:val="27"/>
+        </w:rPr>
+      </w:pPr>
+      <w:r>
+        <w:rPr>
+          <w:rFonts w:ascii="Times New Roman" w:eastAsia="Times New Roman" w:hAnsi="Times New Roman"/>
+          <w:color w:val="000000"/>
+          <w:sz w:val="27"/>
+          <w:szCs w:val="27"/>
+        </w:rPr>
+        <w:lastRenderedPageBreak/>
+        <w:t>Startup code is available at</w:t>
+      </w:r>
+      <w:r>
+        <w:rPr>
+          <w:rFonts w:ascii="Times New Roman" w:eastAsia="Times New Roman" w:hAnsi="Times New Roman"/>
+          <w:color w:val="000000"/>
+          <w:sz w:val="27"/>
+          <w:szCs w:val="27"/>
+        </w:rPr>
+        <w:t xml:space="preserve"> our repository </w:t>
+      </w:r>
+      <w:r>
+        <w:rPr>
+          <w:rFonts w:ascii="Times New Roman" w:eastAsia="Times New Roman" w:hAnsi="Times New Roman"/>
+          <w:color w:val="000000"/>
+          <w:sz w:val="27"/>
+          <w:szCs w:val="27"/>
+        </w:rPr>
+        <w:t xml:space="preserve">under the </w:t>
+      </w:r>
+      <w:r>
+        <w:rPr>
+          <w:rFonts w:ascii="Times New Roman" w:eastAsia="Times New Roman" w:hAnsi="Times New Roman"/>
+          <w:color w:val="000000"/>
+          <w:sz w:val="27"/>
+          <w:szCs w:val="27"/>
+        </w:rPr>
+        <w:t>“</w:t>
+      </w:r>
+      <w:r>
+        <w:rPr>
+          <w:rFonts w:ascii="Times New Roman" w:eastAsia="Times New Roman" w:hAnsi="Times New Roman"/>
+          <w:color w:val="000000"/>
+          <w:sz w:val="27"/>
+          <w:szCs w:val="27"/>
+        </w:rPr>
+        <w:t>A0</w:t>
+      </w:r>
+      <w:r>
+        <w:rPr>
+          <w:rFonts w:ascii="Times New Roman" w:eastAsia="Times New Roman" w:hAnsi="Times New Roman"/>
+          <w:color w:val="000000"/>
+          <w:sz w:val="27"/>
+          <w:szCs w:val="27"/>
+        </w:rPr>
+        <w:t xml:space="preserve">2 - </w:t>
+      </w:r>
+      <w:r>
+        <w:rPr>
+          <w:rFonts w:ascii="Times New Roman" w:eastAsia="Times New Roman" w:hAnsi="Times New Roman"/>
+          <w:color w:val="000000"/>
+          <w:sz w:val="27"/>
+          <w:szCs w:val="27"/>
+        </w:rPr>
+        <w:t>3D</w:t>
+      </w:r>
+      <w:r>
+        <w:rPr>
+          <w:rFonts w:ascii="Times New Roman" w:eastAsia="Times New Roman" w:hAnsi="Times New Roman"/>
+          <w:color w:val="000000"/>
+          <w:sz w:val="27"/>
+          <w:szCs w:val="27"/>
+        </w:rPr>
+        <w:t xml:space="preserve"> Primitives”</w:t>
+      </w:r>
+      <w:r>
+        <w:rPr>
+          <w:rFonts w:ascii="Times New Roman" w:eastAsia="Times New Roman" w:hAnsi="Times New Roman"/>
+          <w:color w:val="000000"/>
+          <w:sz w:val="27"/>
+          <w:szCs w:val="27"/>
+        </w:rPr>
+        <w:t xml:space="preserve"> project.</w:t>
+      </w:r>
+    </w:p>
+    <w:p>
+      <w:pPr>
+        <w:spacing w:after="0" w:line="240" w:lineRule="auto"/>
+        <w:jc w:val="both"/>
+        <w:rPr>
+          <w:rFonts w:ascii="Times New Roman" w:eastAsia="Times New Roman" w:hAnsi="Times New Roman"/>
+          <w:color w:val="000000"/>
+          <w:sz w:val="27"/>
+          <w:szCs w:val="27"/>
+        </w:rPr>
+      </w:pPr>
+    </w:p>
+    <w:p>
+      <w:pPr>
+        <w:spacing w:after="0" w:line="240" w:lineRule="auto"/>
+        <w:jc w:val="both"/>
+        <w:rPr>
+          <w:rFonts w:ascii="Times New Roman" w:eastAsia="Times New Roman" w:hAnsi="Times New Roman"/>
+          <w:color w:val="000000"/>
+          <w:sz w:val="27"/>
+          <w:szCs w:val="27"/>
+        </w:rPr>
+      </w:pPr>
+      <w:r>
+        <w:rPr>
+          <w:rFonts w:ascii="Times New Roman" w:eastAsia="Times New Roman" w:hAnsi="Times New Roman"/>
+          <w:color w:val="000000"/>
+          <w:sz w:val="27"/>
+          <w:szCs w:val="27"/>
+        </w:rPr>
+        <w:t xml:space="preserve">Inside the _Binary folder you will find </w:t>
+      </w:r>
+      <w:r>
+        <w:rPr>
+          <w:rFonts w:ascii="Times New Roman" w:eastAsia="Times New Roman" w:hAnsi="Times New Roman"/>
+          <w:color w:val="000000"/>
+          <w:sz w:val="27"/>
+          <w:szCs w:val="27"/>
+        </w:rPr>
+        <w:t xml:space="preserve">a </w:t>
+      </w:r>
+      <w:r>
+        <w:rPr>
+          <w:rFonts w:ascii="Times New Roman" w:eastAsia="Times New Roman" w:hAnsi="Times New Roman"/>
+          <w:color w:val="000000"/>
+          <w:sz w:val="27"/>
+          <w:szCs w:val="27"/>
+        </w:rPr>
+        <w:t>binar</w:t>
+      </w:r>
+      <w:r>
+        <w:rPr>
+          <w:rFonts w:ascii="Times New Roman" w:eastAsia="Times New Roman" w:hAnsi="Times New Roman"/>
+          <w:color w:val="000000"/>
+          <w:sz w:val="27"/>
+          <w:szCs w:val="27"/>
+        </w:rPr>
+        <w:t>y</w:t>
+      </w:r>
+      <w:r>
+        <w:rPr>
+          <w:rFonts w:ascii="Times New Roman" w:eastAsia="Times New Roman" w:hAnsi="Times New Roman"/>
+          <w:color w:val="000000"/>
+          <w:sz w:val="27"/>
+          <w:szCs w:val="27"/>
+        </w:rPr>
+        <w:t xml:space="preserve"> </w:t>
+      </w:r>
+      <w:r>
+        <w:rPr>
+          <w:rFonts w:ascii="Times New Roman" w:eastAsia="Times New Roman" w:hAnsi="Times New Roman"/>
+          <w:color w:val="000000"/>
+          <w:sz w:val="27"/>
+          <w:szCs w:val="27"/>
+        </w:rPr>
+        <w:t>DEMO with an example of the solution</w:t>
+      </w:r>
+      <w:r>
+        <w:rPr>
+          <w:rFonts w:ascii="Times New Roman" w:eastAsia="Times New Roman" w:hAnsi="Times New Roman"/>
+          <w:color w:val="000000"/>
+          <w:sz w:val="27"/>
+          <w:szCs w:val="27"/>
+        </w:rPr>
+        <w:t>.</w:t>
+      </w:r>
+    </w:p>
+    <w:p>
+      <w:pPr>
+        <w:spacing w:after="0" w:line="240" w:lineRule="auto"/>
+        <w:jc w:val="both"/>
+        <w:rPr>
+          <w:rFonts w:ascii="Times New Roman" w:eastAsia="Times New Roman" w:hAnsi="Times New Roman"/>
+          <w:color w:val="000000"/>
+          <w:sz w:val="27"/>
+          <w:szCs w:val="27"/>
+        </w:rPr>
+      </w:pPr>
+    </w:p>
+    <w:p>
+      <w:pPr>
+        <w:spacing w:after="0" w:line="240" w:lineRule="auto"/>
+        <w:jc w:val="both"/>
+        <w:rPr>
+          <w:rFonts w:ascii="Times New Roman" w:eastAsia="Times New Roman" w:hAnsi="Times New Roman"/>
+          <w:color w:val="000000"/>
+          <w:sz w:val="27"/>
+          <w:szCs w:val="27"/>
+        </w:rPr>
+      </w:pPr>
+      <w:r>
+        <w:rPr>
+          <w:rFonts w:ascii="Times New Roman" w:eastAsia="Times New Roman" w:hAnsi="Times New Roman"/>
+          <w:color w:val="000000"/>
+          <w:sz w:val="27"/>
+          <w:szCs w:val="27"/>
+        </w:rPr>
+        <w:t>All shapes need to be</w:t>
+      </w:r>
+      <w:r>
+        <w:rPr>
+          <w:rFonts w:ascii="Times New Roman" w:eastAsia="Times New Roman" w:hAnsi="Times New Roman"/>
+          <w:color w:val="000000"/>
+          <w:sz w:val="27"/>
+          <w:szCs w:val="27"/>
+        </w:rPr>
+        <w:t>:</w:t>
+      </w:r>
+    </w:p>
+    <w:p>
+      <w:pPr>
+        <w:spacing w:after="0" w:line="240" w:lineRule="auto"/>
+        <w:jc w:val="both"/>
+        <w:rPr>
+          <w:rFonts w:ascii="Times New Roman" w:eastAsia="Times New Roman" w:hAnsi="Times New Roman"/>
+          <w:color w:val="000000"/>
+          <w:sz w:val="27"/>
+          <w:szCs w:val="27"/>
+        </w:rPr>
+      </w:pPr>
+    </w:p>
+    <w:p>
+      <w:pPr>
+        <w:spacing w:after="0" w:line="240" w:lineRule="auto"/>
+        <w:ind w:left="720"/>
+        <w:jc w:val="both"/>
+        <w:rPr>
+          <w:rFonts w:ascii="Times New Roman" w:eastAsia="Times New Roman" w:hAnsi="Times New Roman"/>
+          <w:color w:val="000000"/>
+          <w:sz w:val="27"/>
+          <w:szCs w:val="27"/>
+        </w:rPr>
+      </w:pPr>
+      <w:r>
+        <w:rPr>
+          <w:rFonts w:ascii="Times New Roman" w:eastAsia="Times New Roman" w:hAnsi="Times New Roman"/>
+          <w:color w:val="000000"/>
+          <w:sz w:val="27"/>
+          <w:szCs w:val="27"/>
+        </w:rPr>
+        <w:t>C</w:t>
+      </w:r>
+      <w:r>
+        <w:rPr>
+          <w:rFonts w:ascii="Times New Roman" w:eastAsia="Times New Roman" w:hAnsi="Times New Roman"/>
+          <w:color w:val="000000"/>
+          <w:sz w:val="27"/>
+          <w:szCs w:val="27"/>
+        </w:rPr>
+        <w:t>entered in the origin so if you were to move them to a different</w:t>
+      </w:r>
+      <w:r>
+        <w:rPr>
+          <w:rFonts w:ascii="Times New Roman" w:eastAsia="Times New Roman" w:hAnsi="Times New Roman"/>
+          <w:color w:val="000000"/>
+          <w:sz w:val="27"/>
+          <w:szCs w:val="27"/>
+        </w:rPr>
+        <w:t xml:space="preserve"> location you can simply provide a </w:t>
+      </w:r>
+      <w:r>
+        <w:rPr>
+          <w:rFonts w:ascii="Times New Roman" w:eastAsia="Times New Roman" w:hAnsi="Times New Roman"/>
+          <w:color w:val="000000"/>
+          <w:sz w:val="27"/>
+          <w:szCs w:val="27"/>
+        </w:rPr>
+        <w:t xml:space="preserve">model matrix </w:t>
+      </w:r>
+      <w:r>
+        <w:rPr>
+          <w:rFonts w:ascii="Times New Roman" w:eastAsia="Times New Roman" w:hAnsi="Times New Roman"/>
+          <w:color w:val="000000"/>
+          <w:sz w:val="27"/>
+          <w:szCs w:val="27"/>
+        </w:rPr>
+        <w:t>at render time</w:t>
+      </w:r>
+      <w:r>
+        <w:rPr>
+          <w:rFonts w:ascii="Times New Roman" w:eastAsia="Times New Roman" w:hAnsi="Times New Roman"/>
+          <w:color w:val="000000"/>
+          <w:sz w:val="27"/>
+          <w:szCs w:val="27"/>
+        </w:rPr>
+        <w:t>.</w:t>
+      </w:r>
+    </w:p>
+    <w:p>
+      <w:pPr>
+        <w:spacing w:after="0" w:line="240" w:lineRule="auto"/>
+        <w:ind w:left="720"/>
+        <w:jc w:val="both"/>
+        <w:rPr>
+          <w:rFonts w:ascii="Times New Roman" w:eastAsia="Times New Roman" w:hAnsi="Times New Roman"/>
+          <w:color w:val="000000"/>
+          <w:sz w:val="27"/>
+          <w:szCs w:val="27"/>
+        </w:rPr>
+      </w:pPr>
+    </w:p>
+    <w:p>
+      <w:pPr>
+        <w:spacing w:after="0" w:line="240" w:lineRule="auto"/>
+        <w:ind w:left="720"/>
+        <w:jc w:val="both"/>
+        <w:rPr>
+          <w:rFonts w:ascii="Times New Roman" w:eastAsia="Times New Roman" w:hAnsi="Times New Roman"/>
+          <w:color w:val="000000"/>
+          <w:sz w:val="27"/>
+          <w:szCs w:val="27"/>
+        </w:rPr>
+      </w:pPr>
+      <w:r>
+        <w:rPr>
+          <w:rFonts w:ascii="Times New Roman" w:eastAsia="Times New Roman" w:hAnsi="Times New Roman"/>
+          <w:color w:val="000000"/>
+          <w:sz w:val="27"/>
+          <w:szCs w:val="27"/>
+        </w:rPr>
+        <w:t>Procedural, meaning that even if your shape is generated like you normally expect with the provided example signature but it fails to change the number of sides or size at demand, your solution is wrong.</w:t>
+      </w:r>
+    </w:p>
+    <w:p>
+      <w:pPr>
+        <w:spacing w:after="0" w:line="240" w:lineRule="auto"/>
+        <w:jc w:val="both"/>
+        <w:rPr>
+          <w:rFonts w:ascii="Times New Roman" w:eastAsia="Times New Roman" w:hAnsi="Times New Roman"/>
+          <w:color w:val="000000"/>
+          <w:sz w:val="27"/>
+          <w:szCs w:val="27"/>
+        </w:rPr>
+      </w:pPr>
+    </w:p>
+    <w:p>
+      <w:pPr>
+        <w:spacing w:after="0" w:line="240" w:lineRule="auto"/>
+        <w:jc w:val="both"/>
+        <w:rPr>
+          <w:rFonts w:ascii="Times New Roman" w:eastAsia="Times New Roman" w:hAnsi="Times New Roman"/>
+          <w:color w:val="000000"/>
+          <w:sz w:val="27"/>
+          <w:szCs w:val="27"/>
+        </w:rPr>
+      </w:pPr>
+      <w:r>
+        <w:rPr>
+          <w:rFonts w:ascii="Times New Roman" w:eastAsia="Times New Roman" w:hAnsi="Times New Roman"/>
+          <w:color w:val="000000"/>
+          <w:sz w:val="27"/>
+          <w:szCs w:val="27"/>
+        </w:rPr>
+        <w:t>You may base you</w:t>
+      </w:r>
+      <w:r>
+        <w:rPr>
+          <w:rFonts w:ascii="Times New Roman" w:eastAsia="Times New Roman" w:hAnsi="Times New Roman"/>
+          <w:color w:val="000000"/>
+          <w:sz w:val="27"/>
+          <w:szCs w:val="27"/>
+        </w:rPr>
+        <w:t xml:space="preserve">r solution on </w:t>
+      </w:r>
+      <w:r>
+        <w:rPr>
+          <w:rFonts w:ascii="Times New Roman" w:eastAsia="Times New Roman" w:hAnsi="Times New Roman"/>
+          <w:color w:val="000000"/>
+          <w:sz w:val="27"/>
+          <w:szCs w:val="27"/>
+        </w:rPr>
+        <w:t xml:space="preserve">the same solution in </w:t>
+      </w:r>
+      <w:r>
+        <w:rPr>
+          <w:rFonts w:ascii="Times New Roman" w:eastAsia="Times New Roman" w:hAnsi="Times New Roman"/>
+          <w:color w:val="000000"/>
+          <w:sz w:val="27"/>
+          <w:szCs w:val="27"/>
+        </w:rPr>
+        <w:t>our framework</w:t>
+      </w:r>
+      <w:r>
+        <w:rPr>
+          <w:rFonts w:ascii="Times New Roman" w:eastAsia="Times New Roman" w:hAnsi="Times New Roman"/>
+          <w:color w:val="000000"/>
+          <w:sz w:val="27"/>
+          <w:szCs w:val="27"/>
+        </w:rPr>
+        <w:t xml:space="preserve"> or create a blank solution for this homework</w:t>
+      </w:r>
+      <w:r>
+        <w:rPr>
+          <w:rFonts w:ascii="Times New Roman" w:eastAsia="Times New Roman" w:hAnsi="Times New Roman"/>
+          <w:color w:val="000000"/>
+          <w:sz w:val="27"/>
+          <w:szCs w:val="27"/>
+        </w:rPr>
+        <w:t xml:space="preserve"> (or better yet use your own engine</w:t>
+      </w:r>
+      <w:r>
+        <w:rPr>
+          <w:rFonts w:ascii="Times New Roman" w:eastAsia="Times New Roman" w:hAnsi="Times New Roman"/>
+          <w:color w:val="000000"/>
+          <w:sz w:val="27"/>
+          <w:szCs w:val="27"/>
+        </w:rPr>
+        <w:t xml:space="preserve"> / framework</w:t>
+      </w:r>
+      <w:r>
+        <w:rPr>
+          <w:rFonts w:ascii="Times New Roman" w:eastAsia="Times New Roman" w:hAnsi="Times New Roman"/>
+          <w:color w:val="000000"/>
+          <w:sz w:val="27"/>
+          <w:szCs w:val="27"/>
+        </w:rPr>
+        <w:t xml:space="preserve"> if you have one)</w:t>
+      </w:r>
+      <w:r>
+        <w:rPr>
+          <w:rFonts w:ascii="Times New Roman" w:eastAsia="Times New Roman" w:hAnsi="Times New Roman"/>
+          <w:color w:val="000000"/>
+          <w:sz w:val="27"/>
+          <w:szCs w:val="27"/>
+        </w:rPr>
+        <w:t>. I recommend you go for the first option as you would not need to create your own framework, meaning you can skip the programming involved in camera, input</w:t>
+      </w:r>
+      <w:r>
+        <w:rPr>
+          <w:rFonts w:ascii="Times New Roman" w:eastAsia="Times New Roman" w:hAnsi="Times New Roman"/>
+          <w:color w:val="000000"/>
+          <w:sz w:val="27"/>
+          <w:szCs w:val="27"/>
+        </w:rPr>
+        <w:t>, buffer binding</w:t>
+      </w:r>
+      <w:r>
+        <w:rPr>
+          <w:rFonts w:ascii="Times New Roman" w:eastAsia="Times New Roman" w:hAnsi="Times New Roman"/>
+          <w:color w:val="000000"/>
+          <w:sz w:val="27"/>
+          <w:szCs w:val="27"/>
+        </w:rPr>
+        <w:t xml:space="preserve">, etc. </w:t>
+      </w:r>
+      <w:r>
+        <w:rPr>
+          <w:rFonts w:ascii="Times New Roman" w:eastAsia="Times New Roman" w:hAnsi="Times New Roman"/>
+          <w:color w:val="000000"/>
+          <w:sz w:val="27"/>
+          <w:szCs w:val="27"/>
+        </w:rPr>
+        <w:t>If use</w:t>
+      </w:r>
+      <w:r>
+        <w:rPr>
+          <w:rFonts w:ascii="Times New Roman" w:eastAsia="Times New Roman" w:hAnsi="Times New Roman"/>
+          <w:color w:val="000000"/>
+          <w:sz w:val="27"/>
+          <w:szCs w:val="27"/>
+        </w:rPr>
+        <w:t>d</w:t>
+      </w:r>
+      <w:r>
+        <w:rPr>
+          <w:rFonts w:ascii="Times New Roman" w:eastAsia="Times New Roman" w:hAnsi="Times New Roman"/>
+          <w:color w:val="000000"/>
+          <w:sz w:val="27"/>
+          <w:szCs w:val="27"/>
+        </w:rPr>
+        <w:t xml:space="preserve"> your own solution</w:t>
+      </w:r>
+      <w:r>
+        <w:rPr>
+          <w:rFonts w:ascii="Times New Roman" w:eastAsia="Times New Roman" w:hAnsi="Times New Roman"/>
+          <w:color w:val="000000"/>
+          <w:sz w:val="27"/>
+          <w:szCs w:val="27"/>
+        </w:rPr>
+        <w:t>, the only condition is that you need</w:t>
+      </w:r>
+      <w:r>
+        <w:rPr>
+          <w:rFonts w:ascii="Times New Roman" w:eastAsia="Times New Roman" w:hAnsi="Times New Roman"/>
+          <w:color w:val="000000"/>
+          <w:sz w:val="27"/>
+          <w:szCs w:val="27"/>
+        </w:rPr>
+        <w:t xml:space="preserve"> to use the </w:t>
+      </w:r>
+      <w:r>
+        <w:rPr>
+          <w:rFonts w:ascii="Times New Roman" w:eastAsia="Times New Roman" w:hAnsi="Times New Roman"/>
+          <w:color w:val="000000"/>
+          <w:sz w:val="27"/>
+          <w:szCs w:val="27"/>
+        </w:rPr>
+        <w:t>E</w:t>
+      </w:r>
+      <w:r>
+        <w:rPr>
+          <w:rFonts w:ascii="Times New Roman" w:eastAsia="Times New Roman" w:hAnsi="Times New Roman"/>
+          <w:color w:val="000000"/>
+          <w:sz w:val="27"/>
+          <w:szCs w:val="27"/>
+        </w:rPr>
+        <w:t>0</w:t>
+      </w:r>
+      <w:r>
+        <w:rPr>
+          <w:rFonts w:ascii="Times New Roman" w:eastAsia="Times New Roman" w:hAnsi="Times New Roman"/>
+          <w:color w:val="000000"/>
+          <w:sz w:val="27"/>
+          <w:szCs w:val="27"/>
+        </w:rPr>
+        <w:t>1</w:t>
+      </w:r>
+      <w:r>
+        <w:rPr>
+          <w:rFonts w:ascii="Times New Roman" w:eastAsia="Times New Roman" w:hAnsi="Times New Roman"/>
+          <w:color w:val="000000"/>
+          <w:sz w:val="27"/>
+          <w:szCs w:val="27"/>
+        </w:rPr>
+        <w:t xml:space="preserve"> way </w:t>
+      </w:r>
+      <w:r>
+        <w:rPr>
+          <w:rFonts w:ascii="Times New Roman" w:eastAsia="Times New Roman" w:hAnsi="Times New Roman"/>
+          <w:color w:val="000000"/>
+          <w:sz w:val="27"/>
+          <w:szCs w:val="27"/>
+        </w:rPr>
+        <w:t xml:space="preserve">(or a similar one) </w:t>
+      </w:r>
+      <w:r>
+        <w:rPr>
+          <w:rFonts w:ascii="Times New Roman" w:eastAsia="Times New Roman" w:hAnsi="Times New Roman"/>
+          <w:color w:val="000000"/>
+          <w:sz w:val="27"/>
+          <w:szCs w:val="27"/>
+        </w:rPr>
+        <w:t>of dividing your code/solution in folders</w:t>
+      </w:r>
+      <w:r>
+        <w:rPr>
+          <w:rFonts w:ascii="Times New Roman" w:eastAsia="Times New Roman" w:hAnsi="Times New Roman"/>
+          <w:color w:val="000000"/>
+          <w:sz w:val="27"/>
+          <w:szCs w:val="27"/>
+        </w:rPr>
+        <w:t xml:space="preserve"> and having all the intermediary files out of the final submission and that your project is VS201</w:t>
+      </w:r>
+      <w:r>
+        <w:rPr>
+          <w:rFonts w:ascii="Times New Roman" w:eastAsia="Times New Roman" w:hAnsi="Times New Roman"/>
+          <w:color w:val="000000"/>
+          <w:sz w:val="27"/>
+          <w:szCs w:val="27"/>
+        </w:rPr>
+        <w:t>7</w:t>
+      </w:r>
+      <w:r>
+        <w:rPr>
+          <w:rFonts w:ascii="Times New Roman" w:eastAsia="Times New Roman" w:hAnsi="Times New Roman"/>
+          <w:color w:val="000000"/>
+          <w:sz w:val="27"/>
+          <w:szCs w:val="27"/>
+        </w:rPr>
+        <w:t xml:space="preserve"> compliant</w:t>
+      </w:r>
+      <w:r>
+        <w:rPr>
+          <w:rFonts w:ascii="Times New Roman" w:eastAsia="Times New Roman" w:hAnsi="Times New Roman"/>
+          <w:color w:val="000000"/>
+          <w:sz w:val="27"/>
+          <w:szCs w:val="27"/>
+        </w:rPr>
+        <w:t>.</w:t>
+      </w:r>
+    </w:p>
+    <w:p>
+      <w:pPr>
+        <w:spacing w:after="0" w:line="240" w:lineRule="auto"/>
+        <w:jc w:val="both"/>
+        <w:rPr>
+          <w:rFonts w:ascii="Times New Roman" w:eastAsia="Times New Roman" w:hAnsi="Times New Roman"/>
+          <w:color w:val="000000"/>
+          <w:sz w:val="27"/>
+          <w:szCs w:val="27"/>
+        </w:rPr>
+      </w:pPr>
+    </w:p>
+    <w:p>
+      <w:pPr>
+        <w:spacing w:after="0" w:line="240" w:lineRule="auto"/>
+        <w:jc w:val="both"/>
+        <w:rPr>
+          <w:rFonts w:ascii="Times New Roman" w:eastAsia="Times New Roman" w:hAnsi="Times New Roman"/>
+          <w:color w:val="000000"/>
+          <w:sz w:val="27"/>
+          <w:szCs w:val="27"/>
+        </w:rPr>
+      </w:pPr>
+      <w:r>
+        <w:rPr>
+          <w:rFonts w:ascii="Times New Roman" w:eastAsia="Times New Roman" w:hAnsi="Times New Roman"/>
+          <w:color w:val="000000"/>
+          <w:sz w:val="27"/>
+          <w:szCs w:val="27"/>
+        </w:rPr>
+        <w:t xml:space="preserve">If you decide to use </w:t>
+      </w:r>
+      <w:r>
+        <w:rPr>
+          <w:rFonts w:ascii="Times New Roman" w:eastAsia="Times New Roman" w:hAnsi="Times New Roman"/>
+          <w:color w:val="000000"/>
+          <w:sz w:val="27"/>
+          <w:szCs w:val="27"/>
+        </w:rPr>
+        <w:t>our framework</w:t>
+      </w:r>
+      <w:r>
+        <w:rPr>
+          <w:rFonts w:ascii="Times New Roman" w:eastAsia="Times New Roman" w:hAnsi="Times New Roman"/>
+          <w:color w:val="000000"/>
+          <w:sz w:val="27"/>
+          <w:szCs w:val="27"/>
+        </w:rPr>
+        <w:t xml:space="preserve"> you only need to provide the vertex position for each one of the vertices after calculating it. All your work should be done in My</w:t>
+      </w:r>
+      <w:r>
+        <w:rPr>
+          <w:rFonts w:ascii="Times New Roman" w:eastAsia="Times New Roman" w:hAnsi="Times New Roman"/>
+          <w:color w:val="000000"/>
+          <w:sz w:val="27"/>
+          <w:szCs w:val="27"/>
+        </w:rPr>
+        <w:t>Mesh</w:t>
+      </w:r>
+      <w:r>
+        <w:rPr>
+          <w:rFonts w:ascii="Times New Roman" w:eastAsia="Times New Roman" w:hAnsi="Times New Roman"/>
+          <w:color w:val="000000"/>
+          <w:sz w:val="27"/>
+          <w:szCs w:val="27"/>
+        </w:rPr>
+        <w:t xml:space="preserve">.cpp, and that should be the only file you need to modify for creating the </w:t>
+      </w:r>
+      <w:r>
+        <w:rPr>
+          <w:rFonts w:ascii="Times New Roman" w:eastAsia="Times New Roman" w:hAnsi="Times New Roman"/>
+          <w:color w:val="000000"/>
+          <w:sz w:val="27"/>
+          <w:szCs w:val="27"/>
+        </w:rPr>
+        <w:t>primitives</w:t>
+      </w:r>
+      <w:r>
+        <w:rPr>
+          <w:rFonts w:ascii="Times New Roman" w:eastAsia="Times New Roman" w:hAnsi="Times New Roman"/>
+          <w:color w:val="000000"/>
+          <w:sz w:val="27"/>
+          <w:szCs w:val="27"/>
+        </w:rPr>
+        <w:t>, on the other hand for displaying them all your work should be done in the App</w:t>
+      </w:r>
+      <w:r>
+        <w:rPr>
+          <w:rFonts w:ascii="Times New Roman" w:eastAsia="Times New Roman" w:hAnsi="Times New Roman"/>
+          <w:color w:val="000000"/>
+          <w:sz w:val="27"/>
+          <w:szCs w:val="27"/>
+        </w:rPr>
+        <w:t>Class</w:t>
+      </w:r>
+      <w:r>
+        <w:rPr>
+          <w:rFonts w:ascii="Times New Roman" w:eastAsia="Times New Roman" w:hAnsi="Times New Roman"/>
+          <w:color w:val="000000"/>
+          <w:sz w:val="27"/>
+          <w:szCs w:val="27"/>
+        </w:rPr>
+        <w:t>.cpp file as in the provided example.</w:t>
+      </w:r>
+      <w:r>
+        <w:rPr>
+          <w:rFonts w:ascii="Times New Roman" w:eastAsia="Times New Roman" w:hAnsi="Times New Roman"/>
+          <w:color w:val="000000"/>
+          <w:sz w:val="27"/>
+          <w:szCs w:val="27"/>
+        </w:rPr>
+        <w:t xml:space="preserve"> </w:t>
+      </w:r>
+    </w:p>
+    <w:p>
+      <w:pPr>
+        <w:spacing w:after="0" w:line="240" w:lineRule="auto"/>
+        <w:jc w:val="both"/>
+        <w:rPr>
+          <w:rFonts w:ascii="Times New Roman" w:eastAsia="Times New Roman" w:hAnsi="Times New Roman"/>
+          <w:color w:val="000000"/>
+          <w:sz w:val="27"/>
+          <w:szCs w:val="27"/>
+        </w:rPr>
+      </w:pPr>
+    </w:p>
+    <w:p>
+      <w:pPr>
+        <w:spacing w:after="0" w:line="240" w:lineRule="auto"/>
+        <w:jc w:val="both"/>
+        <w:rPr>
+          <w:rFonts w:ascii="Times New Roman" w:eastAsia="Times New Roman" w:hAnsi="Times New Roman"/>
+          <w:color w:val="000000"/>
+          <w:sz w:val="27"/>
+          <w:szCs w:val="27"/>
+        </w:rPr>
+      </w:pPr>
+      <w:r>
+        <w:rPr>
+          <w:rFonts w:ascii="Times New Roman" w:eastAsia="Times New Roman" w:hAnsi="Times New Roman"/>
+          <w:color w:val="000000"/>
+          <w:sz w:val="27"/>
+          <w:szCs w:val="27"/>
+        </w:rPr>
+        <w:t>If you are using our framework you only need to zip the project (not the whole solution).</w:t>
+      </w:r>
+    </w:p>
+    <w:p>
+      <w:pPr>
+        <w:spacing w:after="0" w:line="240" w:lineRule="auto"/>
+        <w:jc w:val="both"/>
+        <w:rPr>
+          <w:rFonts w:ascii="Times New Roman" w:eastAsia="Times New Roman" w:hAnsi="Times New Roman"/>
+          <w:color w:val="000000"/>
+          <w:sz w:val="27"/>
+          <w:szCs w:val="27"/>
+        </w:rPr>
+      </w:pPr>
+    </w:p>
+    <w:p>
+      <w:pPr>
+        <w:spacing w:after="0" w:line="240" w:lineRule="auto"/>
+        <w:jc w:val="both"/>
+        <w:rPr>
+          <w:rFonts w:ascii="Times New Roman" w:eastAsia="Times New Roman" w:hAnsi="Times New Roman"/>
+          <w:color w:val="000000"/>
+          <w:sz w:val="27"/>
+          <w:szCs w:val="27"/>
+        </w:rPr>
+      </w:pPr>
+      <w:r>
+        <w:rPr>
+          <w:rFonts w:ascii="Times New Roman" w:eastAsia="Times New Roman" w:hAnsi="Times New Roman"/>
+          <w:color w:val="000000"/>
+          <w:sz w:val="27"/>
+          <w:szCs w:val="27"/>
+        </w:rPr>
+        <w:t xml:space="preserve">If you decide to use your own solution, you are only allowed to use a single fragment and vertex shader for this homework. Should you need to change a value in the </w:t>
+      </w:r>
       <w:proofErr w:type="spellStart"/>
       <w:r>
         <w:rPr>
@@ -3991,7 +3159,7 @@
           <w:sz w:val="27"/>
           <w:szCs w:val="27"/>
         </w:rPr>
-        <w:t>outerRadius</w:t>
+        <w:t>shaders</w:t>
       </w:r>
       <w:proofErr w:type="spellEnd"/>
       <w:r>
@@ -4001,59 +3169,815 @@
           <w:sz w:val="27"/>
           <w:szCs w:val="27"/>
         </w:rPr>
-        <w:t xml:space="preserve"> is the size of the radius going from the center to the outermost part of the donut.</w:t>
-      </w:r>
-    </w:p>
-    <w:p>
-      <w:pPr>
-        <w:pStyle w:val="ListParagraph"/>
-        <w:numPr>
-          <w:ilvl w:val="0"/>
-          <w:numId w:val="19"/>
-        </w:numPr>
-        <w:spacing w:after="0" w:line="240" w:lineRule="auto"/>
-        <w:jc w:val="both"/>
-        <w:rPr>
-          <w:rFonts w:ascii="Times New Roman" w:eastAsia="Times New Roman" w:hAnsi="Times New Roman"/>
-          <w:color w:val="000000"/>
-          <w:sz w:val="27"/>
-          <w:szCs w:val="27"/>
-        </w:rPr>
-      </w:pPr>
-      <w:r>
-        <w:rPr>
-          <w:rFonts w:ascii="Times New Roman" w:eastAsia="Times New Roman" w:hAnsi="Times New Roman"/>
-          <w:color w:val="000000"/>
-          <w:sz w:val="27"/>
-          <w:szCs w:val="27"/>
-        </w:rPr>
-        <w:t>Subdivisions is the number of subdivisions that goes around the torus.</w:t>
-      </w:r>
-    </w:p>
-    <w:p>
-      <w:pPr>
-        <w:pStyle w:val="ListParagraph"/>
-        <w:numPr>
-          <w:ilvl w:val="0"/>
-          <w:numId w:val="19"/>
-        </w:numPr>
-        <w:spacing w:after="0" w:line="240" w:lineRule="auto"/>
-        <w:jc w:val="both"/>
-        <w:rPr>
-          <w:rFonts w:ascii="Times New Roman" w:eastAsia="Times New Roman" w:hAnsi="Times New Roman"/>
-          <w:color w:val="000000"/>
-          <w:sz w:val="27"/>
-          <w:szCs w:val="27"/>
-        </w:rPr>
-      </w:pPr>
-      <w:r>
-        <w:rPr>
-          <w:rFonts w:ascii="Times New Roman" w:eastAsia="Times New Roman" w:hAnsi="Times New Roman"/>
-          <w:color w:val="000000"/>
-          <w:sz w:val="27"/>
-          <w:szCs w:val="27"/>
-        </w:rPr>
-        <w:t>Color of the shape.</w:t>
+        <w:t xml:space="preserve"> you would do it through uniforms</w:t>
+      </w:r>
+      <w:r>
+        <w:rPr>
+          <w:rFonts w:ascii="Times New Roman" w:eastAsia="Times New Roman" w:hAnsi="Times New Roman"/>
+          <w:color w:val="000000"/>
+          <w:sz w:val="27"/>
+          <w:szCs w:val="27"/>
+        </w:rPr>
+        <w:t xml:space="preserve"> to make the grader’s life easier</w:t>
+      </w:r>
+      <w:r>
+        <w:rPr>
+          <w:rFonts w:ascii="Times New Roman" w:eastAsia="Times New Roman" w:hAnsi="Times New Roman"/>
+          <w:color w:val="000000"/>
+          <w:sz w:val="27"/>
+          <w:szCs w:val="27"/>
+        </w:rPr>
+        <w:t>.</w:t>
+      </w:r>
+      <w:r>
+        <w:rPr>
+          <w:rFonts w:ascii="Times New Roman" w:eastAsia="Times New Roman" w:hAnsi="Times New Roman"/>
+          <w:color w:val="000000"/>
+          <w:sz w:val="27"/>
+          <w:szCs w:val="27"/>
+        </w:rPr>
+        <w:t xml:space="preserve"> And you need to zip all the required files for me to compile the project and execute it. You cannot assume that I have anything other than Visual</w:t>
+      </w:r>
+      <w:r>
+        <w:rPr>
+          <w:rFonts w:ascii="Times New Roman" w:eastAsia="Times New Roman" w:hAnsi="Times New Roman"/>
+          <w:color w:val="000000"/>
+          <w:sz w:val="27"/>
+          <w:szCs w:val="27"/>
+        </w:rPr>
+        <w:t xml:space="preserve"> Studio 2017</w:t>
+      </w:r>
+      <w:r>
+        <w:rPr>
+          <w:rFonts w:ascii="Times New Roman" w:eastAsia="Times New Roman" w:hAnsi="Times New Roman"/>
+          <w:color w:val="000000"/>
+          <w:sz w:val="27"/>
+          <w:szCs w:val="27"/>
+        </w:rPr>
+        <w:t xml:space="preserve"> installed in my computer, actually I do not have GLUT, GLFW, GLM, GLEW, or anything in my system, when I use those libraries I use them from the include folder.</w:t>
+      </w:r>
+    </w:p>
+    <w:p>
+      <w:pPr>
+        <w:spacing w:after="0" w:line="240" w:lineRule="auto"/>
+        <w:jc w:val="both"/>
+        <w:rPr>
+          <w:rFonts w:ascii="Times New Roman" w:eastAsia="Times New Roman" w:hAnsi="Times New Roman"/>
+          <w:color w:val="000000"/>
+          <w:sz w:val="27"/>
+          <w:szCs w:val="27"/>
+        </w:rPr>
+      </w:pPr>
+    </w:p>
+    <w:p>
+      <w:pPr>
+        <w:spacing w:after="0" w:line="240" w:lineRule="auto"/>
+        <w:jc w:val="both"/>
+        <w:rPr>
+          <w:rFonts w:ascii="Times New Roman" w:eastAsia="Times New Roman" w:hAnsi="Times New Roman"/>
+          <w:b/>
+          <w:color w:val="000000"/>
+          <w:sz w:val="27"/>
+          <w:szCs w:val="27"/>
+        </w:rPr>
+      </w:pPr>
+      <w:r>
+        <w:rPr>
+          <w:rFonts w:ascii="Times New Roman" w:eastAsia="Times New Roman" w:hAnsi="Times New Roman"/>
+          <w:b/>
+          <w:color w:val="000000"/>
+          <w:sz w:val="27"/>
+          <w:szCs w:val="27"/>
+        </w:rPr>
+        <w:t>Tips:</w:t>
+      </w:r>
+    </w:p>
+    <w:p>
+      <w:pPr>
+        <w:spacing w:after="0" w:line="240" w:lineRule="auto"/>
+        <w:jc w:val="both"/>
+        <w:rPr>
+          <w:rFonts w:ascii="Times New Roman" w:eastAsia="Times New Roman" w:hAnsi="Times New Roman"/>
+          <w:color w:val="000000"/>
+          <w:sz w:val="27"/>
+          <w:szCs w:val="27"/>
+        </w:rPr>
+      </w:pPr>
+      <w:r>
+        <w:rPr>
+          <w:rFonts w:ascii="Times New Roman" w:eastAsia="Times New Roman" w:hAnsi="Times New Roman"/>
+          <w:color w:val="000000"/>
+          <w:sz w:val="27"/>
+          <w:szCs w:val="27"/>
+        </w:rPr>
+        <w:t xml:space="preserve">Cone </w:t>
+      </w:r>
+      <w:r>
+        <w:rPr>
+          <w:rFonts w:ascii="Times New Roman" w:eastAsia="Times New Roman" w:hAnsi="Times New Roman"/>
+          <w:color w:val="000000"/>
+          <w:sz w:val="27"/>
+          <w:szCs w:val="27"/>
+        </w:rPr>
+        <w:t xml:space="preserve">and </w:t>
+      </w:r>
+      <w:r>
+        <w:rPr>
+          <w:rFonts w:ascii="Times New Roman" w:eastAsia="Times New Roman" w:hAnsi="Times New Roman"/>
+          <w:color w:val="000000"/>
+          <w:sz w:val="27"/>
+          <w:szCs w:val="27"/>
+        </w:rPr>
+        <w:t xml:space="preserve">Cylinder </w:t>
+      </w:r>
+      <w:r>
+        <w:rPr>
+          <w:rFonts w:ascii="Times New Roman" w:eastAsia="Times New Roman" w:hAnsi="Times New Roman"/>
+          <w:color w:val="000000"/>
+          <w:sz w:val="27"/>
+          <w:szCs w:val="27"/>
+        </w:rPr>
+        <w:t xml:space="preserve">are the easiest to implement, I recommend you start with them. Tube is similar to </w:t>
+      </w:r>
+      <w:r>
+        <w:rPr>
+          <w:rFonts w:ascii="Times New Roman" w:eastAsia="Times New Roman" w:hAnsi="Times New Roman"/>
+          <w:color w:val="000000"/>
+          <w:sz w:val="27"/>
+          <w:szCs w:val="27"/>
+        </w:rPr>
+        <w:t>C</w:t>
+      </w:r>
+      <w:r>
+        <w:rPr>
+          <w:rFonts w:ascii="Times New Roman" w:eastAsia="Times New Roman" w:hAnsi="Times New Roman"/>
+          <w:color w:val="000000"/>
+          <w:sz w:val="27"/>
+          <w:szCs w:val="27"/>
+        </w:rPr>
+        <w:t xml:space="preserve">ylinder but requires extra points to calculate. Sphere is the most complex </w:t>
+      </w:r>
+      <w:r>
+        <w:rPr>
+          <w:rFonts w:ascii="Times New Roman" w:eastAsia="Times New Roman" w:hAnsi="Times New Roman"/>
+          <w:color w:val="000000"/>
+          <w:sz w:val="27"/>
+          <w:szCs w:val="27"/>
+        </w:rPr>
+        <w:lastRenderedPageBreak/>
+        <w:t xml:space="preserve">shape in the set and there are various ways to implement it, there are no minimum requirements for it aside that the resulting shape should look like a sphere, if you want to implement a dodecahedron for it that is acceptable, but think about this, if you create a new point at the middle of each pentagon and move that point </w:t>
+      </w:r>
+      <w:r>
+        <w:rPr>
+          <w:rFonts w:ascii="Times New Roman" w:eastAsia="Times New Roman" w:hAnsi="Times New Roman"/>
+          <w:color w:val="000000"/>
+          <w:sz w:val="27"/>
+          <w:szCs w:val="27"/>
+        </w:rPr>
+        <w:t>“</w:t>
+      </w:r>
+      <w:r>
+        <w:rPr>
+          <w:rFonts w:ascii="Times New Roman" w:eastAsia="Times New Roman" w:hAnsi="Times New Roman"/>
+          <w:color w:val="000000"/>
+          <w:sz w:val="27"/>
+          <w:szCs w:val="27"/>
+        </w:rPr>
+        <w:t>radius</w:t>
+      </w:r>
+      <w:r>
+        <w:rPr>
+          <w:rFonts w:ascii="Times New Roman" w:eastAsia="Times New Roman" w:hAnsi="Times New Roman"/>
+          <w:color w:val="000000"/>
+          <w:sz w:val="27"/>
+          <w:szCs w:val="27"/>
+        </w:rPr>
+        <w:t>”</w:t>
+      </w:r>
+      <w:r>
+        <w:rPr>
+          <w:rFonts w:ascii="Times New Roman" w:eastAsia="Times New Roman" w:hAnsi="Times New Roman"/>
+          <w:color w:val="000000"/>
+          <w:sz w:val="27"/>
+          <w:szCs w:val="27"/>
+        </w:rPr>
+        <w:t xml:space="preserve"> units from the center in the vector that is created from the center to its current location, the shape would look “rounder” and this action can be repeated one more time to make it look more smooth.</w:t>
+      </w:r>
+    </w:p>
+    <w:p>
+      <w:pPr>
+        <w:spacing w:after="0" w:line="240" w:lineRule="auto"/>
+        <w:jc w:val="both"/>
+        <w:rPr>
+          <w:rFonts w:ascii="Times New Roman" w:eastAsia="Times New Roman" w:hAnsi="Times New Roman"/>
+          <w:color w:val="000000"/>
+          <w:sz w:val="27"/>
+          <w:szCs w:val="27"/>
+        </w:rPr>
+      </w:pPr>
+    </w:p>
+    <w:p>
+      <w:pPr>
+        <w:spacing w:after="0" w:line="240" w:lineRule="auto"/>
+        <w:jc w:val="both"/>
+        <w:rPr>
+          <w:rFonts w:ascii="Times New Roman" w:eastAsia="Times New Roman" w:hAnsi="Times New Roman"/>
+          <w:b/>
+          <w:color w:val="000000"/>
+          <w:sz w:val="27"/>
+          <w:szCs w:val="27"/>
+        </w:rPr>
+      </w:pPr>
+      <w:r>
+        <w:rPr>
+          <w:rFonts w:ascii="Times New Roman" w:eastAsia="Times New Roman" w:hAnsi="Times New Roman"/>
+          <w:b/>
+          <w:color w:val="000000"/>
+          <w:sz w:val="27"/>
+          <w:szCs w:val="27"/>
+        </w:rPr>
+        <w:t>Grading:</w:t>
+      </w:r>
+    </w:p>
+    <w:p>
+      <w:pPr>
+        <w:spacing w:after="0" w:line="240" w:lineRule="auto"/>
+        <w:jc w:val="both"/>
+        <w:rPr>
+          <w:rFonts w:ascii="Times New Roman" w:eastAsia="Times New Roman" w:hAnsi="Times New Roman"/>
+          <w:color w:val="000000"/>
+          <w:sz w:val="27"/>
+          <w:szCs w:val="27"/>
+        </w:rPr>
+      </w:pPr>
+      <w:r>
+        <w:rPr>
+          <w:rFonts w:ascii="Times New Roman" w:eastAsia="Times New Roman" w:hAnsi="Times New Roman"/>
+          <w:color w:val="000000"/>
+          <w:sz w:val="27"/>
+          <w:szCs w:val="27"/>
+        </w:rPr>
+        <w:t>Each shape is worth 2</w:t>
+      </w:r>
+      <w:r>
+        <w:rPr>
+          <w:rFonts w:ascii="Times New Roman" w:eastAsia="Times New Roman" w:hAnsi="Times New Roman"/>
+          <w:color w:val="000000"/>
+          <w:sz w:val="27"/>
+          <w:szCs w:val="27"/>
+        </w:rPr>
+        <w:t>0</w:t>
+      </w:r>
+      <w:r>
+        <w:rPr>
+          <w:rFonts w:ascii="Times New Roman" w:eastAsia="Times New Roman" w:hAnsi="Times New Roman"/>
+          <w:color w:val="000000"/>
+          <w:sz w:val="27"/>
+          <w:szCs w:val="27"/>
+        </w:rPr>
+        <w:t>% of the grade.</w:t>
+      </w:r>
+      <w:r>
+        <w:rPr>
+          <w:rFonts w:ascii="Times New Roman" w:eastAsia="Times New Roman" w:hAnsi="Times New Roman"/>
+          <w:color w:val="000000"/>
+          <w:sz w:val="27"/>
+          <w:szCs w:val="27"/>
+        </w:rPr>
+        <w:t xml:space="preserve"> It is not necessary to have all the shapes working </w:t>
+      </w:r>
+      <w:r>
+        <w:rPr>
+          <w:rFonts w:ascii="Times New Roman" w:eastAsia="Times New Roman" w:hAnsi="Times New Roman"/>
+          <w:color w:val="000000"/>
+          <w:sz w:val="27"/>
+          <w:szCs w:val="27"/>
+        </w:rPr>
+        <w:t>by</w:t>
+      </w:r>
+      <w:r>
+        <w:rPr>
+          <w:rFonts w:ascii="Times New Roman" w:eastAsia="Times New Roman" w:hAnsi="Times New Roman"/>
+          <w:color w:val="000000"/>
+          <w:sz w:val="27"/>
+          <w:szCs w:val="27"/>
+        </w:rPr>
+        <w:t xml:space="preserve"> the end of the assignment</w:t>
+      </w:r>
+      <w:r>
+        <w:rPr>
+          <w:rFonts w:ascii="Times New Roman" w:eastAsia="Times New Roman" w:hAnsi="Times New Roman"/>
+          <w:color w:val="000000"/>
+          <w:sz w:val="27"/>
+          <w:szCs w:val="27"/>
+        </w:rPr>
+        <w:t>, you will receive partial credit for whatever you do</w:t>
+      </w:r>
+      <w:r>
+        <w:rPr>
+          <w:rFonts w:ascii="Times New Roman" w:eastAsia="Times New Roman" w:hAnsi="Times New Roman"/>
+          <w:color w:val="000000"/>
+          <w:sz w:val="27"/>
+          <w:szCs w:val="27"/>
+        </w:rPr>
+        <w:t xml:space="preserve">, but it’s a requirement to at least attempt them, no partial credit will be given for uncompleted methods but it’s in your best benefit to explain what do you suspect is your issue with each shape if </w:t>
+      </w:r>
+      <w:r>
+        <w:rPr>
+          <w:rFonts w:ascii="Times New Roman" w:eastAsia="Times New Roman" w:hAnsi="Times New Roman"/>
+          <w:color w:val="000000"/>
+          <w:sz w:val="27"/>
+          <w:szCs w:val="27"/>
+        </w:rPr>
+        <w:t xml:space="preserve">it is not </w:t>
+      </w:r>
+      <w:r>
+        <w:rPr>
+          <w:rFonts w:ascii="Times New Roman" w:eastAsia="Times New Roman" w:hAnsi="Times New Roman"/>
+          <w:color w:val="000000"/>
+          <w:sz w:val="27"/>
+          <w:szCs w:val="27"/>
+        </w:rPr>
+        <w:t>working.</w:t>
+      </w:r>
+    </w:p>
+    <w:p>
+      <w:pPr>
+        <w:spacing w:after="0" w:line="240" w:lineRule="auto"/>
+        <w:jc w:val="both"/>
+        <w:rPr>
+          <w:rFonts w:ascii="Times New Roman" w:eastAsia="Times New Roman" w:hAnsi="Times New Roman"/>
+          <w:color w:val="000000"/>
+          <w:sz w:val="27"/>
+          <w:szCs w:val="27"/>
+        </w:rPr>
+      </w:pPr>
+    </w:p>
+    <w:p>
+      <w:pPr>
+        <w:spacing w:after="0" w:line="240" w:lineRule="auto"/>
+        <w:jc w:val="both"/>
+        <w:rPr>
+          <w:rFonts w:ascii="Times New Roman" w:eastAsia="Times New Roman" w:hAnsi="Times New Roman"/>
+          <w:color w:val="000000"/>
+          <w:sz w:val="27"/>
+          <w:szCs w:val="27"/>
+        </w:rPr>
+      </w:pPr>
+      <w:r>
+        <w:rPr>
+          <w:rFonts w:ascii="Times New Roman" w:eastAsia="Times New Roman" w:hAnsi="Times New Roman"/>
+          <w:color w:val="000000"/>
+          <w:sz w:val="27"/>
+          <w:szCs w:val="27"/>
+        </w:rPr>
+        <w:t xml:space="preserve">If your code doesn’t compile or compiles and then crashes you will not receive any credit. Test your code </w:t>
+      </w:r>
+      <w:r>
+        <w:rPr>
+          <w:rFonts w:ascii="Times New Roman" w:eastAsia="Times New Roman" w:hAnsi="Times New Roman"/>
+          <w:color w:val="000000"/>
+          <w:sz w:val="27"/>
+          <w:szCs w:val="27"/>
+        </w:rPr>
+        <w:t>before you submit.</w:t>
+      </w:r>
+    </w:p>
+    <w:p>
+      <w:pPr>
+        <w:spacing w:after="0" w:line="240" w:lineRule="auto"/>
+        <w:jc w:val="both"/>
+        <w:rPr>
+          <w:rFonts w:ascii="Times New Roman" w:eastAsia="Times New Roman" w:hAnsi="Times New Roman"/>
+          <w:color w:val="000000"/>
+          <w:sz w:val="27"/>
+          <w:szCs w:val="27"/>
+        </w:rPr>
+      </w:pPr>
+    </w:p>
+    <w:p>
+      <w:pPr>
+        <w:spacing w:after="0" w:line="240" w:lineRule="auto"/>
+        <w:jc w:val="both"/>
+        <w:rPr>
+          <w:rFonts w:ascii="Times New Roman" w:eastAsia="Times New Roman" w:hAnsi="Times New Roman"/>
+          <w:color w:val="000000"/>
+          <w:sz w:val="27"/>
+          <w:szCs w:val="27"/>
+        </w:rPr>
+      </w:pPr>
+      <w:r>
+        <w:rPr>
+          <w:rFonts w:ascii="Times New Roman" w:eastAsia="Times New Roman" w:hAnsi="Times New Roman"/>
+          <w:color w:val="000000"/>
+          <w:sz w:val="27"/>
+          <w:szCs w:val="27"/>
+        </w:rPr>
+        <w:t>As any other submission your code needs to be in the format specified in the E</w:t>
+      </w:r>
+      <w:r>
+        <w:rPr>
+          <w:rFonts w:ascii="Times New Roman" w:eastAsia="Times New Roman" w:hAnsi="Times New Roman"/>
+          <w:color w:val="000000"/>
+          <w:sz w:val="27"/>
+          <w:szCs w:val="27"/>
+        </w:rPr>
+        <w:t>0</w:t>
+      </w:r>
+      <w:r>
+        <w:rPr>
+          <w:rFonts w:ascii="Times New Roman" w:eastAsia="Times New Roman" w:hAnsi="Times New Roman"/>
+          <w:color w:val="000000"/>
+          <w:sz w:val="27"/>
+          <w:szCs w:val="27"/>
+        </w:rPr>
+        <w:t>1</w:t>
+      </w:r>
+      <w:r>
+        <w:rPr>
+          <w:rFonts w:ascii="Times New Roman" w:eastAsia="Times New Roman" w:hAnsi="Times New Roman"/>
+          <w:color w:val="000000"/>
+          <w:sz w:val="27"/>
+          <w:szCs w:val="27"/>
+        </w:rPr>
+        <w:t xml:space="preserve"> with a clean solution (remove all intermediary files</w:t>
+      </w:r>
+      <w:r>
+        <w:rPr>
+          <w:rFonts w:ascii="Times New Roman" w:eastAsia="Times New Roman" w:hAnsi="Times New Roman"/>
+          <w:color w:val="000000"/>
+          <w:sz w:val="27"/>
+          <w:szCs w:val="27"/>
+        </w:rPr>
+        <w:t xml:space="preserve">, </w:t>
+      </w:r>
+      <w:r>
+        <w:rPr>
+          <w:rFonts w:ascii="Times New Roman" w:eastAsia="Times New Roman" w:hAnsi="Times New Roman"/>
+          <w:color w:val="000000"/>
+          <w:sz w:val="27"/>
+          <w:szCs w:val="27"/>
+        </w:rPr>
+        <w:t xml:space="preserve">the </w:t>
+      </w:r>
+      <w:proofErr w:type="spellStart"/>
+      <w:r>
+        <w:rPr>
+          <w:rFonts w:ascii="Times New Roman" w:eastAsia="Times New Roman" w:hAnsi="Times New Roman"/>
+          <w:color w:val="000000"/>
+          <w:sz w:val="27"/>
+          <w:szCs w:val="27"/>
+        </w:rPr>
+        <w:t>sdf</w:t>
+      </w:r>
+      <w:proofErr w:type="spellEnd"/>
+      <w:r>
+        <w:rPr>
+          <w:rFonts w:ascii="Times New Roman" w:eastAsia="Times New Roman" w:hAnsi="Times New Roman"/>
+          <w:color w:val="000000"/>
+          <w:sz w:val="27"/>
+          <w:szCs w:val="27"/>
+        </w:rPr>
+        <w:t xml:space="preserve"> file</w:t>
+      </w:r>
+      <w:r>
+        <w:rPr>
+          <w:rFonts w:ascii="Times New Roman" w:eastAsia="Times New Roman" w:hAnsi="Times New Roman"/>
+          <w:color w:val="000000"/>
+          <w:sz w:val="27"/>
+          <w:szCs w:val="27"/>
+        </w:rPr>
+        <w:t xml:space="preserve">, the </w:t>
+      </w:r>
+      <w:proofErr w:type="spellStart"/>
+      <w:r>
+        <w:rPr>
+          <w:rFonts w:ascii="Times New Roman" w:eastAsia="Times New Roman" w:hAnsi="Times New Roman"/>
+          <w:color w:val="000000"/>
+          <w:sz w:val="27"/>
+          <w:szCs w:val="27"/>
+        </w:rPr>
+        <w:t>opendb</w:t>
+      </w:r>
+      <w:proofErr w:type="spellEnd"/>
+      <w:r>
+        <w:rPr>
+          <w:rFonts w:ascii="Times New Roman" w:eastAsia="Times New Roman" w:hAnsi="Times New Roman"/>
+          <w:color w:val="000000"/>
+          <w:sz w:val="27"/>
+          <w:szCs w:val="27"/>
+        </w:rPr>
+        <w:t xml:space="preserve"> or </w:t>
+      </w:r>
+      <w:proofErr w:type="spellStart"/>
+      <w:r>
+        <w:rPr>
+          <w:rFonts w:ascii="Times New Roman" w:eastAsia="Times New Roman" w:hAnsi="Times New Roman"/>
+          <w:color w:val="000000"/>
+          <w:sz w:val="27"/>
+          <w:szCs w:val="27"/>
+        </w:rPr>
+        <w:t>db</w:t>
+      </w:r>
+      <w:proofErr w:type="spellEnd"/>
+      <w:r>
+        <w:rPr>
+          <w:rFonts w:ascii="Times New Roman" w:eastAsia="Times New Roman" w:hAnsi="Times New Roman"/>
+          <w:color w:val="000000"/>
+          <w:sz w:val="27"/>
+          <w:szCs w:val="27"/>
+        </w:rPr>
+        <w:t xml:space="preserve"> file, </w:t>
+      </w:r>
+      <w:proofErr w:type="spellStart"/>
+      <w:r>
+        <w:rPr>
+          <w:rFonts w:ascii="Times New Roman" w:eastAsia="Times New Roman" w:hAnsi="Times New Roman"/>
+          <w:color w:val="000000"/>
+          <w:sz w:val="27"/>
+          <w:szCs w:val="27"/>
+        </w:rPr>
+        <w:t>etc</w:t>
+      </w:r>
+      <w:proofErr w:type="spellEnd"/>
+      <w:r>
+        <w:rPr>
+          <w:rFonts w:ascii="Times New Roman" w:eastAsia="Times New Roman" w:hAnsi="Times New Roman"/>
+          <w:color w:val="000000"/>
+          <w:sz w:val="27"/>
+          <w:szCs w:val="27"/>
+        </w:rPr>
+        <w:t>)</w:t>
+      </w:r>
+      <w:r>
+        <w:rPr>
+          <w:rFonts w:ascii="Times New Roman" w:eastAsia="Times New Roman" w:hAnsi="Times New Roman"/>
+          <w:color w:val="000000"/>
+          <w:sz w:val="27"/>
+          <w:szCs w:val="27"/>
+        </w:rPr>
+        <w:t>.</w:t>
+      </w:r>
+      <w:r>
+        <w:rPr>
+          <w:rFonts w:ascii="Times New Roman" w:eastAsia="Times New Roman" w:hAnsi="Times New Roman"/>
+          <w:color w:val="000000"/>
+          <w:sz w:val="27"/>
+          <w:szCs w:val="27"/>
+        </w:rPr>
+        <w:t xml:space="preserve"> </w:t>
+      </w:r>
+      <w:r>
+        <w:rPr>
+          <w:rFonts w:ascii="Times New Roman" w:eastAsia="Times New Roman" w:hAnsi="Times New Roman"/>
+          <w:color w:val="000000"/>
+          <w:sz w:val="27"/>
+          <w:szCs w:val="27"/>
+        </w:rPr>
+        <w:t>S</w:t>
+      </w:r>
+      <w:r>
+        <w:rPr>
+          <w:rFonts w:ascii="Times New Roman" w:eastAsia="Times New Roman" w:hAnsi="Times New Roman"/>
+          <w:color w:val="000000"/>
+          <w:sz w:val="27"/>
+          <w:szCs w:val="27"/>
+        </w:rPr>
+        <w:t>ubmissions will not be accepted if they don’t comply with this requirement.</w:t>
+      </w:r>
+    </w:p>
+    <w:p>
+      <w:pPr>
+        <w:spacing w:after="0" w:line="240" w:lineRule="auto"/>
+        <w:jc w:val="both"/>
+        <w:rPr>
+          <w:rFonts w:ascii="Times New Roman" w:eastAsia="Times New Roman" w:hAnsi="Times New Roman"/>
+          <w:color w:val="000000"/>
+          <w:sz w:val="27"/>
+          <w:szCs w:val="27"/>
+        </w:rPr>
+      </w:pPr>
+    </w:p>
+    <w:p>
+      <w:pPr>
+        <w:spacing w:after="0" w:line="240" w:lineRule="auto"/>
+        <w:jc w:val="both"/>
+        <w:rPr>
+          <w:rFonts w:ascii="Times New Roman" w:eastAsia="Times New Roman" w:hAnsi="Times New Roman"/>
+          <w:color w:val="000000"/>
+          <w:sz w:val="27"/>
+          <w:szCs w:val="27"/>
+        </w:rPr>
+      </w:pPr>
+      <w:r>
+        <w:rPr>
+          <w:rFonts w:ascii="Times New Roman" w:eastAsia="Times New Roman" w:hAnsi="Times New Roman"/>
+          <w:color w:val="000000"/>
+          <w:sz w:val="27"/>
+          <w:szCs w:val="27"/>
+        </w:rPr>
+        <w:t>All Generate* methods in the pro</w:t>
+      </w:r>
+      <w:r>
+        <w:rPr>
+          <w:rFonts w:ascii="Times New Roman" w:eastAsia="Times New Roman" w:hAnsi="Times New Roman"/>
+          <w:color w:val="000000"/>
+          <w:sz w:val="27"/>
+          <w:szCs w:val="27"/>
+        </w:rPr>
+        <w:t xml:space="preserve">vided code </w:t>
+      </w:r>
+      <w:r>
+        <w:rPr>
+          <w:rFonts w:ascii="Times New Roman" w:eastAsia="Times New Roman" w:hAnsi="Times New Roman"/>
+          <w:color w:val="000000"/>
+          <w:sz w:val="27"/>
+          <w:szCs w:val="27"/>
+        </w:rPr>
+        <w:t xml:space="preserve">will clean up the memory and compile the object for you, there is no need to worry about the memory allocation for this homework assignment unless you are using your own </w:t>
+      </w:r>
+      <w:r>
+        <w:rPr>
+          <w:rFonts w:ascii="Times New Roman" w:eastAsia="Times New Roman" w:hAnsi="Times New Roman"/>
+          <w:color w:val="000000"/>
+          <w:sz w:val="27"/>
+          <w:szCs w:val="27"/>
+        </w:rPr>
+        <w:t>engine/framework</w:t>
+      </w:r>
+      <w:r>
+        <w:rPr>
+          <w:rFonts w:ascii="Times New Roman" w:eastAsia="Times New Roman" w:hAnsi="Times New Roman"/>
+          <w:color w:val="000000"/>
+          <w:sz w:val="27"/>
+          <w:szCs w:val="27"/>
+        </w:rPr>
+        <w:t>. Memory leaks will subtract points from your final grade.</w:t>
+      </w:r>
+    </w:p>
+    <w:p>
+      <w:pPr>
+        <w:spacing w:after="0" w:line="240" w:lineRule="auto"/>
+        <w:jc w:val="both"/>
+        <w:rPr>
+          <w:rFonts w:ascii="Times New Roman" w:eastAsia="Times New Roman" w:hAnsi="Times New Roman"/>
+          <w:color w:val="000000"/>
+          <w:sz w:val="27"/>
+          <w:szCs w:val="27"/>
+        </w:rPr>
+      </w:pPr>
+    </w:p>
+    <w:p>
+      <w:pPr>
+        <w:spacing w:after="0" w:line="240" w:lineRule="auto"/>
+        <w:jc w:val="both"/>
+        <w:rPr>
+          <w:rFonts w:ascii="Times New Roman" w:eastAsia="Times New Roman" w:hAnsi="Times New Roman"/>
+          <w:color w:val="000000"/>
+          <w:sz w:val="27"/>
+          <w:szCs w:val="27"/>
+        </w:rPr>
+      </w:pPr>
+      <w:r>
+        <w:rPr>
+          <w:rFonts w:ascii="Times New Roman" w:eastAsia="Times New Roman" w:hAnsi="Times New Roman"/>
+          <w:color w:val="000000"/>
+          <w:sz w:val="27"/>
+          <w:szCs w:val="27"/>
+        </w:rPr>
+        <w:t>There are some controls already implemented in this solution:</w:t>
+      </w:r>
+    </w:p>
+    <w:p>
+      <w:pPr>
+        <w:spacing w:after="0" w:line="240" w:lineRule="auto"/>
+        <w:jc w:val="both"/>
+        <w:rPr>
+          <w:rFonts w:ascii="Times New Roman" w:eastAsia="Times New Roman" w:hAnsi="Times New Roman"/>
+          <w:color w:val="000000"/>
+          <w:sz w:val="27"/>
+          <w:szCs w:val="27"/>
+        </w:rPr>
+      </w:pPr>
+    </w:p>
+    <w:p>
+      <w:pPr>
+        <w:spacing w:after="0" w:line="240" w:lineRule="auto"/>
+        <w:jc w:val="both"/>
+        <w:rPr>
+          <w:rFonts w:ascii="Times New Roman" w:eastAsia="Times New Roman" w:hAnsi="Times New Roman"/>
+          <w:color w:val="000000"/>
+          <w:sz w:val="27"/>
+          <w:szCs w:val="27"/>
+        </w:rPr>
+      </w:pPr>
+      <w:r>
+        <w:rPr>
+          <w:rFonts w:ascii="Times New Roman" w:eastAsia="Times New Roman" w:hAnsi="Times New Roman"/>
+          <w:color w:val="000000"/>
+          <w:sz w:val="27"/>
+          <w:szCs w:val="27"/>
+        </w:rPr>
+        <w:t>WASD will let you move in your view vector</w:t>
+      </w:r>
+    </w:p>
+    <w:p>
+      <w:pPr>
+        <w:spacing w:after="0" w:line="240" w:lineRule="auto"/>
+        <w:jc w:val="both"/>
+        <w:rPr>
+          <w:rFonts w:ascii="Times New Roman" w:eastAsia="Times New Roman" w:hAnsi="Times New Roman"/>
+          <w:color w:val="000000"/>
+          <w:sz w:val="27"/>
+          <w:szCs w:val="27"/>
+        </w:rPr>
+      </w:pPr>
+      <w:r>
+        <w:rPr>
+          <w:rFonts w:ascii="Times New Roman" w:eastAsia="Times New Roman" w:hAnsi="Times New Roman"/>
+          <w:color w:val="000000"/>
+          <w:sz w:val="27"/>
+          <w:szCs w:val="27"/>
+        </w:rPr>
+        <w:t>Right click (and hold) will change the angle of the view vector</w:t>
+      </w:r>
+    </w:p>
+    <w:p>
+      <w:pPr>
+        <w:spacing w:after="0" w:line="240" w:lineRule="auto"/>
+        <w:jc w:val="both"/>
+        <w:rPr>
+          <w:rFonts w:ascii="Times New Roman" w:eastAsia="Times New Roman" w:hAnsi="Times New Roman"/>
+          <w:color w:val="000000"/>
+          <w:sz w:val="27"/>
+          <w:szCs w:val="27"/>
+        </w:rPr>
+      </w:pPr>
+      <w:r>
+        <w:rPr>
+          <w:rFonts w:ascii="Times New Roman" w:eastAsia="Times New Roman" w:hAnsi="Times New Roman"/>
+          <w:color w:val="000000"/>
+          <w:sz w:val="27"/>
+          <w:szCs w:val="27"/>
+        </w:rPr>
+        <w:t>Middle click and drag will let you rotate the object in the global coordinate system</w:t>
+      </w:r>
+    </w:p>
+    <w:p>
+      <w:pPr>
+        <w:spacing w:after="0" w:line="240" w:lineRule="auto"/>
+        <w:jc w:val="both"/>
+        <w:rPr>
+          <w:rFonts w:ascii="Times New Roman" w:eastAsia="Times New Roman" w:hAnsi="Times New Roman"/>
+          <w:color w:val="000000"/>
+          <w:sz w:val="27"/>
+          <w:szCs w:val="27"/>
+        </w:rPr>
+      </w:pPr>
+      <w:r>
+        <w:rPr>
+          <w:rFonts w:ascii="Times New Roman" w:eastAsia="Times New Roman" w:hAnsi="Times New Roman"/>
+          <w:color w:val="000000"/>
+          <w:sz w:val="27"/>
+          <w:szCs w:val="27"/>
+        </w:rPr>
+        <w:t>F</w:t>
+      </w:r>
+      <w:r>
+        <w:rPr>
+          <w:rFonts w:ascii="Times New Roman" w:eastAsia="Times New Roman" w:hAnsi="Times New Roman"/>
+          <w:color w:val="000000"/>
+          <w:sz w:val="27"/>
+          <w:szCs w:val="27"/>
+        </w:rPr>
+        <w:t>4</w:t>
+      </w:r>
+      <w:r>
+        <w:rPr>
+          <w:rFonts w:ascii="Times New Roman" w:eastAsia="Times New Roman" w:hAnsi="Times New Roman"/>
+          <w:color w:val="000000"/>
+          <w:sz w:val="27"/>
+          <w:szCs w:val="27"/>
+        </w:rPr>
+        <w:t xml:space="preserve"> to F</w:t>
+      </w:r>
+      <w:r>
+        <w:rPr>
+          <w:rFonts w:ascii="Times New Roman" w:eastAsia="Times New Roman" w:hAnsi="Times New Roman"/>
+          <w:color w:val="000000"/>
+          <w:sz w:val="27"/>
+          <w:szCs w:val="27"/>
+        </w:rPr>
+        <w:t>10</w:t>
+      </w:r>
+      <w:r>
+        <w:rPr>
+          <w:rFonts w:ascii="Times New Roman" w:eastAsia="Times New Roman" w:hAnsi="Times New Roman"/>
+          <w:color w:val="000000"/>
+          <w:sz w:val="27"/>
+          <w:szCs w:val="27"/>
+        </w:rPr>
+        <w:t xml:space="preserve"> will let you change your primitives.</w:t>
       </w:r>
     </w:p>
     <w:p>
@@ -4080,10 +4004,7 @@
           <w:szCs w:val="27"/>
         </w:rPr>
       </w:pPr>
-    </w:p>
-    <w:p>
-      <w:pPr>
-        <w:spacing w:after="0" w:line="240" w:lineRule="auto"/>
+      <w:r>
         <w:rPr>
           <w:rFonts w:ascii="Times New Roman" w:eastAsia="Times New Roman" w:hAnsi="Times New Roman"/>
           <w:b/>
@@ -4092,17 +4013,6 @@
           <w:sz w:val="27"/>
           <w:szCs w:val="27"/>
         </w:rPr>
-      </w:pPr>
-      <w:r>
-        <w:rPr>
-          <w:rFonts w:ascii="Times New Roman" w:eastAsia="Times New Roman" w:hAnsi="Times New Roman"/>
-          <w:b/>
-          <w:i/>
-          <w:color w:val="000000"/>
-          <w:sz w:val="27"/>
-          <w:szCs w:val="27"/>
-        </w:rPr>
-        <w:lastRenderedPageBreak/>
         <w:t>Submit to the dropbox labeled</w:t>
       </w:r>
       <w:r>
@@ -4139,78 +4049,255 @@
           <w:szCs w:val="27"/>
         </w:rPr>
       </w:pPr>
+    </w:p>
+    <w:p>
+      <w:pPr>
+        <w:spacing w:after="0" w:line="240" w:lineRule="auto"/>
+        <w:jc w:val="both"/>
+        <w:rPr>
+          <w:rFonts w:ascii="Times New Roman" w:eastAsia="Times New Roman" w:hAnsi="Times New Roman"/>
+          <w:color w:val="000000"/>
+          <w:sz w:val="27"/>
+          <w:szCs w:val="27"/>
+        </w:rPr>
+      </w:pPr>
+      <w:r>
+        <w:rPr>
+          <w:rFonts w:ascii="Times New Roman" w:eastAsia="Times New Roman" w:hAnsi="Times New Roman"/>
+          <w:color w:val="000000"/>
+          <w:sz w:val="27"/>
+          <w:szCs w:val="27"/>
+        </w:rPr>
+        <w:t>As usual the required submission asks only for the project folder, not the whole solution, it should be no larger than 200kb if you are using the starter code (and you remove this document from that folder). If you are using your own framework/engine please submit the whole solution. Push your solution to your repository with the comment “</w:t>
+      </w:r>
+      <w:r>
+        <w:rPr>
+          <w:rFonts w:ascii="Times New Roman" w:eastAsia="Times New Roman" w:hAnsi="Times New Roman"/>
+          <w:b/>
+          <w:color w:val="FF0000"/>
+          <w:sz w:val="27"/>
+          <w:szCs w:val="27"/>
+        </w:rPr>
+        <w:t>A</w:t>
+      </w:r>
+      <w:r>
+        <w:rPr>
+          <w:rFonts w:ascii="Times New Roman" w:eastAsia="Times New Roman" w:hAnsi="Times New Roman"/>
+          <w:b/>
+          <w:color w:val="FF0000"/>
+          <w:sz w:val="27"/>
+          <w:szCs w:val="27"/>
+        </w:rPr>
+        <w:t>0</w:t>
+      </w:r>
+      <w:r>
+        <w:rPr>
+          <w:rFonts w:ascii="Times New Roman" w:eastAsia="Times New Roman" w:hAnsi="Times New Roman"/>
+          <w:b/>
+          <w:color w:val="FF0000"/>
+          <w:sz w:val="27"/>
+          <w:szCs w:val="27"/>
+        </w:rPr>
+        <w:t>4</w:t>
+      </w:r>
+      <w:r>
+        <w:rPr>
+          <w:rFonts w:ascii="Times New Roman" w:eastAsia="Times New Roman" w:hAnsi="Times New Roman"/>
+          <w:b/>
+          <w:color w:val="FF0000"/>
+          <w:sz w:val="27"/>
+          <w:szCs w:val="27"/>
+        </w:rPr>
+        <w:t xml:space="preserve"> </w:t>
+      </w:r>
+      <w:r>
+        <w:rPr>
+          <w:rFonts w:ascii="Times New Roman" w:eastAsia="Times New Roman" w:hAnsi="Times New Roman"/>
+          <w:b/>
+          <w:color w:val="FF0000"/>
+          <w:sz w:val="27"/>
+          <w:szCs w:val="27"/>
+        </w:rPr>
+        <w:lastRenderedPageBreak/>
+        <w:t>Deliverable</w:t>
+      </w:r>
+      <w:r>
+        <w:rPr>
+          <w:rFonts w:ascii="Times New Roman" w:eastAsia="Times New Roman" w:hAnsi="Times New Roman"/>
+          <w:color w:val="000000"/>
+          <w:sz w:val="27"/>
+          <w:szCs w:val="27"/>
+        </w:rPr>
+        <w:t xml:space="preserve">” then zip the project (or solution) and upload it to the dropbox, in the comments section you need to specify </w:t>
+      </w:r>
+      <w:r>
+        <w:rPr>
+          <w:rFonts w:ascii="Times New Roman" w:eastAsia="Times New Roman" w:hAnsi="Times New Roman"/>
+          <w:color w:val="000000"/>
+          <w:sz w:val="27"/>
+          <w:szCs w:val="27"/>
+        </w:rPr>
+        <w:t>the address of your repository.</w:t>
+      </w:r>
+    </w:p>
+    <w:p>
+      <w:pPr>
+        <w:spacing w:after="0" w:line="240" w:lineRule="auto"/>
+        <w:jc w:val="both"/>
+        <w:rPr>
+          <w:rFonts w:ascii="Times New Roman" w:eastAsia="Times New Roman" w:hAnsi="Times New Roman"/>
+          <w:color w:val="000000"/>
+          <w:sz w:val="27"/>
+          <w:szCs w:val="27"/>
+        </w:rPr>
+      </w:pPr>
+      <w:r>
+        <w:rPr>
+          <w:rFonts w:ascii="Times New Roman" w:eastAsia="Times New Roman" w:hAnsi="Times New Roman"/>
+          <w:color w:val="000000"/>
+          <w:sz w:val="27"/>
+          <w:szCs w:val="27"/>
+        </w:rPr>
+        <w:t>Please make your submission in the following format:</w:t>
+      </w:r>
+    </w:p>
+    <w:p>
+      <w:pPr>
+        <w:spacing w:after="0" w:line="240" w:lineRule="auto"/>
+        <w:jc w:val="both"/>
+        <w:rPr>
+          <w:rFonts w:ascii="Times New Roman" w:eastAsia="Times New Roman" w:hAnsi="Times New Roman"/>
+          <w:color w:val="000000"/>
+          <w:sz w:val="27"/>
+          <w:szCs w:val="27"/>
+        </w:rPr>
+      </w:pPr>
+    </w:p>
+    <w:p>
+      <w:pPr>
+        <w:spacing w:after="0" w:line="240" w:lineRule="auto"/>
+        <w:jc w:val="center"/>
+        <w:rPr>
+          <w:rFonts w:ascii="Times New Roman" w:eastAsia="Times New Roman" w:hAnsi="Times New Roman"/>
+          <w:i/>
+          <w:color w:val="000000"/>
+          <w:sz w:val="27"/>
+          <w:szCs w:val="27"/>
+        </w:rPr>
+      </w:pPr>
+      <w:r>
+        <w:rPr>
+          <w:rFonts w:ascii="Times New Roman" w:eastAsia="Times New Roman" w:hAnsi="Times New Roman"/>
+          <w:i/>
+          <w:color w:val="000000"/>
+          <w:sz w:val="27"/>
+          <w:szCs w:val="27"/>
+        </w:rPr>
+        <w:t>lastF_</w:t>
+      </w:r>
+      <w:r>
+        <w:rPr>
+          <w:rFonts w:ascii="Times New Roman" w:eastAsia="Times New Roman" w:hAnsi="Times New Roman"/>
+          <w:i/>
+          <w:color w:val="000000"/>
+          <w:sz w:val="27"/>
+          <w:szCs w:val="27"/>
+        </w:rPr>
+        <w:t>A02</w:t>
+      </w:r>
+      <w:r>
+        <w:rPr>
+          <w:rFonts w:ascii="Times New Roman" w:eastAsia="Times New Roman" w:hAnsi="Times New Roman"/>
+          <w:i/>
+          <w:color w:val="000000"/>
+          <w:sz w:val="27"/>
+          <w:szCs w:val="27"/>
+        </w:rPr>
+        <w:t>.zip</w:t>
+      </w:r>
+    </w:p>
+    <w:p>
+      <w:pPr>
+        <w:spacing w:after="0" w:line="240" w:lineRule="auto"/>
+        <w:jc w:val="center"/>
+        <w:rPr>
+          <w:rFonts w:ascii="Times New Roman" w:eastAsia="Times New Roman" w:hAnsi="Times New Roman"/>
+          <w:color w:val="000000"/>
+          <w:sz w:val="27"/>
+          <w:szCs w:val="27"/>
+        </w:rPr>
+      </w:pPr>
+    </w:p>
+    <w:p>
+      <w:pPr>
+        <w:spacing w:after="0" w:line="240" w:lineRule="auto"/>
+        <w:jc w:val="both"/>
+        <w:rPr>
+          <w:rFonts w:ascii="Times New Roman" w:eastAsia="Times New Roman" w:hAnsi="Times New Roman"/>
+          <w:color w:val="000000"/>
+          <w:sz w:val="27"/>
+          <w:szCs w:val="27"/>
+        </w:rPr>
+      </w:pPr>
+      <w:r>
+        <w:rPr>
+          <w:rFonts w:ascii="Times New Roman" w:eastAsia="Times New Roman" w:hAnsi="Times New Roman"/>
+          <w:color w:val="000000"/>
+          <w:sz w:val="27"/>
+          <w:szCs w:val="27"/>
+        </w:rPr>
+        <w:t>What I mean by this is take the first four letters of your last name, append the first character of your first name, and then append the assignment code (in this case, A0</w:t>
+      </w:r>
+      <w:r>
+        <w:rPr>
+          <w:rFonts w:ascii="Times New Roman" w:eastAsia="Times New Roman" w:hAnsi="Times New Roman"/>
+          <w:color w:val="000000"/>
+          <w:sz w:val="27"/>
+          <w:szCs w:val="27"/>
+        </w:rPr>
+        <w:t>2</w:t>
+      </w:r>
       <w:bookmarkStart w:id="0" w:name="_GoBack"/>
       <w:bookmarkEnd w:id="0"/>
-    </w:p>
-    <w:p>
-      <w:pPr>
-        <w:spacing w:after="0" w:line="240" w:lineRule="auto"/>
-        <w:jc w:val="both"/>
-        <w:rPr>
-          <w:rFonts w:ascii="Times New Roman" w:eastAsia="Times New Roman" w:hAnsi="Times New Roman"/>
-          <w:color w:val="000000"/>
-          <w:sz w:val="27"/>
-          <w:szCs w:val="27"/>
-        </w:rPr>
-      </w:pPr>
-      <w:r>
-        <w:rPr>
-          <w:rFonts w:ascii="Times New Roman" w:eastAsia="Times New Roman" w:hAnsi="Times New Roman"/>
-          <w:color w:val="000000"/>
-          <w:sz w:val="27"/>
-          <w:szCs w:val="27"/>
-        </w:rPr>
-        <w:t>As usual the required submission asks only for the project folder, not the whole solution, it should be no larger than 200kb if you are using the starter code (and you remove this document from that folder). If you are using your own framework/engine please submit the whole solution. Push your solution to your repository with the comment “</w:t>
-      </w:r>
-      <w:r>
-        <w:rPr>
-          <w:rFonts w:ascii="Times New Roman" w:eastAsia="Times New Roman" w:hAnsi="Times New Roman"/>
-          <w:b/>
-          <w:color w:val="FF0000"/>
-          <w:sz w:val="27"/>
-          <w:szCs w:val="27"/>
-        </w:rPr>
-        <w:t>A</w:t>
-      </w:r>
-      <w:r>
-        <w:rPr>
-          <w:rFonts w:ascii="Times New Roman" w:eastAsia="Times New Roman" w:hAnsi="Times New Roman"/>
-          <w:b/>
-          <w:color w:val="FF0000"/>
-          <w:sz w:val="27"/>
-          <w:szCs w:val="27"/>
-        </w:rPr>
-        <w:t>0</w:t>
-      </w:r>
-      <w:r>
-        <w:rPr>
-          <w:rFonts w:ascii="Times New Roman" w:eastAsia="Times New Roman" w:hAnsi="Times New Roman"/>
-          <w:b/>
-          <w:color w:val="FF0000"/>
-          <w:sz w:val="27"/>
-          <w:szCs w:val="27"/>
-        </w:rPr>
-        <w:t>4</w:t>
-      </w:r>
-      <w:r>
-        <w:rPr>
-          <w:rFonts w:ascii="Times New Roman" w:eastAsia="Times New Roman" w:hAnsi="Times New Roman"/>
-          <w:b/>
-          <w:color w:val="FF0000"/>
-          <w:sz w:val="27"/>
-          <w:szCs w:val="27"/>
-        </w:rPr>
-        <w:t xml:space="preserve"> Deliverable</w:t>
-      </w:r>
-      <w:r>
-        <w:rPr>
-          <w:rFonts w:ascii="Times New Roman" w:eastAsia="Times New Roman" w:hAnsi="Times New Roman"/>
-          <w:color w:val="000000"/>
-          <w:sz w:val="27"/>
-          <w:szCs w:val="27"/>
-        </w:rPr>
-        <w:t xml:space="preserve">” then zip the project (or solution) and upload it to the dropbox, in the comments section you need to specify the address of your repository. </w:t>
-      </w:r>
+      <w:r>
+        <w:rPr>
+          <w:rFonts w:ascii="Times New Roman" w:eastAsia="Times New Roman" w:hAnsi="Times New Roman"/>
+          <w:color w:val="000000"/>
+          <w:sz w:val="27"/>
+          <w:szCs w:val="27"/>
+        </w:rPr>
+        <w:t>.) For example, Jo</w:t>
+      </w:r>
+      <w:r>
+        <w:rPr>
+          <w:rFonts w:ascii="Times New Roman" w:eastAsia="Times New Roman" w:hAnsi="Times New Roman"/>
+          <w:color w:val="000000"/>
+          <w:sz w:val="27"/>
+          <w:szCs w:val="27"/>
+        </w:rPr>
+        <w:t>hn Smith would submit “smitJ_A02</w:t>
+      </w:r>
+      <w:r>
+        <w:rPr>
+          <w:rFonts w:ascii="Times New Roman" w:eastAsia="Times New Roman" w:hAnsi="Times New Roman"/>
+          <w:color w:val="000000"/>
+          <w:sz w:val="27"/>
+          <w:szCs w:val="27"/>
+        </w:rPr>
+        <w:t>.zip”. This helps our graders not have to download twenty submissions all called “Solution.zip”, which makes them happy.</w:t>
+      </w:r>
+    </w:p>
+    <w:p>
+      <w:pPr>
+        <w:spacing w:after="0" w:line="240" w:lineRule="auto"/>
+        <w:jc w:val="both"/>
+        <w:rPr>
+          <w:rFonts w:ascii="Times New Roman" w:eastAsia="Times New Roman" w:hAnsi="Times New Roman"/>
+          <w:color w:val="000000"/>
+          <w:sz w:val="27"/>
+          <w:szCs w:val="27"/>
+        </w:rPr>
+      </w:pPr>
     </w:p>
     <w:p>
       <w:pPr>
@@ -4309,7 +4396,7 @@
 </file>
 
 <file path=word/numbering.xml><?xml version="1.0" encoding="utf-8"?>
-<w:numbering xmlns:wpc="http://schemas.microsoft.com/office/word/2010/wordprocessingCanvas" xmlns:cx="http://schemas.microsoft.com/office/drawing/2014/chartex" xmlns:cx1="http://schemas.microsoft.com/office/drawing/2015/9/8/chartex" xmlns:cx2="http://schemas.microsoft.com/office/drawing/2015/10/21/chartex" xmlns:cx3="http://schemas.microsoft.com/office/drawing/2016/5/9/chartex" xmlns:cx4="http://schemas.microsoft.com/office/drawing/2016/5/10/chartex" xmlns:cx5="http://schemas.microsoft.com/office/drawing/2016/5/11/chartex" xmlns:cx6="http://schemas.microsoft.com/office/drawing/2016/5/12/chartex" xmlns:cx7="http://schemas.microsoft.com/office/drawing/2016/5/13/chartex" xmlns:cx8="http://schemas.microsoft.com/office/drawing/2016/5/14/chartex" xmlns:mc="http://schemas.openxmlformats.org/markup-compatibility/2006" xmlns:aink="http://schemas.microsoft.com/office/drawing/2016/ink" xmlns:am3d="http://schemas.microsoft.com/office/drawing/2017/model3d" xmlns:o="urn:schemas-microsoft-com:office:office" xmlns:r="http://schemas.openxmlformats.org/officeDocument/2006/relationships" xmlns:m="http://schemas.openxmlformats.org/officeDocument/2006/math" xmlns:v="urn:schemas-microsoft-com:vml" xmlns:wp14="http://schemas.microsoft.com/office/word/2010/wordprocessingDrawing" xmlns:wp="http://schemas.openxmlformats.org/drawingml/2006/wordprocessingDrawing" xmlns:w10="urn:schemas-microsoft-com:office:word" xmlns:w="http://schemas.openxmlformats.org/wordprocessingml/2006/main" xmlns:w14="http://schemas.microsoft.com/office/word/2010/wordml" xmlns:w15="http://schemas.microsoft.com/office/word/2012/wordml" xmlns:w16cid="http://schemas.microsoft.com/office/word/2016/wordml/cid" xmlns:w16se="http://schemas.microsoft.com/office/word/2015/wordml/symex" xmlns:wpg="http://schemas.microsoft.com/office/word/2010/wordprocessingGroup" xmlns:wpi="http://schemas.microsoft.com/office/word/2010/wordprocessingInk" xmlns:wne="http://schemas.microsoft.com/office/word/2006/wordml" xmlns:wps="http://schemas.microsoft.com/office/word/2010/wordprocessingShape" mc:Ignorable="w14 w15 w16se w16cid wp14">
+<w:numbering xmlns:wpc="http://schemas.microsoft.com/office/word/2010/wordprocessingCanvas" xmlns:mc="http://schemas.openxmlformats.org/markup-compatibility/2006" xmlns:o="urn:schemas-microsoft-com:office:office" xmlns:r="http://schemas.openxmlformats.org/officeDocument/2006/relationships" xmlns:m="http://schemas.openxmlformats.org/officeDocument/2006/math" xmlns:v="urn:schemas-microsoft-com:vml" xmlns:wp14="http://schemas.microsoft.com/office/word/2010/wordprocessingDrawing" xmlns:wp="http://schemas.openxmlformats.org/drawingml/2006/wordprocessingDrawing" xmlns:w10="urn:schemas-microsoft-com:office:word" xmlns:w="http://schemas.openxmlformats.org/wordprocessingml/2006/main" xmlns:w14="http://schemas.microsoft.com/office/word/2010/wordml" xmlns:w15="http://schemas.microsoft.com/office/word/2012/wordml" xmlns:wpg="http://schemas.microsoft.com/office/word/2010/wordprocessingGroup" xmlns:wpi="http://schemas.microsoft.com/office/word/2010/wordprocessingInk" xmlns:wne="http://schemas.microsoft.com/office/word/2006/wordml" xmlns:wps="http://schemas.microsoft.com/office/word/2010/wordprocessingShape" mc:Ignorable="w14 w15 wp14">
   <w:abstractNum w:abstractNumId="0" w15:restartNumberingAfterBreak="0">
     <w:nsid w:val="05441F5A"/>
     <w:multiLevelType w:val="hybridMultilevel"/>
@@ -6851,7 +6938,7 @@
 </file>
 
 <file path=word/styles.xml><?xml version="1.0" encoding="utf-8"?>
-<w:styles xmlns:mc="http://schemas.openxmlformats.org/markup-compatibility/2006" xmlns:r="http://schemas.openxmlformats.org/officeDocument/2006/relationships" xmlns:w="http://schemas.openxmlformats.org/wordprocessingml/2006/main" xmlns:w14="http://schemas.microsoft.com/office/word/2010/wordml" xmlns:w15="http://schemas.microsoft.com/office/word/2012/wordml" xmlns:w16cid="http://schemas.microsoft.com/office/word/2016/wordml/cid" xmlns:w16se="http://schemas.microsoft.com/office/word/2015/wordml/symex" mc:Ignorable="w14 w15 w16se w16cid">
+<w:styles xmlns:mc="http://schemas.openxmlformats.org/markup-compatibility/2006" xmlns:r="http://schemas.openxmlformats.org/officeDocument/2006/relationships" xmlns:w="http://schemas.openxmlformats.org/wordprocessingml/2006/main" xmlns:w14="http://schemas.microsoft.com/office/word/2010/wordml" xmlns:w15="http://schemas.microsoft.com/office/word/2012/wordml" mc:Ignorable="w14 w15">
   <w:docDefaults>
     <w:rPrDefault>
       <w:rPr>
@@ -6867,7 +6954,7 @@
       </w:pPr>
     </w:pPrDefault>
   </w:docDefaults>
-  <w:latentStyles w:defLockedState="0" w:defUIPriority="99" w:defSemiHidden="0" w:defUnhideWhenUsed="0" w:defQFormat="0" w:count="375">
+  <w:latentStyles w:defLockedState="0" w:defUIPriority="99" w:defSemiHidden="0" w:defUnhideWhenUsed="0" w:defQFormat="0" w:count="371">
     <w:lsdException w:name="Normal" w:uiPriority="0" w:qFormat="1"/>
     <w:lsdException w:name="heading 1" w:uiPriority="9" w:qFormat="1"/>
     <w:lsdException w:name="heading 2" w:semiHidden="1" w:uiPriority="9" w:unhideWhenUsed="1" w:qFormat="1"/>
@@ -7239,10 +7326,6 @@
     <w:lsdException w:name="List Table 5 Dark Accent 6" w:uiPriority="50"/>
     <w:lsdException w:name="List Table 6 Colorful Accent 6" w:uiPriority="51"/>
     <w:lsdException w:name="List Table 7 Colorful Accent 6" w:uiPriority="52"/>
-    <w:lsdException w:name="Mention" w:semiHidden="1" w:unhideWhenUsed="1"/>
-    <w:lsdException w:name="Smart Hyperlink" w:semiHidden="1" w:unhideWhenUsed="1"/>
-    <w:lsdException w:name="Hashtag" w:semiHidden="1" w:unhideWhenUsed="1"/>
-    <w:lsdException w:name="Unresolved Mention" w:semiHidden="1" w:unhideWhenUsed="1"/>
   </w:latentStyles>
   <w:style w:type="paragraph" w:default="1" w:styleId="Normal">
     <w:name w:val="Normal"/>
@@ -7309,6 +7392,7 @@
   <w:style w:type="character" w:default="1" w:styleId="DefaultParagraphFont">
     <w:name w:val="Default Paragraph Font"/>
     <w:uiPriority w:val="1"/>
+    <w:semiHidden/>
     <w:unhideWhenUsed/>
   </w:style>
   <w:style w:type="table" w:default="1" w:styleId="TableNormal">
@@ -7666,7 +7750,7 @@
       <w:szCs w:val="20"/>
     </w:rPr>
   </w:style>
-  <w:style w:type="character" w:styleId="UnresolvedMention">
+  <w:style w:type="character" w:customStyle="1" w:styleId="UnresolvedMention">
     <w:name w:val="Unresolved Mention"/>
     <w:basedOn w:val="DefaultParagraphFont"/>
     <w:uiPriority w:val="99"/>
@@ -7971,7 +8055,7 @@
 </file>
 
 <file path=customXml/itemProps1.xml><?xml version="1.0" encoding="utf-8"?>
-<ds:datastoreItem xmlns:ds="http://schemas.openxmlformats.org/officeDocument/2006/customXml" ds:itemID="{71AC57B2-F3B9-4E12-B7B1-B67269E05E66}">
+<ds:datastoreItem xmlns:ds="http://schemas.openxmlformats.org/officeDocument/2006/customXml" ds:itemID="{E670A428-C7F3-4507-A822-4741CFE49BC7}">
   <ds:schemaRefs>
     <ds:schemaRef ds:uri="http://schemas.openxmlformats.org/officeDocument/2006/bibliography"/>
   </ds:schemaRefs>

</xml_diff>